<commit_message>
completed chapter 4 and updated notes
</commit_message>
<xml_diff>
--- a/notes.docx
+++ b/notes.docx
@@ -208,6 +208,15 @@
           <w:szCs w:val="20"/>
         </w:rPr>
         <w:t>Chapter 2:</w:t>
+      </w:r>
+      <w:r>
+        <w:rPr>
+          <w:b/>
+          <w:bCs/>
+          <w:sz w:val="20"/>
+          <w:szCs w:val="20"/>
+        </w:rPr>
+        <w:t xml:space="preserve"> Regression</w:t>
       </w:r>
     </w:p>
     <w:p>
@@ -952,25 +961,14 @@
           <w:szCs w:val="20"/>
         </w:rPr>
       </w:pPr>
-      <w:proofErr w:type="spellStart"/>
-      <w:r>
-        <w:rPr>
-          <w:b/>
-          <w:bCs/>
-          <w:sz w:val="20"/>
-          <w:szCs w:val="20"/>
-        </w:rPr>
-        <w:t>scipy.stats.randint</w:t>
-      </w:r>
-      <w:proofErr w:type="spellEnd"/>
-      <w:r>
-        <w:rPr>
-          <w:b/>
-          <w:bCs/>
-          <w:sz w:val="20"/>
-          <w:szCs w:val="20"/>
-        </w:rPr>
-        <w:t>(a, b+1):</w:t>
+      <w:r>
+        <w:rPr>
+          <w:b/>
+          <w:bCs/>
+          <w:sz w:val="20"/>
+          <w:szCs w:val="20"/>
+        </w:rPr>
+        <w:t>scipy.stats.randint(a, b+1):</w:t>
       </w:r>
       <w:r>
         <w:rPr>
@@ -1008,25 +1006,14 @@
           <w:szCs w:val="20"/>
         </w:rPr>
       </w:pPr>
-      <w:proofErr w:type="spellStart"/>
-      <w:r>
-        <w:rPr>
-          <w:b/>
-          <w:bCs/>
-          <w:sz w:val="20"/>
-          <w:szCs w:val="20"/>
-        </w:rPr>
-        <w:t>scipy.stats.uniform</w:t>
-      </w:r>
-      <w:proofErr w:type="spellEnd"/>
-      <w:r>
-        <w:rPr>
-          <w:b/>
-          <w:bCs/>
-          <w:sz w:val="20"/>
-          <w:szCs w:val="20"/>
-        </w:rPr>
-        <w:t>(a, b):</w:t>
+      <w:r>
+        <w:rPr>
+          <w:b/>
+          <w:bCs/>
+          <w:sz w:val="20"/>
+          <w:szCs w:val="20"/>
+        </w:rPr>
+        <w:t>scipy.stats.uniform(a, b):</w:t>
       </w:r>
       <w:r>
         <w:rPr>
@@ -1064,25 +1051,14 @@
           <w:szCs w:val="20"/>
         </w:rPr>
       </w:pPr>
-      <w:proofErr w:type="spellStart"/>
-      <w:r>
-        <w:rPr>
-          <w:b/>
-          <w:bCs/>
-          <w:sz w:val="20"/>
-          <w:szCs w:val="20"/>
-        </w:rPr>
-        <w:t>scipy.stats.geom</w:t>
-      </w:r>
-      <w:proofErr w:type="spellEnd"/>
-      <w:r>
-        <w:rPr>
-          <w:b/>
-          <w:bCs/>
-          <w:sz w:val="20"/>
-          <w:szCs w:val="20"/>
-        </w:rPr>
-        <w:t>(1 / scale):</w:t>
+      <w:r>
+        <w:rPr>
+          <w:b/>
+          <w:bCs/>
+          <w:sz w:val="20"/>
+          <w:szCs w:val="20"/>
+        </w:rPr>
+        <w:t>scipy.stats.geom(1 / scale):</w:t>
       </w:r>
       <w:r>
         <w:rPr>
@@ -1104,7 +1080,6 @@
           <w:szCs w:val="20"/>
         </w:rPr>
       </w:pPr>
-      <w:proofErr w:type="spellStart"/>
       <w:r>
         <w:rPr>
           <w:b/>
@@ -1113,17 +1088,7 @@
           <w:szCs w:val="20"/>
         </w:rPr>
         <w:lastRenderedPageBreak/>
-        <w:t>scipy.stats.expon</w:t>
-      </w:r>
-      <w:proofErr w:type="spellEnd"/>
-      <w:r>
-        <w:rPr>
-          <w:b/>
-          <w:bCs/>
-          <w:sz w:val="20"/>
-          <w:szCs w:val="20"/>
-        </w:rPr>
-        <w:t>(scale):</w:t>
+        <w:t>scipy.stats.expon(scale):</w:t>
       </w:r>
       <w:r>
         <w:rPr>
@@ -1145,25 +1110,14 @@
           <w:szCs w:val="20"/>
         </w:rPr>
       </w:pPr>
-      <w:proofErr w:type="spellStart"/>
-      <w:r>
-        <w:rPr>
-          <w:b/>
-          <w:bCs/>
-          <w:sz w:val="20"/>
-          <w:szCs w:val="20"/>
-        </w:rPr>
-        <w:t>scipy.stats.loguniform</w:t>
-      </w:r>
-      <w:proofErr w:type="spellEnd"/>
-      <w:r>
-        <w:rPr>
-          <w:b/>
-          <w:bCs/>
-          <w:sz w:val="20"/>
-          <w:szCs w:val="20"/>
-        </w:rPr>
-        <w:t>(a, b):</w:t>
+      <w:r>
+        <w:rPr>
+          <w:b/>
+          <w:bCs/>
+          <w:sz w:val="20"/>
+          <w:szCs w:val="20"/>
+        </w:rPr>
+        <w:t>scipy.stats.loguniform(a, b):</w:t>
       </w:r>
       <w:r>
         <w:rPr>
@@ -1175,7 +1129,6 @@
     </w:p>
     <w:p>
       <w:pPr>
-        <w:ind w:left="360"/>
         <w:rPr>
           <w:b/>
           <w:bCs/>
@@ -1191,6 +1144,15 @@
           <w:szCs w:val="20"/>
         </w:rPr>
         <w:t>Chapter 3:</w:t>
+      </w:r>
+      <w:r>
+        <w:rPr>
+          <w:b/>
+          <w:bCs/>
+          <w:sz w:val="20"/>
+          <w:szCs w:val="20"/>
+        </w:rPr>
+        <w:t xml:space="preserve"> Classification</w:t>
       </w:r>
     </w:p>
     <w:p>
@@ -1384,8 +1346,8 @@
       <w:pPr>
         <w:pStyle w:val="ListParagraph"/>
         <w:numPr>
-          <w:ilvl w:val="1"/>
-          <w:numId w:val="2"/>
+          <w:ilvl w:val="0"/>
+          <w:numId w:val="12"/>
         </w:numPr>
         <w:rPr>
           <w:sz w:val="20"/>
@@ -1426,8 +1388,8 @@
       <w:pPr>
         <w:pStyle w:val="ListParagraph"/>
         <w:numPr>
-          <w:ilvl w:val="1"/>
-          <w:numId w:val="2"/>
+          <w:ilvl w:val="0"/>
+          <w:numId w:val="12"/>
         </w:numPr>
         <w:rPr>
           <w:sz w:val="20"/>
@@ -1534,8 +1496,8 @@
       <w:pPr>
         <w:pStyle w:val="ListParagraph"/>
         <w:numPr>
-          <w:ilvl w:val="1"/>
-          <w:numId w:val="2"/>
+          <w:ilvl w:val="0"/>
+          <w:numId w:val="12"/>
         </w:numPr>
         <w:rPr>
           <w:sz w:val="20"/>
@@ -1612,8 +1574,8 @@
       <w:pPr>
         <w:pStyle w:val="ListParagraph"/>
         <w:numPr>
-          <w:ilvl w:val="1"/>
-          <w:numId w:val="2"/>
+          <w:ilvl w:val="0"/>
+          <w:numId w:val="12"/>
         </w:numPr>
         <w:rPr>
           <w:sz w:val="20"/>
@@ -1677,8 +1639,8 @@
       <w:pPr>
         <w:pStyle w:val="ListParagraph"/>
         <w:numPr>
-          <w:ilvl w:val="1"/>
-          <w:numId w:val="2"/>
+          <w:ilvl w:val="0"/>
+          <w:numId w:val="10"/>
         </w:numPr>
         <w:rPr>
           <w:b/>
@@ -1702,6 +1664,724 @@
           <w:szCs w:val="20"/>
         </w:rPr>
         <w:t>has the capability to do multi-label classifications.</w:t>
+      </w:r>
+    </w:p>
+    <w:p>
+      <w:pPr>
+        <w:pStyle w:val="ListParagraph"/>
+        <w:numPr>
+          <w:ilvl w:val="0"/>
+          <w:numId w:val="10"/>
+        </w:numPr>
+        <w:rPr>
+          <w:sz w:val="20"/>
+          <w:szCs w:val="20"/>
+        </w:rPr>
+      </w:pPr>
+      <w:r>
+        <w:rPr>
+          <w:sz w:val="20"/>
+          <w:szCs w:val="20"/>
+        </w:rPr>
+        <w:t>If you wish to use a classifier that does not natively support multilabel classification,</w:t>
+      </w:r>
+      <w:r>
+        <w:rPr>
+          <w:sz w:val="20"/>
+          <w:szCs w:val="20"/>
+        </w:rPr>
+        <w:t xml:space="preserve"> </w:t>
+      </w:r>
+      <w:r>
+        <w:rPr>
+          <w:sz w:val="20"/>
+          <w:szCs w:val="20"/>
+        </w:rPr>
+        <w:t>such as</w:t>
+      </w:r>
+      <w:r>
+        <w:rPr>
+          <w:sz w:val="20"/>
+          <w:szCs w:val="20"/>
+        </w:rPr>
+        <w:t xml:space="preserve"> </w:t>
+      </w:r>
+      <w:r>
+        <w:rPr>
+          <w:sz w:val="20"/>
+          <w:szCs w:val="20"/>
+        </w:rPr>
+        <w:t>SVC, one possible strategy is to train one model per label. However, this</w:t>
+      </w:r>
+      <w:r>
+        <w:rPr>
+          <w:sz w:val="20"/>
+          <w:szCs w:val="20"/>
+        </w:rPr>
+        <w:t xml:space="preserve"> </w:t>
+      </w:r>
+      <w:r>
+        <w:rPr>
+          <w:sz w:val="20"/>
+          <w:szCs w:val="20"/>
+        </w:rPr>
+        <w:t xml:space="preserve">strategy may have a hard time capturing the dependencies between </w:t>
+      </w:r>
+      <w:r>
+        <w:rPr>
+          <w:sz w:val="20"/>
+          <w:szCs w:val="20"/>
+        </w:rPr>
+        <w:t>t</w:t>
+      </w:r>
+      <w:r>
+        <w:rPr>
+          <w:sz w:val="20"/>
+          <w:szCs w:val="20"/>
+        </w:rPr>
+        <w:t>he labels.</w:t>
+      </w:r>
+      <w:r>
+        <w:rPr>
+          <w:sz w:val="20"/>
+          <w:szCs w:val="20"/>
+        </w:rPr>
+        <w:t xml:space="preserve"> For this, Scikit has </w:t>
+      </w:r>
+      <w:r>
+        <w:rPr>
+          <w:b/>
+          <w:bCs/>
+          <w:sz w:val="20"/>
+          <w:szCs w:val="20"/>
+        </w:rPr>
+        <w:t>Classifier</w:t>
+      </w:r>
+      <w:r>
+        <w:rPr>
+          <w:b/>
+          <w:bCs/>
+          <w:sz w:val="20"/>
+          <w:szCs w:val="20"/>
+        </w:rPr>
+        <w:t xml:space="preserve">Chain </w:t>
+      </w:r>
+      <w:r>
+        <w:rPr>
+          <w:sz w:val="20"/>
+          <w:szCs w:val="20"/>
+        </w:rPr>
+        <w:t>which will feed appropriate labels from the previous classifiers in chain.</w:t>
+      </w:r>
+    </w:p>
+    <w:p>
+      <w:pPr>
+        <w:rPr>
+          <w:b/>
+          <w:bCs/>
+          <w:sz w:val="20"/>
+          <w:szCs w:val="20"/>
+        </w:rPr>
+      </w:pPr>
+      <w:r>
+        <w:rPr>
+          <w:b/>
+          <w:bCs/>
+          <w:sz w:val="20"/>
+          <w:szCs w:val="20"/>
+        </w:rPr>
+        <w:t>Chapter 4:</w:t>
+      </w:r>
+    </w:p>
+    <w:p>
+      <w:pPr>
+        <w:pStyle w:val="ListParagraph"/>
+        <w:numPr>
+          <w:ilvl w:val="0"/>
+          <w:numId w:val="7"/>
+        </w:numPr>
+        <w:rPr>
+          <w:b/>
+          <w:bCs/>
+          <w:sz w:val="20"/>
+          <w:szCs w:val="20"/>
+        </w:rPr>
+      </w:pPr>
+      <w:r>
+        <w:rPr>
+          <w:b/>
+          <w:bCs/>
+          <w:sz w:val="20"/>
+          <w:szCs w:val="20"/>
+        </w:rPr>
+        <w:t>Linear Regression:</w:t>
+      </w:r>
+    </w:p>
+    <w:p>
+      <w:pPr>
+        <w:pStyle w:val="ListParagraph"/>
+        <w:numPr>
+          <w:ilvl w:val="0"/>
+          <w:numId w:val="8"/>
+        </w:numPr>
+        <w:rPr>
+          <w:b/>
+          <w:bCs/>
+          <w:sz w:val="20"/>
+          <w:szCs w:val="20"/>
+        </w:rPr>
+      </w:pPr>
+      <w:r>
+        <w:rPr>
+          <w:sz w:val="20"/>
+          <w:szCs w:val="20"/>
+        </w:rPr>
+        <w:t xml:space="preserve">Scale the data through </w:t>
+      </w:r>
+      <w:r>
+        <w:rPr>
+          <w:b/>
+          <w:bCs/>
+          <w:sz w:val="20"/>
+          <w:szCs w:val="20"/>
+        </w:rPr>
+        <w:t>StandardScaler</w:t>
+      </w:r>
+      <w:r>
+        <w:rPr>
+          <w:sz w:val="20"/>
+          <w:szCs w:val="20"/>
+        </w:rPr>
+        <w:t xml:space="preserve"> when using gradient descent.</w:t>
+      </w:r>
+    </w:p>
+    <w:p>
+      <w:pPr>
+        <w:pStyle w:val="ListParagraph"/>
+        <w:numPr>
+          <w:ilvl w:val="0"/>
+          <w:numId w:val="8"/>
+        </w:numPr>
+        <w:rPr>
+          <w:b/>
+          <w:bCs/>
+          <w:sz w:val="20"/>
+          <w:szCs w:val="20"/>
+        </w:rPr>
+      </w:pPr>
+      <w:r>
+        <w:rPr>
+          <w:b/>
+          <w:bCs/>
+          <w:sz w:val="20"/>
+          <w:szCs w:val="20"/>
+        </w:rPr>
+        <w:t>Batch Gradient Descent</w:t>
+      </w:r>
+      <w:r>
+        <w:rPr>
+          <w:sz w:val="20"/>
+          <w:szCs w:val="20"/>
+        </w:rPr>
+        <w:t xml:space="preserve"> uses the complete training set while </w:t>
+      </w:r>
+      <w:r>
+        <w:rPr>
+          <w:b/>
+          <w:bCs/>
+          <w:sz w:val="20"/>
+          <w:szCs w:val="20"/>
+        </w:rPr>
+        <w:t>Stochastic Gradient Descent</w:t>
+      </w:r>
+      <w:r>
+        <w:rPr>
+          <w:sz w:val="20"/>
+          <w:szCs w:val="20"/>
+        </w:rPr>
+        <w:t xml:space="preserve"> uses random instances of training set.</w:t>
+      </w:r>
+    </w:p>
+    <w:p>
+      <w:pPr>
+        <w:pStyle w:val="ListParagraph"/>
+        <w:numPr>
+          <w:ilvl w:val="0"/>
+          <w:numId w:val="8"/>
+        </w:numPr>
+        <w:rPr>
+          <w:b/>
+          <w:bCs/>
+          <w:sz w:val="20"/>
+          <w:szCs w:val="20"/>
+        </w:rPr>
+      </w:pPr>
+      <w:r>
+        <w:rPr>
+          <w:sz w:val="20"/>
+          <w:szCs w:val="20"/>
+        </w:rPr>
+        <w:t>It is wise to set a high number of epochs (training rounds) but set up an early stopping limit.</w:t>
+      </w:r>
+    </w:p>
+    <w:p>
+      <w:pPr>
+        <w:pStyle w:val="ListParagraph"/>
+        <w:numPr>
+          <w:ilvl w:val="0"/>
+          <w:numId w:val="8"/>
+        </w:numPr>
+        <w:rPr>
+          <w:b/>
+          <w:bCs/>
+          <w:sz w:val="20"/>
+          <w:szCs w:val="20"/>
+        </w:rPr>
+      </w:pPr>
+      <w:r>
+        <w:rPr>
+          <w:sz w:val="20"/>
+          <w:szCs w:val="20"/>
+        </w:rPr>
+        <w:t xml:space="preserve">Due to </w:t>
+      </w:r>
+      <w:r>
+        <w:rPr>
+          <w:sz w:val="20"/>
+          <w:szCs w:val="20"/>
+        </w:rPr>
+        <w:t>the stochastic</w:t>
+      </w:r>
+      <w:r>
+        <w:rPr>
+          <w:sz w:val="20"/>
+          <w:szCs w:val="20"/>
+        </w:rPr>
+        <w:t xml:space="preserve"> nature of </w:t>
+      </w:r>
+      <w:r>
+        <w:rPr>
+          <w:b/>
+          <w:bCs/>
+          <w:sz w:val="20"/>
+          <w:szCs w:val="20"/>
+        </w:rPr>
+        <w:t>Stochastic Gradient Descent</w:t>
+      </w:r>
+      <w:r>
+        <w:rPr>
+          <w:sz w:val="20"/>
+          <w:szCs w:val="20"/>
+        </w:rPr>
+        <w:t xml:space="preserve">, the descent is very irregular, and the cost function will bounce up and down. It does not settle at a minimum. However, </w:t>
+      </w:r>
+      <w:r>
+        <w:rPr>
+          <w:sz w:val="20"/>
+          <w:szCs w:val="20"/>
+        </w:rPr>
+        <w:t>stochastic gradient</w:t>
+      </w:r>
+      <w:r>
+        <w:rPr>
+          <w:sz w:val="20"/>
+          <w:szCs w:val="20"/>
+        </w:rPr>
+        <w:t xml:space="preserve"> </w:t>
+      </w:r>
+      <w:r>
+        <w:rPr>
+          <w:sz w:val="20"/>
+          <w:szCs w:val="20"/>
+        </w:rPr>
+        <w:t>descent has a better</w:t>
+      </w:r>
+      <w:r>
+        <w:rPr>
+          <w:sz w:val="20"/>
+          <w:szCs w:val="20"/>
+        </w:rPr>
+        <w:t xml:space="preserve"> </w:t>
+      </w:r>
+      <w:r>
+        <w:rPr>
+          <w:sz w:val="20"/>
+          <w:szCs w:val="20"/>
+        </w:rPr>
+        <w:t>chance of finding the global minimum than batch gradient descent does</w:t>
+      </w:r>
+      <w:r>
+        <w:rPr>
+          <w:sz w:val="20"/>
+          <w:szCs w:val="20"/>
+        </w:rPr>
+        <w:t>.</w:t>
+      </w:r>
+      <w:r>
+        <w:rPr>
+          <w:sz w:val="20"/>
+          <w:szCs w:val="20"/>
+        </w:rPr>
+        <w:t xml:space="preserve"> One solution is to gradually decrease </w:t>
+      </w:r>
+      <w:r>
+        <w:rPr>
+          <w:sz w:val="20"/>
+          <w:szCs w:val="20"/>
+        </w:rPr>
+        <w:t>the learning</w:t>
+      </w:r>
+      <w:r>
+        <w:rPr>
+          <w:sz w:val="20"/>
+          <w:szCs w:val="20"/>
+        </w:rPr>
+        <w:t xml:space="preserve"> rate.</w:t>
+      </w:r>
+    </w:p>
+    <w:p>
+      <w:pPr>
+        <w:pStyle w:val="ListParagraph"/>
+        <w:numPr>
+          <w:ilvl w:val="0"/>
+          <w:numId w:val="8"/>
+        </w:numPr>
+        <w:rPr>
+          <w:sz w:val="20"/>
+          <w:szCs w:val="20"/>
+        </w:rPr>
+      </w:pPr>
+      <w:r>
+        <w:rPr>
+          <w:sz w:val="20"/>
+          <w:szCs w:val="20"/>
+        </w:rPr>
+        <w:t>I</w:t>
+      </w:r>
+      <w:r>
+        <w:rPr>
+          <w:sz w:val="20"/>
+          <w:szCs w:val="20"/>
+        </w:rPr>
+        <w:t xml:space="preserve">nstead of computing the gradients based </w:t>
+      </w:r>
+      <w:r>
+        <w:rPr>
+          <w:sz w:val="20"/>
+          <w:szCs w:val="20"/>
+        </w:rPr>
+        <w:t>o</w:t>
+      </w:r>
+      <w:r>
+        <w:rPr>
+          <w:sz w:val="20"/>
+          <w:szCs w:val="20"/>
+        </w:rPr>
+        <w:t>n the full training set (as in</w:t>
+      </w:r>
+      <w:r>
+        <w:rPr>
+          <w:sz w:val="20"/>
+          <w:szCs w:val="20"/>
+        </w:rPr>
+        <w:t xml:space="preserve"> b</w:t>
+      </w:r>
+      <w:r>
+        <w:rPr>
+          <w:sz w:val="20"/>
+          <w:szCs w:val="20"/>
+        </w:rPr>
+        <w:t>atch GD) or based on just one</w:t>
+      </w:r>
+      <w:r>
+        <w:rPr>
+          <w:sz w:val="20"/>
+          <w:szCs w:val="20"/>
+        </w:rPr>
+        <w:t xml:space="preserve"> </w:t>
+      </w:r>
+      <w:r>
+        <w:rPr>
+          <w:sz w:val="20"/>
+          <w:szCs w:val="20"/>
+        </w:rPr>
+        <w:t xml:space="preserve">instance (as in stochastic GD), </w:t>
+      </w:r>
+      <w:r>
+        <w:rPr>
+          <w:b/>
+          <w:bCs/>
+          <w:sz w:val="20"/>
+          <w:szCs w:val="20"/>
+        </w:rPr>
+        <w:t>mini-batch GD</w:t>
+      </w:r>
+      <w:r>
+        <w:rPr>
+          <w:sz w:val="20"/>
+          <w:szCs w:val="20"/>
+        </w:rPr>
+        <w:t xml:space="preserve"> computes the gradients on small random </w:t>
+      </w:r>
+      <w:r>
+        <w:rPr>
+          <w:sz w:val="20"/>
+          <w:szCs w:val="20"/>
+        </w:rPr>
+        <w:lastRenderedPageBreak/>
+        <w:t>sets of</w:t>
+      </w:r>
+      <w:r>
+        <w:rPr>
+          <w:sz w:val="20"/>
+          <w:szCs w:val="20"/>
+        </w:rPr>
+        <w:t xml:space="preserve"> </w:t>
+      </w:r>
+      <w:r>
+        <w:rPr>
+          <w:sz w:val="20"/>
+          <w:szCs w:val="20"/>
+        </w:rPr>
+        <w:t>instances called mini-batches.</w:t>
+      </w:r>
+      <w:r>
+        <w:rPr>
+          <w:sz w:val="20"/>
+          <w:szCs w:val="20"/>
+        </w:rPr>
+        <w:t xml:space="preserve"> This process is less </w:t>
+      </w:r>
+      <w:r>
+        <w:rPr>
+          <w:sz w:val="20"/>
+          <w:szCs w:val="20"/>
+        </w:rPr>
+        <w:t>random,</w:t>
+      </w:r>
+      <w:r>
+        <w:rPr>
+          <w:sz w:val="20"/>
+          <w:szCs w:val="20"/>
+        </w:rPr>
+        <w:t xml:space="preserve"> </w:t>
+      </w:r>
+      <w:r>
+        <w:rPr>
+          <w:sz w:val="20"/>
+          <w:szCs w:val="20"/>
+        </w:rPr>
+        <w:t>but it may be</w:t>
+      </w:r>
+      <w:r>
+        <w:rPr>
+          <w:sz w:val="20"/>
+          <w:szCs w:val="20"/>
+        </w:rPr>
+        <w:t xml:space="preserve"> </w:t>
+      </w:r>
+      <w:r>
+        <w:rPr>
+          <w:sz w:val="20"/>
+          <w:szCs w:val="20"/>
+        </w:rPr>
+        <w:t>harder for it to escape from</w:t>
+      </w:r>
+      <w:r>
+        <w:rPr>
+          <w:sz w:val="20"/>
+          <w:szCs w:val="20"/>
+        </w:rPr>
+        <w:t xml:space="preserve"> </w:t>
+      </w:r>
+      <w:r>
+        <w:rPr>
+          <w:sz w:val="20"/>
+          <w:szCs w:val="20"/>
+        </w:rPr>
+        <w:t>local minima</w:t>
+      </w:r>
+      <w:r>
+        <w:rPr>
+          <w:sz w:val="20"/>
+          <w:szCs w:val="20"/>
+        </w:rPr>
+        <w:t>.</w:t>
+      </w:r>
+    </w:p>
+    <w:p>
+      <w:pPr>
+        <w:rPr>
+          <w:sz w:val="20"/>
+          <w:szCs w:val="20"/>
+        </w:rPr>
+      </w:pPr>
+    </w:p>
+    <w:p>
+      <w:pPr>
+        <w:pStyle w:val="ListParagraph"/>
+        <w:numPr>
+          <w:ilvl w:val="0"/>
+          <w:numId w:val="7"/>
+        </w:numPr>
+        <w:rPr>
+          <w:sz w:val="20"/>
+          <w:szCs w:val="20"/>
+        </w:rPr>
+      </w:pPr>
+      <w:r>
+        <w:rPr>
+          <w:sz w:val="20"/>
+          <w:szCs w:val="20"/>
+        </w:rPr>
+        <w:t>Underfitting model will not improve with increasing more data. Try to come up with a complex model.</w:t>
+      </w:r>
+      <w:r>
+        <w:rPr>
+          <w:sz w:val="20"/>
+          <w:szCs w:val="20"/>
+        </w:rPr>
+        <w:t xml:space="preserve"> If b</w:t>
+      </w:r>
+      <w:r>
+        <w:rPr>
+          <w:sz w:val="20"/>
+          <w:szCs w:val="20"/>
+        </w:rPr>
+        <w:t>oth curves</w:t>
+      </w:r>
+      <w:r>
+        <w:rPr>
+          <w:sz w:val="20"/>
+          <w:szCs w:val="20"/>
+        </w:rPr>
+        <w:t>, training and validating,</w:t>
+      </w:r>
+      <w:r>
+        <w:rPr>
+          <w:sz w:val="20"/>
+          <w:szCs w:val="20"/>
+        </w:rPr>
+        <w:t xml:space="preserve"> have</w:t>
+      </w:r>
+      <w:r>
+        <w:rPr>
+          <w:sz w:val="20"/>
+          <w:szCs w:val="20"/>
+        </w:rPr>
+        <w:t xml:space="preserve"> </w:t>
+      </w:r>
+      <w:r>
+        <w:rPr>
+          <w:sz w:val="20"/>
+          <w:szCs w:val="20"/>
+        </w:rPr>
+        <w:t>reached a plateau</w:t>
+      </w:r>
+      <w:r>
+        <w:rPr>
+          <w:sz w:val="20"/>
+          <w:szCs w:val="20"/>
+        </w:rPr>
+        <w:t xml:space="preserve"> and</w:t>
+      </w:r>
+      <w:r>
+        <w:rPr>
+          <w:sz w:val="20"/>
+          <w:szCs w:val="20"/>
+        </w:rPr>
+        <w:t xml:space="preserve"> they are close and high</w:t>
+      </w:r>
+      <w:r>
+        <w:rPr>
+          <w:sz w:val="20"/>
+          <w:szCs w:val="20"/>
+        </w:rPr>
+        <w:t>, it is underfitting.</w:t>
+      </w:r>
+    </w:p>
+    <w:p>
+      <w:pPr>
+        <w:pStyle w:val="ListParagraph"/>
+        <w:numPr>
+          <w:ilvl w:val="0"/>
+          <w:numId w:val="7"/>
+        </w:numPr>
+        <w:rPr>
+          <w:sz w:val="20"/>
+          <w:szCs w:val="20"/>
+        </w:rPr>
+      </w:pPr>
+      <w:r>
+        <w:rPr>
+          <w:sz w:val="20"/>
+          <w:szCs w:val="20"/>
+        </w:rPr>
+        <w:t>Overfitting model will improve when you increase data</w:t>
+      </w:r>
+      <w:r>
+        <w:rPr>
+          <w:sz w:val="20"/>
+          <w:szCs w:val="20"/>
+        </w:rPr>
+        <w:t>. If the training curve is higher than validating curve, this means that the model is overfitting.</w:t>
+      </w:r>
+    </w:p>
+    <w:p>
+      <w:pPr>
+        <w:pStyle w:val="ListParagraph"/>
+        <w:numPr>
+          <w:ilvl w:val="0"/>
+          <w:numId w:val="7"/>
+        </w:numPr>
+        <w:rPr>
+          <w:b/>
+          <w:bCs/>
+          <w:sz w:val="20"/>
+          <w:szCs w:val="20"/>
+        </w:rPr>
+      </w:pPr>
+      <w:r>
+        <w:rPr>
+          <w:b/>
+          <w:bCs/>
+          <w:sz w:val="20"/>
+          <w:szCs w:val="20"/>
+        </w:rPr>
+        <w:t>Regularization:</w:t>
+      </w:r>
+      <w:r>
+        <w:rPr>
+          <w:b/>
+          <w:bCs/>
+          <w:sz w:val="20"/>
+          <w:szCs w:val="20"/>
+        </w:rPr>
+        <w:t xml:space="preserve"> </w:t>
+      </w:r>
+    </w:p>
+    <w:p>
+      <w:pPr>
+        <w:pStyle w:val="ListParagraph"/>
+        <w:numPr>
+          <w:ilvl w:val="0"/>
+          <w:numId w:val="13"/>
+        </w:numPr>
+        <w:rPr>
+          <w:b/>
+          <w:bCs/>
+          <w:sz w:val="20"/>
+          <w:szCs w:val="20"/>
+        </w:rPr>
+      </w:pPr>
+      <w:r>
+        <w:rPr>
+          <w:b/>
+          <w:bCs/>
+          <w:sz w:val="20"/>
+          <w:szCs w:val="20"/>
+        </w:rPr>
+        <w:t xml:space="preserve">Ridge: </w:t>
       </w:r>
     </w:p>
     <w:p>
@@ -1709,33 +2389,265 @@
         <w:pStyle w:val="ListParagraph"/>
         <w:numPr>
           <w:ilvl w:val="1"/>
-          <w:numId w:val="2"/>
+          <w:numId w:val="13"/>
         </w:numPr>
         <w:rPr>
-          <w:sz w:val="20"/>
-          <w:szCs w:val="20"/>
-        </w:rPr>
-      </w:pPr>
-      <w:r>
-        <w:rPr>
-          <w:sz w:val="20"/>
-          <w:szCs w:val="20"/>
-        </w:rPr>
-        <w:t>If you wish to use a classifier that does not natively support multilabel classification,</w:t>
-      </w:r>
-      <w:r>
-        <w:rPr>
+          <w:b/>
+          <w:bCs/>
+          <w:sz w:val="20"/>
+          <w:szCs w:val="20"/>
+        </w:rPr>
+      </w:pPr>
+      <w:r>
+        <w:rPr>
+          <w:sz w:val="20"/>
+          <w:szCs w:val="20"/>
+        </w:rPr>
+        <w:t>Scale</w:t>
+      </w:r>
+      <w:r>
+        <w:rPr>
+          <w:sz w:val="20"/>
+          <w:szCs w:val="20"/>
+        </w:rPr>
+        <w:t xml:space="preserve"> data before doing </w:t>
+      </w:r>
+      <w:r>
+        <w:rPr>
+          <w:sz w:val="20"/>
+          <w:szCs w:val="20"/>
+        </w:rPr>
+        <w:t>this</w:t>
+      </w:r>
+      <w:r>
+        <w:rPr>
+          <w:sz w:val="20"/>
+          <w:szCs w:val="20"/>
+        </w:rPr>
+        <w:t xml:space="preserve"> regularization.</w:t>
+      </w:r>
+    </w:p>
+    <w:p>
+      <w:pPr>
+        <w:pStyle w:val="ListParagraph"/>
+        <w:numPr>
+          <w:ilvl w:val="1"/>
+          <w:numId w:val="13"/>
+        </w:numPr>
+        <w:rPr>
+          <w:b/>
+          <w:bCs/>
+          <w:sz w:val="20"/>
+          <w:szCs w:val="20"/>
+        </w:rPr>
+      </w:pPr>
+      <w:r>
+        <w:rPr>
+          <w:sz w:val="20"/>
+          <w:szCs w:val="20"/>
+        </w:rPr>
+        <w:t>Specify ‘l2’ in stochastic gradient descent and make alpha = a/m where m is the no. of training examples. It is because the regularization term is (alpha / m) * (</w:t>
+      </w:r>
+      <w:r>
+        <w:rPr>
+          <w:sz w:val="20"/>
+          <w:szCs w:val="20"/>
+        </w:rPr>
+        <w:t>square of the ℓ2 norm of the weight vector</w:t>
+      </w:r>
+      <w:r>
+        <w:rPr>
+          <w:sz w:val="20"/>
+          <w:szCs w:val="20"/>
+        </w:rPr>
+        <w:t>).</w:t>
+      </w:r>
+    </w:p>
+    <w:p>
+      <w:pPr>
+        <w:pStyle w:val="ListParagraph"/>
+        <w:numPr>
+          <w:ilvl w:val="0"/>
+          <w:numId w:val="13"/>
+        </w:numPr>
+        <w:rPr>
+          <w:b/>
+          <w:bCs/>
+          <w:sz w:val="20"/>
+          <w:szCs w:val="20"/>
+        </w:rPr>
+      </w:pPr>
+      <w:r>
+        <w:rPr>
+          <w:b/>
+          <w:bCs/>
+          <w:sz w:val="20"/>
+          <w:szCs w:val="20"/>
+        </w:rPr>
+        <w:t>Lasso:</w:t>
+      </w:r>
+      <w:r>
+        <w:rPr>
+          <w:b/>
+          <w:bCs/>
           <w:sz w:val="20"/>
           <w:szCs w:val="20"/>
         </w:rPr>
         <w:t xml:space="preserve"> </w:t>
       </w:r>
-      <w:r>
-        <w:rPr>
-          <w:sz w:val="20"/>
-          <w:szCs w:val="20"/>
-        </w:rPr>
-        <w:t>such as</w:t>
+    </w:p>
+    <w:p>
+      <w:pPr>
+        <w:pStyle w:val="ListParagraph"/>
+        <w:numPr>
+          <w:ilvl w:val="1"/>
+          <w:numId w:val="13"/>
+        </w:numPr>
+        <w:rPr>
+          <w:b/>
+          <w:bCs/>
+          <w:sz w:val="20"/>
+          <w:szCs w:val="20"/>
+        </w:rPr>
+      </w:pPr>
+      <w:r>
+        <w:rPr>
+          <w:sz w:val="20"/>
+          <w:szCs w:val="20"/>
+        </w:rPr>
+        <w:t>It automatically eliminates the least important features.</w:t>
+      </w:r>
+    </w:p>
+    <w:p>
+      <w:pPr>
+        <w:pStyle w:val="ListParagraph"/>
+        <w:numPr>
+          <w:ilvl w:val="1"/>
+          <w:numId w:val="13"/>
+        </w:numPr>
+        <w:rPr>
+          <w:b/>
+          <w:bCs/>
+          <w:sz w:val="20"/>
+          <w:szCs w:val="20"/>
+        </w:rPr>
+      </w:pPr>
+      <w:r>
+        <w:rPr>
+          <w:sz w:val="20"/>
+          <w:szCs w:val="20"/>
+        </w:rPr>
+        <w:t>Specify ‘l1’ in sgd and keep alpha as it is.</w:t>
+      </w:r>
+    </w:p>
+    <w:p>
+      <w:pPr>
+        <w:pStyle w:val="ListParagraph"/>
+        <w:numPr>
+          <w:ilvl w:val="0"/>
+          <w:numId w:val="13"/>
+        </w:numPr>
+        <w:rPr>
+          <w:b/>
+          <w:bCs/>
+          <w:sz w:val="20"/>
+          <w:szCs w:val="20"/>
+        </w:rPr>
+      </w:pPr>
+      <w:r>
+        <w:rPr>
+          <w:b/>
+          <w:bCs/>
+          <w:sz w:val="20"/>
+          <w:szCs w:val="20"/>
+        </w:rPr>
+        <w:t>Elastic Net:</w:t>
+      </w:r>
+      <w:r>
+        <w:rPr>
+          <w:sz w:val="20"/>
+          <w:szCs w:val="20"/>
+        </w:rPr>
+        <w:t xml:space="preserve"> It is a mixture of Lasso and Ridge regularizations.</w:t>
+      </w:r>
+    </w:p>
+    <w:p>
+      <w:pPr>
+        <w:pStyle w:val="ListParagraph"/>
+        <w:numPr>
+          <w:ilvl w:val="0"/>
+          <w:numId w:val="13"/>
+        </w:numPr>
+        <w:rPr>
+          <w:b/>
+          <w:bCs/>
+          <w:sz w:val="20"/>
+          <w:szCs w:val="20"/>
+        </w:rPr>
+      </w:pPr>
+      <w:r>
+        <w:rPr>
+          <w:sz w:val="20"/>
+          <w:szCs w:val="20"/>
+        </w:rPr>
+        <w:t>A little bit of regularization is always preferable. Hence, use ridge but if only few features are useful, use lasso or elastic net. Elastic net is preferred if features are greater than instances or if features are strongly correlated.</w:t>
+      </w:r>
+    </w:p>
+    <w:p>
+      <w:pPr>
+        <w:rPr>
+          <w:sz w:val="20"/>
+          <w:szCs w:val="20"/>
+        </w:rPr>
+      </w:pPr>
+      <w:r>
+        <w:rPr>
+          <w:noProof/>
+          <w:sz w:val="20"/>
+          <w:szCs w:val="20"/>
+        </w:rPr>
+        <w:drawing>
+          <wp:inline distT="0" distB="0" distL="0" distR="0" wp14:anchorId="08AB7CB3" wp14:editId="2173A458">
+            <wp:extent cx="878988" cy="257907"/>
+            <wp:effectExtent l="0" t="0" r="0" b="8890"/>
+            <wp:docPr id="299142775" name="Picture 1"/>
+            <wp:cNvGraphicFramePr>
+              <a:graphicFrameLocks xmlns:a="http://schemas.openxmlformats.org/drawingml/2006/main" noChangeAspect="1"/>
+            </wp:cNvGraphicFramePr>
+            <a:graphic xmlns:a="http://schemas.openxmlformats.org/drawingml/2006/main">
+              <a:graphicData uri="http://schemas.openxmlformats.org/drawingml/2006/picture">
+                <pic:pic xmlns:pic="http://schemas.openxmlformats.org/drawingml/2006/picture">
+                  <pic:nvPicPr>
+                    <pic:cNvPr id="299142775" name=""/>
+                    <pic:cNvPicPr/>
+                  </pic:nvPicPr>
+                  <pic:blipFill>
+                    <a:blip r:embed="rId5"/>
+                    <a:stretch>
+                      <a:fillRect/>
+                    </a:stretch>
+                  </pic:blipFill>
+                  <pic:spPr>
+                    <a:xfrm>
+                      <a:off x="0" y="0"/>
+                      <a:ext cx="892203" cy="261784"/>
+                    </a:xfrm>
+                    <a:prstGeom prst="rect">
+                      <a:avLst/>
+                    </a:prstGeom>
+                  </pic:spPr>
+                </pic:pic>
+              </a:graphicData>
+            </a:graphic>
+          </wp:inline>
+        </w:drawing>
+      </w:r>
+      <w:r>
+        <w:rPr>
+          <w:sz w:val="20"/>
+          <w:szCs w:val="20"/>
+        </w:rPr>
+        <w:t>==</w:t>
       </w:r>
       <w:r>
         <w:rPr>
@@ -1746,10 +2658,151 @@
       </w:r>
       <w:r>
         <w:rPr>
-          <w:sz w:val="20"/>
-          <w:szCs w:val="20"/>
-        </w:rPr>
-        <w:t>SVC, one possible strategy is to train one model per label. However, this</w:t>
+          <w:noProof/>
+          <w:sz w:val="20"/>
+          <w:szCs w:val="20"/>
+        </w:rPr>
+        <w:drawing>
+          <wp:inline distT="0" distB="0" distL="0" distR="0" wp14:anchorId="109B0C92" wp14:editId="2C77383A">
+            <wp:extent cx="1289538" cy="312847"/>
+            <wp:effectExtent l="0" t="0" r="6350" b="0"/>
+            <wp:docPr id="763185908" name="Picture 1"/>
+            <wp:cNvGraphicFramePr>
+              <a:graphicFrameLocks xmlns:a="http://schemas.openxmlformats.org/drawingml/2006/main" noChangeAspect="1"/>
+            </wp:cNvGraphicFramePr>
+            <a:graphic xmlns:a="http://schemas.openxmlformats.org/drawingml/2006/main">
+              <a:graphicData uri="http://schemas.openxmlformats.org/drawingml/2006/picture">
+                <pic:pic xmlns:pic="http://schemas.openxmlformats.org/drawingml/2006/picture">
+                  <pic:nvPicPr>
+                    <pic:cNvPr id="763185908" name=""/>
+                    <pic:cNvPicPr/>
+                  </pic:nvPicPr>
+                  <pic:blipFill>
+                    <a:blip r:embed="rId6"/>
+                    <a:stretch>
+                      <a:fillRect/>
+                    </a:stretch>
+                  </pic:blipFill>
+                  <pic:spPr>
+                    <a:xfrm>
+                      <a:off x="0" y="0"/>
+                      <a:ext cx="1356000" cy="328971"/>
+                    </a:xfrm>
+                    <a:prstGeom prst="rect">
+                      <a:avLst/>
+                    </a:prstGeom>
+                  </pic:spPr>
+                </pic:pic>
+              </a:graphicData>
+            </a:graphic>
+          </wp:inline>
+        </w:drawing>
+      </w:r>
+      <w:r>
+        <w:rPr>
+          <w:noProof/>
+          <w:sz w:val="20"/>
+          <w:szCs w:val="20"/>
+        </w:rPr>
+        <w:drawing>
+          <wp:inline distT="0" distB="0" distL="0" distR="0" wp14:anchorId="7FAF0DC3" wp14:editId="4107F0EE">
+            <wp:extent cx="1253836" cy="358856"/>
+            <wp:effectExtent l="0" t="0" r="3810" b="3175"/>
+            <wp:docPr id="1558891321" name="Picture 1"/>
+            <wp:cNvGraphicFramePr>
+              <a:graphicFrameLocks xmlns:a="http://schemas.openxmlformats.org/drawingml/2006/main" noChangeAspect="1"/>
+            </wp:cNvGraphicFramePr>
+            <a:graphic xmlns:a="http://schemas.openxmlformats.org/drawingml/2006/main">
+              <a:graphicData uri="http://schemas.openxmlformats.org/drawingml/2006/picture">
+                <pic:pic xmlns:pic="http://schemas.openxmlformats.org/drawingml/2006/picture">
+                  <pic:nvPicPr>
+                    <pic:cNvPr id="1558891321" name=""/>
+                    <pic:cNvPicPr/>
+                  </pic:nvPicPr>
+                  <pic:blipFill>
+                    <a:blip r:embed="rId7"/>
+                    <a:stretch>
+                      <a:fillRect/>
+                    </a:stretch>
+                  </pic:blipFill>
+                  <pic:spPr>
+                    <a:xfrm>
+                      <a:off x="0" y="0"/>
+                      <a:ext cx="1284949" cy="367761"/>
+                    </a:xfrm>
+                    <a:prstGeom prst="rect">
+                      <a:avLst/>
+                    </a:prstGeom>
+                  </pic:spPr>
+                </pic:pic>
+              </a:graphicData>
+            </a:graphic>
+          </wp:inline>
+        </w:drawing>
+      </w:r>
+    </w:p>
+    <w:p>
+      <w:pPr>
+        <w:rPr>
+          <w:sz w:val="20"/>
+          <w:szCs w:val="20"/>
+        </w:rPr>
+      </w:pPr>
+      <w:r>
+        <w:rPr>
+          <w:noProof/>
+          <w:sz w:val="20"/>
+          <w:szCs w:val="20"/>
+        </w:rPr>
+        <w:drawing>
+          <wp:inline distT="0" distB="0" distL="0" distR="0" wp14:anchorId="176AEAA9" wp14:editId="627907CF">
+            <wp:extent cx="1872653" cy="445477"/>
+            <wp:effectExtent l="0" t="0" r="0" b="0"/>
+            <wp:docPr id="1537039732" name="Picture 1"/>
+            <wp:cNvGraphicFramePr>
+              <a:graphicFrameLocks xmlns:a="http://schemas.openxmlformats.org/drawingml/2006/main" noChangeAspect="1"/>
+            </wp:cNvGraphicFramePr>
+            <a:graphic xmlns:a="http://schemas.openxmlformats.org/drawingml/2006/main">
+              <a:graphicData uri="http://schemas.openxmlformats.org/drawingml/2006/picture">
+                <pic:pic xmlns:pic="http://schemas.openxmlformats.org/drawingml/2006/picture">
+                  <pic:nvPicPr>
+                    <pic:cNvPr id="1537039732" name=""/>
+                    <pic:cNvPicPr/>
+                  </pic:nvPicPr>
+                  <pic:blipFill>
+                    <a:blip r:embed="rId8"/>
+                    <a:stretch>
+                      <a:fillRect/>
+                    </a:stretch>
+                  </pic:blipFill>
+                  <pic:spPr>
+                    <a:xfrm>
+                      <a:off x="0" y="0"/>
+                      <a:ext cx="1893658" cy="450474"/>
+                    </a:xfrm>
+                    <a:prstGeom prst="rect">
+                      <a:avLst/>
+                    </a:prstGeom>
+                  </pic:spPr>
+                </pic:pic>
+              </a:graphicData>
+            </a:graphic>
+          </wp:inline>
+        </w:drawing>
+      </w:r>
+      <w:r>
+        <w:rPr>
+          <w:sz w:val="20"/>
+          <w:szCs w:val="20"/>
+        </w:rPr>
+        <w:t xml:space="preserve"> ==</w:t>
+      </w:r>
+      <w:r>
+        <w:rPr>
+          <w:sz w:val="20"/>
+          <w:szCs w:val="20"/>
+        </w:rPr>
+        <w:t xml:space="preserve">  </w:t>
       </w:r>
       <w:r>
         <w:rPr>
@@ -1760,56 +2813,835 @@
       </w:r>
       <w:r>
         <w:rPr>
-          <w:sz w:val="20"/>
-          <w:szCs w:val="20"/>
-        </w:rPr>
-        <w:t xml:space="preserve">strategy may have a hard time capturing the dependencies between </w:t>
-      </w:r>
-      <w:r>
-        <w:rPr>
-          <w:sz w:val="20"/>
-          <w:szCs w:val="20"/>
-        </w:rPr>
-        <w:t>t</w:t>
-      </w:r>
-      <w:r>
-        <w:rPr>
-          <w:sz w:val="20"/>
-          <w:szCs w:val="20"/>
-        </w:rPr>
-        <w:t>he labels.</w:t>
-      </w:r>
-      <w:r>
-        <w:rPr>
-          <w:sz w:val="20"/>
-          <w:szCs w:val="20"/>
-        </w:rPr>
-        <w:t xml:space="preserve"> For this, Scikit has </w:t>
-      </w:r>
-      <w:r>
-        <w:rPr>
-          <w:b/>
-          <w:bCs/>
-          <w:sz w:val="20"/>
-          <w:szCs w:val="20"/>
-        </w:rPr>
-        <w:t>Classifier</w:t>
-      </w:r>
-      <w:r>
-        <w:rPr>
-          <w:b/>
-          <w:bCs/>
-          <w:sz w:val="20"/>
-          <w:szCs w:val="20"/>
-        </w:rPr>
-        <w:t xml:space="preserve">Chain </w:t>
-      </w:r>
-      <w:r>
-        <w:rPr>
-          <w:sz w:val="20"/>
-          <w:szCs w:val="20"/>
-        </w:rPr>
-        <w:t>which will feed appropriate labels from the previous classifiers in chain.</w:t>
+          <w:noProof/>
+          <w:sz w:val="20"/>
+          <w:szCs w:val="20"/>
+        </w:rPr>
+        <w:drawing>
+          <wp:inline distT="0" distB="0" distL="0" distR="0" wp14:anchorId="71B6070D" wp14:editId="52F6C468">
+            <wp:extent cx="839294" cy="386862"/>
+            <wp:effectExtent l="0" t="0" r="0" b="0"/>
+            <wp:docPr id="264608880" name="Picture 1"/>
+            <wp:cNvGraphicFramePr>
+              <a:graphicFrameLocks xmlns:a="http://schemas.openxmlformats.org/drawingml/2006/main" noChangeAspect="1"/>
+            </wp:cNvGraphicFramePr>
+            <a:graphic xmlns:a="http://schemas.openxmlformats.org/drawingml/2006/main">
+              <a:graphicData uri="http://schemas.openxmlformats.org/drawingml/2006/picture">
+                <pic:pic xmlns:pic="http://schemas.openxmlformats.org/drawingml/2006/picture">
+                  <pic:nvPicPr>
+                    <pic:cNvPr id="264608880" name=""/>
+                    <pic:cNvPicPr/>
+                  </pic:nvPicPr>
+                  <pic:blipFill>
+                    <a:blip r:embed="rId9"/>
+                    <a:stretch>
+                      <a:fillRect/>
+                    </a:stretch>
+                  </pic:blipFill>
+                  <pic:spPr>
+                    <a:xfrm>
+                      <a:off x="0" y="0"/>
+                      <a:ext cx="857739" cy="395364"/>
+                    </a:xfrm>
+                    <a:prstGeom prst="rect">
+                      <a:avLst/>
+                    </a:prstGeom>
+                  </pic:spPr>
+                </pic:pic>
+              </a:graphicData>
+            </a:graphic>
+          </wp:inline>
+        </w:drawing>
+      </w:r>
+      <w:r>
+        <w:rPr>
+          <w:sz w:val="20"/>
+          <w:szCs w:val="20"/>
+        </w:rPr>
+        <w:t xml:space="preserve">                                           </w:t>
+      </w:r>
+      <w:r>
+        <w:rPr>
+          <w:noProof/>
+          <w:sz w:val="20"/>
+          <w:szCs w:val="20"/>
+        </w:rPr>
+        <w:drawing>
+          <wp:inline distT="0" distB="0" distL="0" distR="0" wp14:anchorId="73193C7D" wp14:editId="47D1F8B4">
+            <wp:extent cx="1377462" cy="387274"/>
+            <wp:effectExtent l="0" t="0" r="0" b="0"/>
+            <wp:docPr id="1880021556" name="Picture 1"/>
+            <wp:cNvGraphicFramePr>
+              <a:graphicFrameLocks xmlns:a="http://schemas.openxmlformats.org/drawingml/2006/main" noChangeAspect="1"/>
+            </wp:cNvGraphicFramePr>
+            <a:graphic xmlns:a="http://schemas.openxmlformats.org/drawingml/2006/main">
+              <a:graphicData uri="http://schemas.openxmlformats.org/drawingml/2006/picture">
+                <pic:pic xmlns:pic="http://schemas.openxmlformats.org/drawingml/2006/picture">
+                  <pic:nvPicPr>
+                    <pic:cNvPr id="1880021556" name=""/>
+                    <pic:cNvPicPr/>
+                  </pic:nvPicPr>
+                  <pic:blipFill>
+                    <a:blip r:embed="rId10"/>
+                    <a:stretch>
+                      <a:fillRect/>
+                    </a:stretch>
+                  </pic:blipFill>
+                  <pic:spPr>
+                    <a:xfrm>
+                      <a:off x="0" y="0"/>
+                      <a:ext cx="1431825" cy="402558"/>
+                    </a:xfrm>
+                    <a:prstGeom prst="rect">
+                      <a:avLst/>
+                    </a:prstGeom>
+                  </pic:spPr>
+                </pic:pic>
+              </a:graphicData>
+            </a:graphic>
+          </wp:inline>
+        </w:drawing>
+      </w:r>
+    </w:p>
+    <w:p>
+      <w:pPr>
+        <w:rPr>
+          <w:sz w:val="20"/>
+          <w:szCs w:val="20"/>
+        </w:rPr>
+      </w:pPr>
+      <w:r>
+        <w:rPr>
+          <w:noProof/>
+          <w:sz w:val="20"/>
+          <w:szCs w:val="20"/>
+        </w:rPr>
+        <w:drawing>
+          <wp:inline distT="0" distB="0" distL="0" distR="0" wp14:anchorId="41CFF351" wp14:editId="0439C515">
+            <wp:extent cx="1793631" cy="425530"/>
+            <wp:effectExtent l="0" t="0" r="0" b="0"/>
+            <wp:docPr id="276335261" name="Picture 1"/>
+            <wp:cNvGraphicFramePr>
+              <a:graphicFrameLocks xmlns:a="http://schemas.openxmlformats.org/drawingml/2006/main" noChangeAspect="1"/>
+            </wp:cNvGraphicFramePr>
+            <a:graphic xmlns:a="http://schemas.openxmlformats.org/drawingml/2006/main">
+              <a:graphicData uri="http://schemas.openxmlformats.org/drawingml/2006/picture">
+                <pic:pic xmlns:pic="http://schemas.openxmlformats.org/drawingml/2006/picture">
+                  <pic:nvPicPr>
+                    <pic:cNvPr id="276335261" name=""/>
+                    <pic:cNvPicPr/>
+                  </pic:nvPicPr>
+                  <pic:blipFill>
+                    <a:blip r:embed="rId11"/>
+                    <a:stretch>
+                      <a:fillRect/>
+                    </a:stretch>
+                  </pic:blipFill>
+                  <pic:spPr>
+                    <a:xfrm>
+                      <a:off x="0" y="0"/>
+                      <a:ext cx="1799936" cy="427026"/>
+                    </a:xfrm>
+                    <a:prstGeom prst="rect">
+                      <a:avLst/>
+                    </a:prstGeom>
+                  </pic:spPr>
+                </pic:pic>
+              </a:graphicData>
+            </a:graphic>
+          </wp:inline>
+        </w:drawing>
+      </w:r>
+      <w:r>
+        <w:rPr>
+          <w:sz w:val="20"/>
+          <w:szCs w:val="20"/>
+        </w:rPr>
+        <w:t xml:space="preserve">   </w:t>
+      </w:r>
+      <w:r>
+        <w:rPr>
+          <w:noProof/>
+          <w:sz w:val="20"/>
+          <w:szCs w:val="20"/>
+        </w:rPr>
+        <w:drawing>
+          <wp:inline distT="0" distB="0" distL="0" distR="0" wp14:anchorId="716F0B1F" wp14:editId="32F760F6">
+            <wp:extent cx="2120652" cy="427892"/>
+            <wp:effectExtent l="0" t="0" r="0" b="0"/>
+            <wp:docPr id="1298426755" name="Picture 1"/>
+            <wp:cNvGraphicFramePr>
+              <a:graphicFrameLocks xmlns:a="http://schemas.openxmlformats.org/drawingml/2006/main" noChangeAspect="1"/>
+            </wp:cNvGraphicFramePr>
+            <a:graphic xmlns:a="http://schemas.openxmlformats.org/drawingml/2006/main">
+              <a:graphicData uri="http://schemas.openxmlformats.org/drawingml/2006/picture">
+                <pic:pic xmlns:pic="http://schemas.openxmlformats.org/drawingml/2006/picture">
+                  <pic:nvPicPr>
+                    <pic:cNvPr id="1298426755" name=""/>
+                    <pic:cNvPicPr/>
+                  </pic:nvPicPr>
+                  <pic:blipFill>
+                    <a:blip r:embed="rId12"/>
+                    <a:stretch>
+                      <a:fillRect/>
+                    </a:stretch>
+                  </pic:blipFill>
+                  <pic:spPr>
+                    <a:xfrm>
+                      <a:off x="0" y="0"/>
+                      <a:ext cx="2158742" cy="435578"/>
+                    </a:xfrm>
+                    <a:prstGeom prst="rect">
+                      <a:avLst/>
+                    </a:prstGeom>
+                  </pic:spPr>
+                </pic:pic>
+              </a:graphicData>
+            </a:graphic>
+          </wp:inline>
+        </w:drawing>
+      </w:r>
+    </w:p>
+    <w:p>
+      <w:pPr>
+        <w:rPr>
+          <w:sz w:val="20"/>
+          <w:szCs w:val="20"/>
+        </w:rPr>
+      </w:pPr>
+      <w:r>
+        <w:rPr>
+          <w:noProof/>
+          <w:sz w:val="20"/>
+          <w:szCs w:val="20"/>
+        </w:rPr>
+        <w:drawing>
+          <wp:inline distT="0" distB="0" distL="0" distR="0" wp14:anchorId="3A913BB6" wp14:editId="3A6D7BFC">
+            <wp:extent cx="1769240" cy="381000"/>
+            <wp:effectExtent l="0" t="0" r="2540" b="0"/>
+            <wp:docPr id="2125749916" name="Picture 1" descr="A math equation with black text&#10;&#10;Description automatically generated with medium confidence"/>
+            <wp:cNvGraphicFramePr>
+              <a:graphicFrameLocks xmlns:a="http://schemas.openxmlformats.org/drawingml/2006/main" noChangeAspect="1"/>
+            </wp:cNvGraphicFramePr>
+            <a:graphic xmlns:a="http://schemas.openxmlformats.org/drawingml/2006/main">
+              <a:graphicData uri="http://schemas.openxmlformats.org/drawingml/2006/picture">
+                <pic:pic xmlns:pic="http://schemas.openxmlformats.org/drawingml/2006/picture">
+                  <pic:nvPicPr>
+                    <pic:cNvPr id="2125749916" name="Picture 1" descr="A math equation with black text&#10;&#10;Description automatically generated with medium confidence"/>
+                    <pic:cNvPicPr/>
+                  </pic:nvPicPr>
+                  <pic:blipFill>
+                    <a:blip r:embed="rId13"/>
+                    <a:stretch>
+                      <a:fillRect/>
+                    </a:stretch>
+                  </pic:blipFill>
+                  <pic:spPr>
+                    <a:xfrm>
+                      <a:off x="0" y="0"/>
+                      <a:ext cx="1828723" cy="393810"/>
+                    </a:xfrm>
+                    <a:prstGeom prst="rect">
+                      <a:avLst/>
+                    </a:prstGeom>
+                  </pic:spPr>
+                </pic:pic>
+              </a:graphicData>
+            </a:graphic>
+          </wp:inline>
+        </w:drawing>
+      </w:r>
+      <w:r>
+        <w:rPr>
+          <w:noProof/>
+          <w:sz w:val="20"/>
+          <w:szCs w:val="20"/>
+        </w:rPr>
+        <w:drawing>
+          <wp:inline distT="0" distB="0" distL="0" distR="0" wp14:anchorId="794CA687" wp14:editId="45A49E7F">
+            <wp:extent cx="2092036" cy="651973"/>
+            <wp:effectExtent l="0" t="0" r="3810" b="0"/>
+            <wp:docPr id="703010337" name="Picture 1"/>
+            <wp:cNvGraphicFramePr>
+              <a:graphicFrameLocks xmlns:a="http://schemas.openxmlformats.org/drawingml/2006/main" noChangeAspect="1"/>
+            </wp:cNvGraphicFramePr>
+            <a:graphic xmlns:a="http://schemas.openxmlformats.org/drawingml/2006/main">
+              <a:graphicData uri="http://schemas.openxmlformats.org/drawingml/2006/picture">
+                <pic:pic xmlns:pic="http://schemas.openxmlformats.org/drawingml/2006/picture">
+                  <pic:nvPicPr>
+                    <pic:cNvPr id="703010337" name=""/>
+                    <pic:cNvPicPr/>
+                  </pic:nvPicPr>
+                  <pic:blipFill>
+                    <a:blip r:embed="rId14"/>
+                    <a:stretch>
+                      <a:fillRect/>
+                    </a:stretch>
+                  </pic:blipFill>
+                  <pic:spPr>
+                    <a:xfrm>
+                      <a:off x="0" y="0"/>
+                      <a:ext cx="2136397" cy="665798"/>
+                    </a:xfrm>
+                    <a:prstGeom prst="rect">
+                      <a:avLst/>
+                    </a:prstGeom>
+                  </pic:spPr>
+                </pic:pic>
+              </a:graphicData>
+            </a:graphic>
+          </wp:inline>
+        </w:drawing>
+      </w:r>
+      <w:r>
+        <w:rPr>
+          <w:noProof/>
+          <w:sz w:val="20"/>
+          <w:szCs w:val="20"/>
+        </w:rPr>
+        <w:drawing>
+          <wp:inline distT="0" distB="0" distL="0" distR="0" wp14:anchorId="1D6EB4D4" wp14:editId="79D28D86">
+            <wp:extent cx="2010166" cy="436418"/>
+            <wp:effectExtent l="0" t="0" r="0" b="1905"/>
+            <wp:docPr id="1740529990" name="Picture 1"/>
+            <wp:cNvGraphicFramePr>
+              <a:graphicFrameLocks xmlns:a="http://schemas.openxmlformats.org/drawingml/2006/main" noChangeAspect="1"/>
+            </wp:cNvGraphicFramePr>
+            <a:graphic xmlns:a="http://schemas.openxmlformats.org/drawingml/2006/main">
+              <a:graphicData uri="http://schemas.openxmlformats.org/drawingml/2006/picture">
+                <pic:pic xmlns:pic="http://schemas.openxmlformats.org/drawingml/2006/picture">
+                  <pic:nvPicPr>
+                    <pic:cNvPr id="1740529990" name=""/>
+                    <pic:cNvPicPr/>
+                  </pic:nvPicPr>
+                  <pic:blipFill>
+                    <a:blip r:embed="rId15"/>
+                    <a:stretch>
+                      <a:fillRect/>
+                    </a:stretch>
+                  </pic:blipFill>
+                  <pic:spPr>
+                    <a:xfrm>
+                      <a:off x="0" y="0"/>
+                      <a:ext cx="2061102" cy="447476"/>
+                    </a:xfrm>
+                    <a:prstGeom prst="rect">
+                      <a:avLst/>
+                    </a:prstGeom>
+                  </pic:spPr>
+                </pic:pic>
+              </a:graphicData>
+            </a:graphic>
+          </wp:inline>
+        </w:drawing>
+      </w:r>
+    </w:p>
+    <w:p>
+      <w:pPr>
+        <w:rPr>
+          <w:sz w:val="20"/>
+          <w:szCs w:val="20"/>
+        </w:rPr>
+      </w:pPr>
+      <w:r>
+        <w:rPr>
+          <w:noProof/>
+          <w:sz w:val="20"/>
+          <w:szCs w:val="20"/>
+        </w:rPr>
+        <w:drawing>
+          <wp:inline distT="0" distB="0" distL="0" distR="0" wp14:anchorId="54BB4018" wp14:editId="2FEFD756">
+            <wp:extent cx="2687385" cy="381000"/>
+            <wp:effectExtent l="0" t="0" r="0" b="0"/>
+            <wp:docPr id="1108120573" name="Picture 1" descr="A close-up of a sign&#10;&#10;Description automatically generated"/>
+            <wp:cNvGraphicFramePr>
+              <a:graphicFrameLocks xmlns:a="http://schemas.openxmlformats.org/drawingml/2006/main" noChangeAspect="1"/>
+            </wp:cNvGraphicFramePr>
+            <a:graphic xmlns:a="http://schemas.openxmlformats.org/drawingml/2006/main">
+              <a:graphicData uri="http://schemas.openxmlformats.org/drawingml/2006/picture">
+                <pic:pic xmlns:pic="http://schemas.openxmlformats.org/drawingml/2006/picture">
+                  <pic:nvPicPr>
+                    <pic:cNvPr id="1108120573" name="Picture 1" descr="A close-up of a sign&#10;&#10;Description automatically generated"/>
+                    <pic:cNvPicPr/>
+                  </pic:nvPicPr>
+                  <pic:blipFill>
+                    <a:blip r:embed="rId16"/>
+                    <a:stretch>
+                      <a:fillRect/>
+                    </a:stretch>
+                  </pic:blipFill>
+                  <pic:spPr>
+                    <a:xfrm>
+                      <a:off x="0" y="0"/>
+                      <a:ext cx="2752148" cy="390182"/>
+                    </a:xfrm>
+                    <a:prstGeom prst="rect">
+                      <a:avLst/>
+                    </a:prstGeom>
+                  </pic:spPr>
+                </pic:pic>
+              </a:graphicData>
+            </a:graphic>
+          </wp:inline>
+        </w:drawing>
+      </w:r>
+      <w:r>
+        <w:rPr>
+          <w:noProof/>
+          <w:sz w:val="20"/>
+          <w:szCs w:val="20"/>
+        </w:rPr>
+        <w:drawing>
+          <wp:inline distT="0" distB="0" distL="0" distR="0" wp14:anchorId="1B29FCAF" wp14:editId="0CD006A1">
+            <wp:extent cx="1027826" cy="374073"/>
+            <wp:effectExtent l="0" t="0" r="1270" b="6985"/>
+            <wp:docPr id="1058766849" name="Picture 1" descr="A math equation with numbers and symbols&#10;&#10;Description automatically generated"/>
+            <wp:cNvGraphicFramePr>
+              <a:graphicFrameLocks xmlns:a="http://schemas.openxmlformats.org/drawingml/2006/main" noChangeAspect="1"/>
+            </wp:cNvGraphicFramePr>
+            <a:graphic xmlns:a="http://schemas.openxmlformats.org/drawingml/2006/main">
+              <a:graphicData uri="http://schemas.openxmlformats.org/drawingml/2006/picture">
+                <pic:pic xmlns:pic="http://schemas.openxmlformats.org/drawingml/2006/picture">
+                  <pic:nvPicPr>
+                    <pic:cNvPr id="1058766849" name="Picture 1" descr="A math equation with numbers and symbols&#10;&#10;Description automatically generated"/>
+                    <pic:cNvPicPr/>
+                  </pic:nvPicPr>
+                  <pic:blipFill>
+                    <a:blip r:embed="rId17"/>
+                    <a:stretch>
+                      <a:fillRect/>
+                    </a:stretch>
+                  </pic:blipFill>
+                  <pic:spPr>
+                    <a:xfrm>
+                      <a:off x="0" y="0"/>
+                      <a:ext cx="1087916" cy="395943"/>
+                    </a:xfrm>
+                    <a:prstGeom prst="rect">
+                      <a:avLst/>
+                    </a:prstGeom>
+                  </pic:spPr>
+                </pic:pic>
+              </a:graphicData>
+            </a:graphic>
+          </wp:inline>
+        </w:drawing>
+      </w:r>
+      <w:r>
+        <w:rPr>
+          <w:noProof/>
+          <w:sz w:val="20"/>
+          <w:szCs w:val="20"/>
+        </w:rPr>
+        <w:drawing>
+          <wp:inline distT="0" distB="0" distL="0" distR="0" wp14:anchorId="1E1BBD37" wp14:editId="11A66D36">
+            <wp:extent cx="917585" cy="401782"/>
+            <wp:effectExtent l="0" t="0" r="0" b="0"/>
+            <wp:docPr id="1501840439" name="Picture 1"/>
+            <wp:cNvGraphicFramePr>
+              <a:graphicFrameLocks xmlns:a="http://schemas.openxmlformats.org/drawingml/2006/main" noChangeAspect="1"/>
+            </wp:cNvGraphicFramePr>
+            <a:graphic xmlns:a="http://schemas.openxmlformats.org/drawingml/2006/main">
+              <a:graphicData uri="http://schemas.openxmlformats.org/drawingml/2006/picture">
+                <pic:pic xmlns:pic="http://schemas.openxmlformats.org/drawingml/2006/picture">
+                  <pic:nvPicPr>
+                    <pic:cNvPr id="1501840439" name=""/>
+                    <pic:cNvPicPr/>
+                  </pic:nvPicPr>
+                  <pic:blipFill>
+                    <a:blip r:embed="rId18"/>
+                    <a:stretch>
+                      <a:fillRect/>
+                    </a:stretch>
+                  </pic:blipFill>
+                  <pic:spPr>
+                    <a:xfrm>
+                      <a:off x="0" y="0"/>
+                      <a:ext cx="938641" cy="411002"/>
+                    </a:xfrm>
+                    <a:prstGeom prst="rect">
+                      <a:avLst/>
+                    </a:prstGeom>
+                  </pic:spPr>
+                </pic:pic>
+              </a:graphicData>
+            </a:graphic>
+          </wp:inline>
+        </w:drawing>
+      </w:r>
+    </w:p>
+    <w:p>
+      <w:pPr>
+        <w:rPr>
+          <w:sz w:val="20"/>
+          <w:szCs w:val="20"/>
+        </w:rPr>
+      </w:pPr>
+      <w:r>
+        <w:rPr>
+          <w:noProof/>
+          <w:sz w:val="20"/>
+          <w:szCs w:val="20"/>
+        </w:rPr>
+        <w:drawing>
+          <wp:inline distT="0" distB="0" distL="0" distR="0" wp14:anchorId="74D50ECA" wp14:editId="3FFBF01C">
+            <wp:extent cx="1918855" cy="413114"/>
+            <wp:effectExtent l="0" t="0" r="5715" b="6350"/>
+            <wp:docPr id="1690281021" name="Picture 1"/>
+            <wp:cNvGraphicFramePr>
+              <a:graphicFrameLocks xmlns:a="http://schemas.openxmlformats.org/drawingml/2006/main" noChangeAspect="1"/>
+            </wp:cNvGraphicFramePr>
+            <a:graphic xmlns:a="http://schemas.openxmlformats.org/drawingml/2006/main">
+              <a:graphicData uri="http://schemas.openxmlformats.org/drawingml/2006/picture">
+                <pic:pic xmlns:pic="http://schemas.openxmlformats.org/drawingml/2006/picture">
+                  <pic:nvPicPr>
+                    <pic:cNvPr id="1690281021" name=""/>
+                    <pic:cNvPicPr/>
+                  </pic:nvPicPr>
+                  <pic:blipFill>
+                    <a:blip r:embed="rId19"/>
+                    <a:stretch>
+                      <a:fillRect/>
+                    </a:stretch>
+                  </pic:blipFill>
+                  <pic:spPr>
+                    <a:xfrm>
+                      <a:off x="0" y="0"/>
+                      <a:ext cx="1973987" cy="424983"/>
+                    </a:xfrm>
+                    <a:prstGeom prst="rect">
+                      <a:avLst/>
+                    </a:prstGeom>
+                  </pic:spPr>
+                </pic:pic>
+              </a:graphicData>
+            </a:graphic>
+          </wp:inline>
+        </w:drawing>
+      </w:r>
+      <w:r>
+        <w:rPr>
+          <w:noProof/>
+          <w:sz w:val="20"/>
+          <w:szCs w:val="20"/>
+        </w:rPr>
+        <w:drawing>
+          <wp:inline distT="0" distB="0" distL="0" distR="0" wp14:anchorId="3B2A6EFC" wp14:editId="30435B33">
+            <wp:extent cx="2260885" cy="415637"/>
+            <wp:effectExtent l="0" t="0" r="6350" b="3810"/>
+            <wp:docPr id="78969334" name="Picture 1"/>
+            <wp:cNvGraphicFramePr>
+              <a:graphicFrameLocks xmlns:a="http://schemas.openxmlformats.org/drawingml/2006/main" noChangeAspect="1"/>
+            </wp:cNvGraphicFramePr>
+            <a:graphic xmlns:a="http://schemas.openxmlformats.org/drawingml/2006/main">
+              <a:graphicData uri="http://schemas.openxmlformats.org/drawingml/2006/picture">
+                <pic:pic xmlns:pic="http://schemas.openxmlformats.org/drawingml/2006/picture">
+                  <pic:nvPicPr>
+                    <pic:cNvPr id="78969334" name=""/>
+                    <pic:cNvPicPr/>
+                  </pic:nvPicPr>
+                  <pic:blipFill>
+                    <a:blip r:embed="rId20"/>
+                    <a:stretch>
+                      <a:fillRect/>
+                    </a:stretch>
+                  </pic:blipFill>
+                  <pic:spPr>
+                    <a:xfrm>
+                      <a:off x="0" y="0"/>
+                      <a:ext cx="2325458" cy="427508"/>
+                    </a:xfrm>
+                    <a:prstGeom prst="rect">
+                      <a:avLst/>
+                    </a:prstGeom>
+                  </pic:spPr>
+                </pic:pic>
+              </a:graphicData>
+            </a:graphic>
+          </wp:inline>
+        </w:drawing>
+      </w:r>
+    </w:p>
+    <w:p>
+      <w:pPr>
+        <w:rPr>
+          <w:sz w:val="20"/>
+          <w:szCs w:val="20"/>
+        </w:rPr>
+      </w:pPr>
+      <w:r>
+        <w:rPr>
+          <w:noProof/>
+          <w:sz w:val="20"/>
+          <w:szCs w:val="20"/>
+        </w:rPr>
+        <w:drawing>
+          <wp:inline distT="0" distB="0" distL="0" distR="0" wp14:anchorId="50FDEAF2" wp14:editId="3BDC8D90">
+            <wp:extent cx="2306782" cy="524471"/>
+            <wp:effectExtent l="0" t="0" r="0" b="9525"/>
+            <wp:docPr id="1551854032" name="Picture 1"/>
+            <wp:cNvGraphicFramePr>
+              <a:graphicFrameLocks xmlns:a="http://schemas.openxmlformats.org/drawingml/2006/main" noChangeAspect="1"/>
+            </wp:cNvGraphicFramePr>
+            <a:graphic xmlns:a="http://schemas.openxmlformats.org/drawingml/2006/main">
+              <a:graphicData uri="http://schemas.openxmlformats.org/drawingml/2006/picture">
+                <pic:pic xmlns:pic="http://schemas.openxmlformats.org/drawingml/2006/picture">
+                  <pic:nvPicPr>
+                    <pic:cNvPr id="1551854032" name=""/>
+                    <pic:cNvPicPr/>
+                  </pic:nvPicPr>
+                  <pic:blipFill>
+                    <a:blip r:embed="rId21"/>
+                    <a:stretch>
+                      <a:fillRect/>
+                    </a:stretch>
+                  </pic:blipFill>
+                  <pic:spPr>
+                    <a:xfrm>
+                      <a:off x="0" y="0"/>
+                      <a:ext cx="2326311" cy="528911"/>
+                    </a:xfrm>
+                    <a:prstGeom prst="rect">
+                      <a:avLst/>
+                    </a:prstGeom>
+                  </pic:spPr>
+                </pic:pic>
+              </a:graphicData>
+            </a:graphic>
+          </wp:inline>
+        </w:drawing>
+      </w:r>
+      <w:r>
+        <w:rPr>
+          <w:sz w:val="20"/>
+          <w:szCs w:val="20"/>
+        </w:rPr>
+        <w:t>first find partial derivative of J/p and then for p/weight or bias</w:t>
+      </w:r>
+    </w:p>
+    <w:p>
+      <w:pPr>
+        <w:rPr>
+          <w:sz w:val="20"/>
+          <w:szCs w:val="20"/>
+        </w:rPr>
+      </w:pPr>
+      <w:r>
+        <w:rPr>
+          <w:noProof/>
+          <w:sz w:val="20"/>
+          <w:szCs w:val="20"/>
+        </w:rPr>
+        <w:lastRenderedPageBreak/>
+        <w:drawing>
+          <wp:inline distT="0" distB="0" distL="0" distR="0" wp14:anchorId="0E12499F" wp14:editId="64CF7EC8">
+            <wp:extent cx="1492250" cy="402987"/>
+            <wp:effectExtent l="0" t="0" r="0" b="0"/>
+            <wp:docPr id="1924940516" name="Picture 1" descr="A white background with black text&#10;&#10;Description automatically generated"/>
+            <wp:cNvGraphicFramePr>
+              <a:graphicFrameLocks xmlns:a="http://schemas.openxmlformats.org/drawingml/2006/main" noChangeAspect="1"/>
+            </wp:cNvGraphicFramePr>
+            <a:graphic xmlns:a="http://schemas.openxmlformats.org/drawingml/2006/main">
+              <a:graphicData uri="http://schemas.openxmlformats.org/drawingml/2006/picture">
+                <pic:pic xmlns:pic="http://schemas.openxmlformats.org/drawingml/2006/picture">
+                  <pic:nvPicPr>
+                    <pic:cNvPr id="1924940516" name="Picture 1" descr="A white background with black text&#10;&#10;Description automatically generated"/>
+                    <pic:cNvPicPr/>
+                  </pic:nvPicPr>
+                  <pic:blipFill>
+                    <a:blip r:embed="rId22"/>
+                    <a:stretch>
+                      <a:fillRect/>
+                    </a:stretch>
+                  </pic:blipFill>
+                  <pic:spPr>
+                    <a:xfrm>
+                      <a:off x="0" y="0"/>
+                      <a:ext cx="1509197" cy="407564"/>
+                    </a:xfrm>
+                    <a:prstGeom prst="rect">
+                      <a:avLst/>
+                    </a:prstGeom>
+                  </pic:spPr>
+                </pic:pic>
+              </a:graphicData>
+            </a:graphic>
+          </wp:inline>
+        </w:drawing>
+      </w:r>
+      <w:r>
+        <w:rPr>
+          <w:noProof/>
+          <w:sz w:val="20"/>
+          <w:szCs w:val="20"/>
+        </w:rPr>
+        <w:drawing>
+          <wp:inline distT="0" distB="0" distL="0" distR="0" wp14:anchorId="15E162AC" wp14:editId="675AF598">
+            <wp:extent cx="1245568" cy="450850"/>
+            <wp:effectExtent l="0" t="0" r="0" b="6350"/>
+            <wp:docPr id="523187989" name="Picture 1" descr="A math equation with numbers and symbols&#10;&#10;Description automatically generated"/>
+            <wp:cNvGraphicFramePr>
+              <a:graphicFrameLocks xmlns:a="http://schemas.openxmlformats.org/drawingml/2006/main" noChangeAspect="1"/>
+            </wp:cNvGraphicFramePr>
+            <a:graphic xmlns:a="http://schemas.openxmlformats.org/drawingml/2006/main">
+              <a:graphicData uri="http://schemas.openxmlformats.org/drawingml/2006/picture">
+                <pic:pic xmlns:pic="http://schemas.openxmlformats.org/drawingml/2006/picture">
+                  <pic:nvPicPr>
+                    <pic:cNvPr id="523187989" name="Picture 1" descr="A math equation with numbers and symbols&#10;&#10;Description automatically generated"/>
+                    <pic:cNvPicPr/>
+                  </pic:nvPicPr>
+                  <pic:blipFill>
+                    <a:blip r:embed="rId23"/>
+                    <a:stretch>
+                      <a:fillRect/>
+                    </a:stretch>
+                  </pic:blipFill>
+                  <pic:spPr>
+                    <a:xfrm>
+                      <a:off x="0" y="0"/>
+                      <a:ext cx="1295505" cy="468925"/>
+                    </a:xfrm>
+                    <a:prstGeom prst="rect">
+                      <a:avLst/>
+                    </a:prstGeom>
+                  </pic:spPr>
+                </pic:pic>
+              </a:graphicData>
+            </a:graphic>
+          </wp:inline>
+        </w:drawing>
+      </w:r>
+      <w:r>
+        <w:rPr>
+          <w:noProof/>
+          <w:sz w:val="20"/>
+          <w:szCs w:val="20"/>
+        </w:rPr>
+        <w:drawing>
+          <wp:inline distT="0" distB="0" distL="0" distR="0" wp14:anchorId="225EB523" wp14:editId="66ED75C8">
+            <wp:extent cx="2184400" cy="471540"/>
+            <wp:effectExtent l="0" t="0" r="6350" b="5080"/>
+            <wp:docPr id="1552859135" name="Picture 1"/>
+            <wp:cNvGraphicFramePr>
+              <a:graphicFrameLocks xmlns:a="http://schemas.openxmlformats.org/drawingml/2006/main" noChangeAspect="1"/>
+            </wp:cNvGraphicFramePr>
+            <a:graphic xmlns:a="http://schemas.openxmlformats.org/drawingml/2006/main">
+              <a:graphicData uri="http://schemas.openxmlformats.org/drawingml/2006/picture">
+                <pic:pic xmlns:pic="http://schemas.openxmlformats.org/drawingml/2006/picture">
+                  <pic:nvPicPr>
+                    <pic:cNvPr id="1552859135" name=""/>
+                    <pic:cNvPicPr/>
+                  </pic:nvPicPr>
+                  <pic:blipFill>
+                    <a:blip r:embed="rId24"/>
+                    <a:stretch>
+                      <a:fillRect/>
+                    </a:stretch>
+                  </pic:blipFill>
+                  <pic:spPr>
+                    <a:xfrm>
+                      <a:off x="0" y="0"/>
+                      <a:ext cx="2208601" cy="476764"/>
+                    </a:xfrm>
+                    <a:prstGeom prst="rect">
+                      <a:avLst/>
+                    </a:prstGeom>
+                  </pic:spPr>
+                </pic:pic>
+              </a:graphicData>
+            </a:graphic>
+          </wp:inline>
+        </w:drawing>
+      </w:r>
+    </w:p>
+    <w:p>
+      <w:pPr>
+        <w:rPr>
+          <w:sz w:val="20"/>
+          <w:szCs w:val="20"/>
+        </w:rPr>
+      </w:pPr>
+      <w:r>
+        <w:rPr>
+          <w:sz w:val="20"/>
+          <w:szCs w:val="20"/>
+        </w:rPr>
+        <w:drawing>
+          <wp:inline distT="0" distB="0" distL="0" distR="0" wp14:anchorId="2276AEEE" wp14:editId="5C7B4690">
+            <wp:extent cx="2677966" cy="685800"/>
+            <wp:effectExtent l="0" t="0" r="8255" b="0"/>
+            <wp:docPr id="1623179700" name="Picture 1"/>
+            <wp:cNvGraphicFramePr>
+              <a:graphicFrameLocks xmlns:a="http://schemas.openxmlformats.org/drawingml/2006/main" noChangeAspect="1"/>
+            </wp:cNvGraphicFramePr>
+            <a:graphic xmlns:a="http://schemas.openxmlformats.org/drawingml/2006/main">
+              <a:graphicData uri="http://schemas.openxmlformats.org/drawingml/2006/picture">
+                <pic:pic xmlns:pic="http://schemas.openxmlformats.org/drawingml/2006/picture">
+                  <pic:nvPicPr>
+                    <pic:cNvPr id="1623179700" name=""/>
+                    <pic:cNvPicPr/>
+                  </pic:nvPicPr>
+                  <pic:blipFill>
+                    <a:blip r:embed="rId25"/>
+                    <a:stretch>
+                      <a:fillRect/>
+                    </a:stretch>
+                  </pic:blipFill>
+                  <pic:spPr>
+                    <a:xfrm>
+                      <a:off x="0" y="0"/>
+                      <a:ext cx="2736563" cy="700806"/>
+                    </a:xfrm>
+                    <a:prstGeom prst="rect">
+                      <a:avLst/>
+                    </a:prstGeom>
+                  </pic:spPr>
+                </pic:pic>
+              </a:graphicData>
+            </a:graphic>
+          </wp:inline>
+        </w:drawing>
+      </w:r>
+      <w:r>
+        <w:rPr>
+          <w:sz w:val="20"/>
+          <w:szCs w:val="20"/>
+        </w:rPr>
+        <w:drawing>
+          <wp:inline distT="0" distB="0" distL="0" distR="0" wp14:anchorId="77835174" wp14:editId="1775DEC3">
+            <wp:extent cx="2061882" cy="430967"/>
+            <wp:effectExtent l="0" t="0" r="0" b="7620"/>
+            <wp:docPr id="742566141" name="Picture 1"/>
+            <wp:cNvGraphicFramePr>
+              <a:graphicFrameLocks xmlns:a="http://schemas.openxmlformats.org/drawingml/2006/main" noChangeAspect="1"/>
+            </wp:cNvGraphicFramePr>
+            <a:graphic xmlns:a="http://schemas.openxmlformats.org/drawingml/2006/main">
+              <a:graphicData uri="http://schemas.openxmlformats.org/drawingml/2006/picture">
+                <pic:pic xmlns:pic="http://schemas.openxmlformats.org/drawingml/2006/picture">
+                  <pic:nvPicPr>
+                    <pic:cNvPr id="742566141" name=""/>
+                    <pic:cNvPicPr/>
+                  </pic:nvPicPr>
+                  <pic:blipFill>
+                    <a:blip r:embed="rId26"/>
+                    <a:stretch>
+                      <a:fillRect/>
+                    </a:stretch>
+                  </pic:blipFill>
+                  <pic:spPr>
+                    <a:xfrm>
+                      <a:off x="0" y="0"/>
+                      <a:ext cx="2095090" cy="437908"/>
+                    </a:xfrm>
+                    <a:prstGeom prst="rect">
+                      <a:avLst/>
+                    </a:prstGeom>
+                  </pic:spPr>
+                </pic:pic>
+              </a:graphicData>
+            </a:graphic>
+          </wp:inline>
+        </w:drawing>
       </w:r>
     </w:p>
     <w:sectPr>
@@ -1825,6 +3657,458 @@
 <file path=word/numbering.xml><?xml version="1.0" encoding="utf-8"?>
 <w:numbering xmlns:wpc="http://schemas.microsoft.com/office/word/2010/wordprocessingCanvas" xmlns:cx="http://schemas.microsoft.com/office/drawing/2014/chartex" xmlns:cx1="http://schemas.microsoft.com/office/drawing/2015/9/8/chartex" xmlns:cx2="http://schemas.microsoft.com/office/drawing/2015/10/21/chartex" xmlns:cx3="http://schemas.microsoft.com/office/drawing/2016/5/9/chartex" xmlns:cx4="http://schemas.microsoft.com/office/drawing/2016/5/10/chartex" xmlns:cx5="http://schemas.microsoft.com/office/drawing/2016/5/11/chartex" xmlns:cx6="http://schemas.microsoft.com/office/drawing/2016/5/12/chartex" xmlns:cx7="http://schemas.microsoft.com/office/drawing/2016/5/13/chartex" xmlns:cx8="http://schemas.microsoft.com/office/drawing/2016/5/14/chartex" xmlns:mc="http://schemas.openxmlformats.org/markup-compatibility/2006" xmlns:aink="http://schemas.microsoft.com/office/drawing/2016/ink" xmlns:am3d="http://schemas.microsoft.com/office/drawing/2017/model3d" xmlns:o="urn:schemas-microsoft-com:office:office" xmlns:oel="http://schemas.microsoft.com/office/2019/extlst" xmlns:r="http://schemas.openxmlformats.org/officeDocument/2006/relationships" xmlns:m="http://schemas.openxmlformats.org/officeDocument/2006/math" xmlns:v="urn:schemas-microsoft-com:vml" xmlns:wp14="http://schemas.microsoft.com/office/word/2010/wordprocessingDrawing" xmlns:wp="http://schemas.openxmlformats.org/drawingml/2006/wordprocessingDrawing" xmlns:w10="urn:schemas-microsoft-com:office:word" xmlns:w="http://schemas.openxmlformats.org/wordprocessingml/2006/main" xmlns:w14="http://schemas.microsoft.com/office/word/2010/wordml" xmlns:w15="http://schemas.microsoft.com/office/word/2012/wordml" xmlns:w16cex="http://schemas.microsoft.com/office/word/2018/wordml/cex" xmlns:w16cid="http://schemas.microsoft.com/office/word/2016/wordml/cid" xmlns:w16="http://schemas.microsoft.com/office/word/2018/wordml" xmlns:w16du="http://schemas.microsoft.com/office/word/2023/wordml/word16du" xmlns:w16sdtdh="http://schemas.microsoft.com/office/word/2020/wordml/sdtdatahash" xmlns:w16se="http://schemas.microsoft.com/office/word/2015/wordml/symex" xmlns:wpg="http://schemas.microsoft.com/office/word/2010/wordprocessingGroup" xmlns:wpi="http://schemas.microsoft.com/office/word/2010/wordprocessingInk" xmlns:wne="http://schemas.microsoft.com/office/word/2006/wordml" xmlns:wps="http://schemas.microsoft.com/office/word/2010/wordprocessingShape" mc:Ignorable="w14 w15 w16se w16cid w16 w16cex w16sdtdh w16du wp14">
   <w:abstractNum w:abstractNumId="0" w15:restartNumberingAfterBreak="0">
+    <w:nsid w:val="02232EE4"/>
+    <w:multiLevelType w:val="hybridMultilevel"/>
+    <w:tmpl w:val="D4B26C74"/>
+    <w:lvl w:ilvl="0" w:tplc="04090003">
+      <w:start w:val="1"/>
+      <w:numFmt w:val="bullet"/>
+      <w:lvlText w:val="o"/>
+      <w:lvlJc w:val="left"/>
+      <w:pPr>
+        <w:ind w:left="1080" w:hanging="360"/>
+      </w:pPr>
+      <w:rPr>
+        <w:rFonts w:ascii="Courier New" w:hAnsi="Courier New" w:cs="Courier New" w:hint="default"/>
+      </w:rPr>
+    </w:lvl>
+    <w:lvl w:ilvl="1" w:tplc="FFFFFFFF">
+      <w:start w:val="1"/>
+      <w:numFmt w:val="bullet"/>
+      <w:lvlText w:val="o"/>
+      <w:lvlJc w:val="left"/>
+      <w:pPr>
+        <w:ind w:left="1800" w:hanging="360"/>
+      </w:pPr>
+      <w:rPr>
+        <w:rFonts w:ascii="Courier New" w:hAnsi="Courier New" w:cs="Courier New" w:hint="default"/>
+      </w:rPr>
+    </w:lvl>
+    <w:lvl w:ilvl="2" w:tplc="FFFFFFFF" w:tentative="1">
+      <w:start w:val="1"/>
+      <w:numFmt w:val="bullet"/>
+      <w:lvlText w:val=""/>
+      <w:lvlJc w:val="left"/>
+      <w:pPr>
+        <w:ind w:left="2520" w:hanging="360"/>
+      </w:pPr>
+      <w:rPr>
+        <w:rFonts w:ascii="Wingdings" w:hAnsi="Wingdings" w:hint="default"/>
+      </w:rPr>
+    </w:lvl>
+    <w:lvl w:ilvl="3" w:tplc="FFFFFFFF" w:tentative="1">
+      <w:start w:val="1"/>
+      <w:numFmt w:val="bullet"/>
+      <w:lvlText w:val=""/>
+      <w:lvlJc w:val="left"/>
+      <w:pPr>
+        <w:ind w:left="3240" w:hanging="360"/>
+      </w:pPr>
+      <w:rPr>
+        <w:rFonts w:ascii="Symbol" w:hAnsi="Symbol" w:hint="default"/>
+      </w:rPr>
+    </w:lvl>
+    <w:lvl w:ilvl="4" w:tplc="FFFFFFFF" w:tentative="1">
+      <w:start w:val="1"/>
+      <w:numFmt w:val="bullet"/>
+      <w:lvlText w:val="o"/>
+      <w:lvlJc w:val="left"/>
+      <w:pPr>
+        <w:ind w:left="3960" w:hanging="360"/>
+      </w:pPr>
+      <w:rPr>
+        <w:rFonts w:ascii="Courier New" w:hAnsi="Courier New" w:cs="Courier New" w:hint="default"/>
+      </w:rPr>
+    </w:lvl>
+    <w:lvl w:ilvl="5" w:tplc="FFFFFFFF" w:tentative="1">
+      <w:start w:val="1"/>
+      <w:numFmt w:val="bullet"/>
+      <w:lvlText w:val=""/>
+      <w:lvlJc w:val="left"/>
+      <w:pPr>
+        <w:ind w:left="4680" w:hanging="360"/>
+      </w:pPr>
+      <w:rPr>
+        <w:rFonts w:ascii="Wingdings" w:hAnsi="Wingdings" w:hint="default"/>
+      </w:rPr>
+    </w:lvl>
+    <w:lvl w:ilvl="6" w:tplc="FFFFFFFF" w:tentative="1">
+      <w:start w:val="1"/>
+      <w:numFmt w:val="bullet"/>
+      <w:lvlText w:val=""/>
+      <w:lvlJc w:val="left"/>
+      <w:pPr>
+        <w:ind w:left="5400" w:hanging="360"/>
+      </w:pPr>
+      <w:rPr>
+        <w:rFonts w:ascii="Symbol" w:hAnsi="Symbol" w:hint="default"/>
+      </w:rPr>
+    </w:lvl>
+    <w:lvl w:ilvl="7" w:tplc="FFFFFFFF" w:tentative="1">
+      <w:start w:val="1"/>
+      <w:numFmt w:val="bullet"/>
+      <w:lvlText w:val="o"/>
+      <w:lvlJc w:val="left"/>
+      <w:pPr>
+        <w:ind w:left="6120" w:hanging="360"/>
+      </w:pPr>
+      <w:rPr>
+        <w:rFonts w:ascii="Courier New" w:hAnsi="Courier New" w:cs="Courier New" w:hint="default"/>
+      </w:rPr>
+    </w:lvl>
+    <w:lvl w:ilvl="8" w:tplc="FFFFFFFF" w:tentative="1">
+      <w:start w:val="1"/>
+      <w:numFmt w:val="bullet"/>
+      <w:lvlText w:val=""/>
+      <w:lvlJc w:val="left"/>
+      <w:pPr>
+        <w:ind w:left="6840" w:hanging="360"/>
+      </w:pPr>
+      <w:rPr>
+        <w:rFonts w:ascii="Wingdings" w:hAnsi="Wingdings" w:hint="default"/>
+      </w:rPr>
+    </w:lvl>
+  </w:abstractNum>
+  <w:abstractNum w:abstractNumId="1" w15:restartNumberingAfterBreak="0">
+    <w:nsid w:val="04950424"/>
+    <w:multiLevelType w:val="hybridMultilevel"/>
+    <w:tmpl w:val="F44A4582"/>
+    <w:lvl w:ilvl="0" w:tplc="04090003">
+      <w:start w:val="1"/>
+      <w:numFmt w:val="bullet"/>
+      <w:lvlText w:val="o"/>
+      <w:lvlJc w:val="left"/>
+      <w:pPr>
+        <w:ind w:left="1080" w:hanging="360"/>
+      </w:pPr>
+      <w:rPr>
+        <w:rFonts w:ascii="Courier New" w:hAnsi="Courier New" w:cs="Courier New" w:hint="default"/>
+      </w:rPr>
+    </w:lvl>
+    <w:lvl w:ilvl="1" w:tplc="FFFFFFFF">
+      <w:start w:val="1"/>
+      <w:numFmt w:val="bullet"/>
+      <w:lvlText w:val="o"/>
+      <w:lvlJc w:val="left"/>
+      <w:pPr>
+        <w:ind w:left="1800" w:hanging="360"/>
+      </w:pPr>
+      <w:rPr>
+        <w:rFonts w:ascii="Courier New" w:hAnsi="Courier New" w:cs="Courier New" w:hint="default"/>
+      </w:rPr>
+    </w:lvl>
+    <w:lvl w:ilvl="2" w:tplc="FFFFFFFF">
+      <w:start w:val="1"/>
+      <w:numFmt w:val="bullet"/>
+      <w:lvlText w:val=""/>
+      <w:lvlJc w:val="left"/>
+      <w:pPr>
+        <w:ind w:left="2520" w:hanging="360"/>
+      </w:pPr>
+      <w:rPr>
+        <w:rFonts w:ascii="Wingdings" w:hAnsi="Wingdings" w:hint="default"/>
+      </w:rPr>
+    </w:lvl>
+    <w:lvl w:ilvl="3" w:tplc="FFFFFFFF" w:tentative="1">
+      <w:start w:val="1"/>
+      <w:numFmt w:val="bullet"/>
+      <w:lvlText w:val=""/>
+      <w:lvlJc w:val="left"/>
+      <w:pPr>
+        <w:ind w:left="3240" w:hanging="360"/>
+      </w:pPr>
+      <w:rPr>
+        <w:rFonts w:ascii="Symbol" w:hAnsi="Symbol" w:hint="default"/>
+      </w:rPr>
+    </w:lvl>
+    <w:lvl w:ilvl="4" w:tplc="FFFFFFFF" w:tentative="1">
+      <w:start w:val="1"/>
+      <w:numFmt w:val="bullet"/>
+      <w:lvlText w:val="o"/>
+      <w:lvlJc w:val="left"/>
+      <w:pPr>
+        <w:ind w:left="3960" w:hanging="360"/>
+      </w:pPr>
+      <w:rPr>
+        <w:rFonts w:ascii="Courier New" w:hAnsi="Courier New" w:cs="Courier New" w:hint="default"/>
+      </w:rPr>
+    </w:lvl>
+    <w:lvl w:ilvl="5" w:tplc="FFFFFFFF" w:tentative="1">
+      <w:start w:val="1"/>
+      <w:numFmt w:val="bullet"/>
+      <w:lvlText w:val=""/>
+      <w:lvlJc w:val="left"/>
+      <w:pPr>
+        <w:ind w:left="4680" w:hanging="360"/>
+      </w:pPr>
+      <w:rPr>
+        <w:rFonts w:ascii="Wingdings" w:hAnsi="Wingdings" w:hint="default"/>
+      </w:rPr>
+    </w:lvl>
+    <w:lvl w:ilvl="6" w:tplc="FFFFFFFF" w:tentative="1">
+      <w:start w:val="1"/>
+      <w:numFmt w:val="bullet"/>
+      <w:lvlText w:val=""/>
+      <w:lvlJc w:val="left"/>
+      <w:pPr>
+        <w:ind w:left="5400" w:hanging="360"/>
+      </w:pPr>
+      <w:rPr>
+        <w:rFonts w:ascii="Symbol" w:hAnsi="Symbol" w:hint="default"/>
+      </w:rPr>
+    </w:lvl>
+    <w:lvl w:ilvl="7" w:tplc="FFFFFFFF" w:tentative="1">
+      <w:start w:val="1"/>
+      <w:numFmt w:val="bullet"/>
+      <w:lvlText w:val="o"/>
+      <w:lvlJc w:val="left"/>
+      <w:pPr>
+        <w:ind w:left="6120" w:hanging="360"/>
+      </w:pPr>
+      <w:rPr>
+        <w:rFonts w:ascii="Courier New" w:hAnsi="Courier New" w:cs="Courier New" w:hint="default"/>
+      </w:rPr>
+    </w:lvl>
+    <w:lvl w:ilvl="8" w:tplc="FFFFFFFF" w:tentative="1">
+      <w:start w:val="1"/>
+      <w:numFmt w:val="bullet"/>
+      <w:lvlText w:val=""/>
+      <w:lvlJc w:val="left"/>
+      <w:pPr>
+        <w:ind w:left="6840" w:hanging="360"/>
+      </w:pPr>
+      <w:rPr>
+        <w:rFonts w:ascii="Wingdings" w:hAnsi="Wingdings" w:hint="default"/>
+      </w:rPr>
+    </w:lvl>
+  </w:abstractNum>
+  <w:abstractNum w:abstractNumId="2" w15:restartNumberingAfterBreak="0">
+    <w:nsid w:val="1CDB4358"/>
+    <w:multiLevelType w:val="hybridMultilevel"/>
+    <w:tmpl w:val="B77A6686"/>
+    <w:lvl w:ilvl="0" w:tplc="04090001">
+      <w:start w:val="1"/>
+      <w:numFmt w:val="bullet"/>
+      <w:lvlText w:val=""/>
+      <w:lvlJc w:val="left"/>
+      <w:pPr>
+        <w:ind w:left="1080" w:hanging="360"/>
+      </w:pPr>
+      <w:rPr>
+        <w:rFonts w:ascii="Symbol" w:hAnsi="Symbol" w:hint="default"/>
+      </w:rPr>
+    </w:lvl>
+    <w:lvl w:ilvl="1" w:tplc="04090003" w:tentative="1">
+      <w:start w:val="1"/>
+      <w:numFmt w:val="bullet"/>
+      <w:lvlText w:val="o"/>
+      <w:lvlJc w:val="left"/>
+      <w:pPr>
+        <w:ind w:left="1800" w:hanging="360"/>
+      </w:pPr>
+      <w:rPr>
+        <w:rFonts w:ascii="Courier New" w:hAnsi="Courier New" w:cs="Courier New" w:hint="default"/>
+      </w:rPr>
+    </w:lvl>
+    <w:lvl w:ilvl="2" w:tplc="04090005" w:tentative="1">
+      <w:start w:val="1"/>
+      <w:numFmt w:val="bullet"/>
+      <w:lvlText w:val=""/>
+      <w:lvlJc w:val="left"/>
+      <w:pPr>
+        <w:ind w:left="2520" w:hanging="360"/>
+      </w:pPr>
+      <w:rPr>
+        <w:rFonts w:ascii="Wingdings" w:hAnsi="Wingdings" w:hint="default"/>
+      </w:rPr>
+    </w:lvl>
+    <w:lvl w:ilvl="3" w:tplc="04090001" w:tentative="1">
+      <w:start w:val="1"/>
+      <w:numFmt w:val="bullet"/>
+      <w:lvlText w:val=""/>
+      <w:lvlJc w:val="left"/>
+      <w:pPr>
+        <w:ind w:left="3240" w:hanging="360"/>
+      </w:pPr>
+      <w:rPr>
+        <w:rFonts w:ascii="Symbol" w:hAnsi="Symbol" w:hint="default"/>
+      </w:rPr>
+    </w:lvl>
+    <w:lvl w:ilvl="4" w:tplc="04090003" w:tentative="1">
+      <w:start w:val="1"/>
+      <w:numFmt w:val="bullet"/>
+      <w:lvlText w:val="o"/>
+      <w:lvlJc w:val="left"/>
+      <w:pPr>
+        <w:ind w:left="3960" w:hanging="360"/>
+      </w:pPr>
+      <w:rPr>
+        <w:rFonts w:ascii="Courier New" w:hAnsi="Courier New" w:cs="Courier New" w:hint="default"/>
+      </w:rPr>
+    </w:lvl>
+    <w:lvl w:ilvl="5" w:tplc="04090005" w:tentative="1">
+      <w:start w:val="1"/>
+      <w:numFmt w:val="bullet"/>
+      <w:lvlText w:val=""/>
+      <w:lvlJc w:val="left"/>
+      <w:pPr>
+        <w:ind w:left="4680" w:hanging="360"/>
+      </w:pPr>
+      <w:rPr>
+        <w:rFonts w:ascii="Wingdings" w:hAnsi="Wingdings" w:hint="default"/>
+      </w:rPr>
+    </w:lvl>
+    <w:lvl w:ilvl="6" w:tplc="04090001" w:tentative="1">
+      <w:start w:val="1"/>
+      <w:numFmt w:val="bullet"/>
+      <w:lvlText w:val=""/>
+      <w:lvlJc w:val="left"/>
+      <w:pPr>
+        <w:ind w:left="5400" w:hanging="360"/>
+      </w:pPr>
+      <w:rPr>
+        <w:rFonts w:ascii="Symbol" w:hAnsi="Symbol" w:hint="default"/>
+      </w:rPr>
+    </w:lvl>
+    <w:lvl w:ilvl="7" w:tplc="04090003" w:tentative="1">
+      <w:start w:val="1"/>
+      <w:numFmt w:val="bullet"/>
+      <w:lvlText w:val="o"/>
+      <w:lvlJc w:val="left"/>
+      <w:pPr>
+        <w:ind w:left="6120" w:hanging="360"/>
+      </w:pPr>
+      <w:rPr>
+        <w:rFonts w:ascii="Courier New" w:hAnsi="Courier New" w:cs="Courier New" w:hint="default"/>
+      </w:rPr>
+    </w:lvl>
+    <w:lvl w:ilvl="8" w:tplc="04090005" w:tentative="1">
+      <w:start w:val="1"/>
+      <w:numFmt w:val="bullet"/>
+      <w:lvlText w:val=""/>
+      <w:lvlJc w:val="left"/>
+      <w:pPr>
+        <w:ind w:left="6840" w:hanging="360"/>
+      </w:pPr>
+      <w:rPr>
+        <w:rFonts w:ascii="Wingdings" w:hAnsi="Wingdings" w:hint="default"/>
+      </w:rPr>
+    </w:lvl>
+  </w:abstractNum>
+  <w:abstractNum w:abstractNumId="3" w15:restartNumberingAfterBreak="0">
+    <w:nsid w:val="250B6000"/>
+    <w:multiLevelType w:val="hybridMultilevel"/>
+    <w:tmpl w:val="DD4059B4"/>
+    <w:lvl w:ilvl="0" w:tplc="FFFFFFFF">
+      <w:start w:val="1"/>
+      <w:numFmt w:val="bullet"/>
+      <w:lvlText w:val=""/>
+      <w:lvlJc w:val="left"/>
+      <w:pPr>
+        <w:ind w:left="1080" w:hanging="360"/>
+      </w:pPr>
+      <w:rPr>
+        <w:rFonts w:ascii="Symbol" w:hAnsi="Symbol" w:hint="default"/>
+      </w:rPr>
+    </w:lvl>
+    <w:lvl w:ilvl="1" w:tplc="04090001">
+      <w:start w:val="1"/>
+      <w:numFmt w:val="bullet"/>
+      <w:lvlText w:val=""/>
+      <w:lvlJc w:val="left"/>
+      <w:pPr>
+        <w:ind w:left="1800" w:hanging="360"/>
+      </w:pPr>
+      <w:rPr>
+        <w:rFonts w:ascii="Symbol" w:hAnsi="Symbol" w:hint="default"/>
+      </w:rPr>
+    </w:lvl>
+    <w:lvl w:ilvl="2" w:tplc="FFFFFFFF">
+      <w:start w:val="1"/>
+      <w:numFmt w:val="bullet"/>
+      <w:lvlText w:val=""/>
+      <w:lvlJc w:val="left"/>
+      <w:pPr>
+        <w:ind w:left="2520" w:hanging="360"/>
+      </w:pPr>
+      <w:rPr>
+        <w:rFonts w:ascii="Wingdings" w:hAnsi="Wingdings" w:hint="default"/>
+      </w:rPr>
+    </w:lvl>
+    <w:lvl w:ilvl="3" w:tplc="FFFFFFFF" w:tentative="1">
+      <w:start w:val="1"/>
+      <w:numFmt w:val="bullet"/>
+      <w:lvlText w:val=""/>
+      <w:lvlJc w:val="left"/>
+      <w:pPr>
+        <w:ind w:left="3240" w:hanging="360"/>
+      </w:pPr>
+      <w:rPr>
+        <w:rFonts w:ascii="Symbol" w:hAnsi="Symbol" w:hint="default"/>
+      </w:rPr>
+    </w:lvl>
+    <w:lvl w:ilvl="4" w:tplc="FFFFFFFF" w:tentative="1">
+      <w:start w:val="1"/>
+      <w:numFmt w:val="bullet"/>
+      <w:lvlText w:val="o"/>
+      <w:lvlJc w:val="left"/>
+      <w:pPr>
+        <w:ind w:left="3960" w:hanging="360"/>
+      </w:pPr>
+      <w:rPr>
+        <w:rFonts w:ascii="Courier New" w:hAnsi="Courier New" w:cs="Courier New" w:hint="default"/>
+      </w:rPr>
+    </w:lvl>
+    <w:lvl w:ilvl="5" w:tplc="FFFFFFFF" w:tentative="1">
+      <w:start w:val="1"/>
+      <w:numFmt w:val="bullet"/>
+      <w:lvlText w:val=""/>
+      <w:lvlJc w:val="left"/>
+      <w:pPr>
+        <w:ind w:left="4680" w:hanging="360"/>
+      </w:pPr>
+      <w:rPr>
+        <w:rFonts w:ascii="Wingdings" w:hAnsi="Wingdings" w:hint="default"/>
+      </w:rPr>
+    </w:lvl>
+    <w:lvl w:ilvl="6" w:tplc="FFFFFFFF" w:tentative="1">
+      <w:start w:val="1"/>
+      <w:numFmt w:val="bullet"/>
+      <w:lvlText w:val=""/>
+      <w:lvlJc w:val="left"/>
+      <w:pPr>
+        <w:ind w:left="5400" w:hanging="360"/>
+      </w:pPr>
+      <w:rPr>
+        <w:rFonts w:ascii="Symbol" w:hAnsi="Symbol" w:hint="default"/>
+      </w:rPr>
+    </w:lvl>
+    <w:lvl w:ilvl="7" w:tplc="FFFFFFFF" w:tentative="1">
+      <w:start w:val="1"/>
+      <w:numFmt w:val="bullet"/>
+      <w:lvlText w:val="o"/>
+      <w:lvlJc w:val="left"/>
+      <w:pPr>
+        <w:ind w:left="6120" w:hanging="360"/>
+      </w:pPr>
+      <w:rPr>
+        <w:rFonts w:ascii="Courier New" w:hAnsi="Courier New" w:cs="Courier New" w:hint="default"/>
+      </w:rPr>
+    </w:lvl>
+    <w:lvl w:ilvl="8" w:tplc="FFFFFFFF" w:tentative="1">
+      <w:start w:val="1"/>
+      <w:numFmt w:val="bullet"/>
+      <w:lvlText w:val=""/>
+      <w:lvlJc w:val="left"/>
+      <w:pPr>
+        <w:ind w:left="6840" w:hanging="360"/>
+      </w:pPr>
+      <w:rPr>
+        <w:rFonts w:ascii="Wingdings" w:hAnsi="Wingdings" w:hint="default"/>
+      </w:rPr>
+    </w:lvl>
+  </w:abstractNum>
+  <w:abstractNum w:abstractNumId="4" w15:restartNumberingAfterBreak="0">
     <w:nsid w:val="2B9D7144"/>
     <w:multiLevelType w:val="hybridMultilevel"/>
     <w:tmpl w:val="AE5452C8"/>
@@ -1937,7 +4221,346 @@
       </w:rPr>
     </w:lvl>
   </w:abstractNum>
-  <w:abstractNum w:abstractNumId="1" w15:restartNumberingAfterBreak="0">
+  <w:abstractNum w:abstractNumId="5" w15:restartNumberingAfterBreak="0">
+    <w:nsid w:val="2C3E0C38"/>
+    <w:multiLevelType w:val="hybridMultilevel"/>
+    <w:tmpl w:val="FB827040"/>
+    <w:lvl w:ilvl="0" w:tplc="04090001">
+      <w:start w:val="1"/>
+      <w:numFmt w:val="bullet"/>
+      <w:lvlText w:val=""/>
+      <w:lvlJc w:val="left"/>
+      <w:pPr>
+        <w:ind w:left="720" w:hanging="360"/>
+      </w:pPr>
+      <w:rPr>
+        <w:rFonts w:ascii="Symbol" w:hAnsi="Symbol" w:hint="default"/>
+      </w:rPr>
+    </w:lvl>
+    <w:lvl w:ilvl="1" w:tplc="04090003" w:tentative="1">
+      <w:start w:val="1"/>
+      <w:numFmt w:val="bullet"/>
+      <w:lvlText w:val="o"/>
+      <w:lvlJc w:val="left"/>
+      <w:pPr>
+        <w:ind w:left="1440" w:hanging="360"/>
+      </w:pPr>
+      <w:rPr>
+        <w:rFonts w:ascii="Courier New" w:hAnsi="Courier New" w:cs="Courier New" w:hint="default"/>
+      </w:rPr>
+    </w:lvl>
+    <w:lvl w:ilvl="2" w:tplc="04090005" w:tentative="1">
+      <w:start w:val="1"/>
+      <w:numFmt w:val="bullet"/>
+      <w:lvlText w:val=""/>
+      <w:lvlJc w:val="left"/>
+      <w:pPr>
+        <w:ind w:left="2160" w:hanging="360"/>
+      </w:pPr>
+      <w:rPr>
+        <w:rFonts w:ascii="Wingdings" w:hAnsi="Wingdings" w:hint="default"/>
+      </w:rPr>
+    </w:lvl>
+    <w:lvl w:ilvl="3" w:tplc="04090001" w:tentative="1">
+      <w:start w:val="1"/>
+      <w:numFmt w:val="bullet"/>
+      <w:lvlText w:val=""/>
+      <w:lvlJc w:val="left"/>
+      <w:pPr>
+        <w:ind w:left="2880" w:hanging="360"/>
+      </w:pPr>
+      <w:rPr>
+        <w:rFonts w:ascii="Symbol" w:hAnsi="Symbol" w:hint="default"/>
+      </w:rPr>
+    </w:lvl>
+    <w:lvl w:ilvl="4" w:tplc="04090003" w:tentative="1">
+      <w:start w:val="1"/>
+      <w:numFmt w:val="bullet"/>
+      <w:lvlText w:val="o"/>
+      <w:lvlJc w:val="left"/>
+      <w:pPr>
+        <w:ind w:left="3600" w:hanging="360"/>
+      </w:pPr>
+      <w:rPr>
+        <w:rFonts w:ascii="Courier New" w:hAnsi="Courier New" w:cs="Courier New" w:hint="default"/>
+      </w:rPr>
+    </w:lvl>
+    <w:lvl w:ilvl="5" w:tplc="04090005" w:tentative="1">
+      <w:start w:val="1"/>
+      <w:numFmt w:val="bullet"/>
+      <w:lvlText w:val=""/>
+      <w:lvlJc w:val="left"/>
+      <w:pPr>
+        <w:ind w:left="4320" w:hanging="360"/>
+      </w:pPr>
+      <w:rPr>
+        <w:rFonts w:ascii="Wingdings" w:hAnsi="Wingdings" w:hint="default"/>
+      </w:rPr>
+    </w:lvl>
+    <w:lvl w:ilvl="6" w:tplc="04090001" w:tentative="1">
+      <w:start w:val="1"/>
+      <w:numFmt w:val="bullet"/>
+      <w:lvlText w:val=""/>
+      <w:lvlJc w:val="left"/>
+      <w:pPr>
+        <w:ind w:left="5040" w:hanging="360"/>
+      </w:pPr>
+      <w:rPr>
+        <w:rFonts w:ascii="Symbol" w:hAnsi="Symbol" w:hint="default"/>
+      </w:rPr>
+    </w:lvl>
+    <w:lvl w:ilvl="7" w:tplc="04090003" w:tentative="1">
+      <w:start w:val="1"/>
+      <w:numFmt w:val="bullet"/>
+      <w:lvlText w:val="o"/>
+      <w:lvlJc w:val="left"/>
+      <w:pPr>
+        <w:ind w:left="5760" w:hanging="360"/>
+      </w:pPr>
+      <w:rPr>
+        <w:rFonts w:ascii="Courier New" w:hAnsi="Courier New" w:cs="Courier New" w:hint="default"/>
+      </w:rPr>
+    </w:lvl>
+    <w:lvl w:ilvl="8" w:tplc="04090005" w:tentative="1">
+      <w:start w:val="1"/>
+      <w:numFmt w:val="bullet"/>
+      <w:lvlText w:val=""/>
+      <w:lvlJc w:val="left"/>
+      <w:pPr>
+        <w:ind w:left="6480" w:hanging="360"/>
+      </w:pPr>
+      <w:rPr>
+        <w:rFonts w:ascii="Wingdings" w:hAnsi="Wingdings" w:hint="default"/>
+      </w:rPr>
+    </w:lvl>
+  </w:abstractNum>
+  <w:abstractNum w:abstractNumId="6" w15:restartNumberingAfterBreak="0">
+    <w:nsid w:val="3DEB2C85"/>
+    <w:multiLevelType w:val="hybridMultilevel"/>
+    <w:tmpl w:val="5EBCE388"/>
+    <w:lvl w:ilvl="0" w:tplc="04090001">
+      <w:start w:val="1"/>
+      <w:numFmt w:val="bullet"/>
+      <w:lvlText w:val=""/>
+      <w:lvlJc w:val="left"/>
+      <w:pPr>
+        <w:ind w:left="1080" w:hanging="360"/>
+      </w:pPr>
+      <w:rPr>
+        <w:rFonts w:ascii="Symbol" w:hAnsi="Symbol" w:hint="default"/>
+      </w:rPr>
+    </w:lvl>
+    <w:lvl w:ilvl="1" w:tplc="04090003" w:tentative="1">
+      <w:start w:val="1"/>
+      <w:numFmt w:val="bullet"/>
+      <w:lvlText w:val="o"/>
+      <w:lvlJc w:val="left"/>
+      <w:pPr>
+        <w:ind w:left="1800" w:hanging="360"/>
+      </w:pPr>
+      <w:rPr>
+        <w:rFonts w:ascii="Courier New" w:hAnsi="Courier New" w:cs="Courier New" w:hint="default"/>
+      </w:rPr>
+    </w:lvl>
+    <w:lvl w:ilvl="2" w:tplc="04090005" w:tentative="1">
+      <w:start w:val="1"/>
+      <w:numFmt w:val="bullet"/>
+      <w:lvlText w:val=""/>
+      <w:lvlJc w:val="left"/>
+      <w:pPr>
+        <w:ind w:left="2520" w:hanging="360"/>
+      </w:pPr>
+      <w:rPr>
+        <w:rFonts w:ascii="Wingdings" w:hAnsi="Wingdings" w:hint="default"/>
+      </w:rPr>
+    </w:lvl>
+    <w:lvl w:ilvl="3" w:tplc="04090001" w:tentative="1">
+      <w:start w:val="1"/>
+      <w:numFmt w:val="bullet"/>
+      <w:lvlText w:val=""/>
+      <w:lvlJc w:val="left"/>
+      <w:pPr>
+        <w:ind w:left="3240" w:hanging="360"/>
+      </w:pPr>
+      <w:rPr>
+        <w:rFonts w:ascii="Symbol" w:hAnsi="Symbol" w:hint="default"/>
+      </w:rPr>
+    </w:lvl>
+    <w:lvl w:ilvl="4" w:tplc="04090003" w:tentative="1">
+      <w:start w:val="1"/>
+      <w:numFmt w:val="bullet"/>
+      <w:lvlText w:val="o"/>
+      <w:lvlJc w:val="left"/>
+      <w:pPr>
+        <w:ind w:left="3960" w:hanging="360"/>
+      </w:pPr>
+      <w:rPr>
+        <w:rFonts w:ascii="Courier New" w:hAnsi="Courier New" w:cs="Courier New" w:hint="default"/>
+      </w:rPr>
+    </w:lvl>
+    <w:lvl w:ilvl="5" w:tplc="04090005" w:tentative="1">
+      <w:start w:val="1"/>
+      <w:numFmt w:val="bullet"/>
+      <w:lvlText w:val=""/>
+      <w:lvlJc w:val="left"/>
+      <w:pPr>
+        <w:ind w:left="4680" w:hanging="360"/>
+      </w:pPr>
+      <w:rPr>
+        <w:rFonts w:ascii="Wingdings" w:hAnsi="Wingdings" w:hint="default"/>
+      </w:rPr>
+    </w:lvl>
+    <w:lvl w:ilvl="6" w:tplc="04090001" w:tentative="1">
+      <w:start w:val="1"/>
+      <w:numFmt w:val="bullet"/>
+      <w:lvlText w:val=""/>
+      <w:lvlJc w:val="left"/>
+      <w:pPr>
+        <w:ind w:left="5400" w:hanging="360"/>
+      </w:pPr>
+      <w:rPr>
+        <w:rFonts w:ascii="Symbol" w:hAnsi="Symbol" w:hint="default"/>
+      </w:rPr>
+    </w:lvl>
+    <w:lvl w:ilvl="7" w:tplc="04090003" w:tentative="1">
+      <w:start w:val="1"/>
+      <w:numFmt w:val="bullet"/>
+      <w:lvlText w:val="o"/>
+      <w:lvlJc w:val="left"/>
+      <w:pPr>
+        <w:ind w:left="6120" w:hanging="360"/>
+      </w:pPr>
+      <w:rPr>
+        <w:rFonts w:ascii="Courier New" w:hAnsi="Courier New" w:cs="Courier New" w:hint="default"/>
+      </w:rPr>
+    </w:lvl>
+    <w:lvl w:ilvl="8" w:tplc="04090005" w:tentative="1">
+      <w:start w:val="1"/>
+      <w:numFmt w:val="bullet"/>
+      <w:lvlText w:val=""/>
+      <w:lvlJc w:val="left"/>
+      <w:pPr>
+        <w:ind w:left="6840" w:hanging="360"/>
+      </w:pPr>
+      <w:rPr>
+        <w:rFonts w:ascii="Wingdings" w:hAnsi="Wingdings" w:hint="default"/>
+      </w:rPr>
+    </w:lvl>
+  </w:abstractNum>
+  <w:abstractNum w:abstractNumId="7" w15:restartNumberingAfterBreak="0">
+    <w:nsid w:val="41505EA5"/>
+    <w:multiLevelType w:val="hybridMultilevel"/>
+    <w:tmpl w:val="06961EC0"/>
+    <w:lvl w:ilvl="0" w:tplc="04090003">
+      <w:start w:val="1"/>
+      <w:numFmt w:val="bullet"/>
+      <w:lvlText w:val="o"/>
+      <w:lvlJc w:val="left"/>
+      <w:pPr>
+        <w:ind w:left="1080" w:hanging="360"/>
+      </w:pPr>
+      <w:rPr>
+        <w:rFonts w:ascii="Courier New" w:hAnsi="Courier New" w:cs="Courier New" w:hint="default"/>
+      </w:rPr>
+    </w:lvl>
+    <w:lvl w:ilvl="1" w:tplc="FFFFFFFF">
+      <w:start w:val="1"/>
+      <w:numFmt w:val="bullet"/>
+      <w:lvlText w:val=""/>
+      <w:lvlJc w:val="left"/>
+      <w:pPr>
+        <w:ind w:left="1800" w:hanging="360"/>
+      </w:pPr>
+      <w:rPr>
+        <w:rFonts w:ascii="Symbol" w:hAnsi="Symbol" w:hint="default"/>
+      </w:rPr>
+    </w:lvl>
+    <w:lvl w:ilvl="2" w:tplc="FFFFFFFF">
+      <w:start w:val="1"/>
+      <w:numFmt w:val="bullet"/>
+      <w:lvlText w:val=""/>
+      <w:lvlJc w:val="left"/>
+      <w:pPr>
+        <w:ind w:left="2520" w:hanging="360"/>
+      </w:pPr>
+      <w:rPr>
+        <w:rFonts w:ascii="Wingdings" w:hAnsi="Wingdings" w:hint="default"/>
+      </w:rPr>
+    </w:lvl>
+    <w:lvl w:ilvl="3" w:tplc="FFFFFFFF" w:tentative="1">
+      <w:start w:val="1"/>
+      <w:numFmt w:val="bullet"/>
+      <w:lvlText w:val=""/>
+      <w:lvlJc w:val="left"/>
+      <w:pPr>
+        <w:ind w:left="3240" w:hanging="360"/>
+      </w:pPr>
+      <w:rPr>
+        <w:rFonts w:ascii="Symbol" w:hAnsi="Symbol" w:hint="default"/>
+      </w:rPr>
+    </w:lvl>
+    <w:lvl w:ilvl="4" w:tplc="FFFFFFFF" w:tentative="1">
+      <w:start w:val="1"/>
+      <w:numFmt w:val="bullet"/>
+      <w:lvlText w:val="o"/>
+      <w:lvlJc w:val="left"/>
+      <w:pPr>
+        <w:ind w:left="3960" w:hanging="360"/>
+      </w:pPr>
+      <w:rPr>
+        <w:rFonts w:ascii="Courier New" w:hAnsi="Courier New" w:cs="Courier New" w:hint="default"/>
+      </w:rPr>
+    </w:lvl>
+    <w:lvl w:ilvl="5" w:tplc="FFFFFFFF" w:tentative="1">
+      <w:start w:val="1"/>
+      <w:numFmt w:val="bullet"/>
+      <w:lvlText w:val=""/>
+      <w:lvlJc w:val="left"/>
+      <w:pPr>
+        <w:ind w:left="4680" w:hanging="360"/>
+      </w:pPr>
+      <w:rPr>
+        <w:rFonts w:ascii="Wingdings" w:hAnsi="Wingdings" w:hint="default"/>
+      </w:rPr>
+    </w:lvl>
+    <w:lvl w:ilvl="6" w:tplc="FFFFFFFF" w:tentative="1">
+      <w:start w:val="1"/>
+      <w:numFmt w:val="bullet"/>
+      <w:lvlText w:val=""/>
+      <w:lvlJc w:val="left"/>
+      <w:pPr>
+        <w:ind w:left="5400" w:hanging="360"/>
+      </w:pPr>
+      <w:rPr>
+        <w:rFonts w:ascii="Symbol" w:hAnsi="Symbol" w:hint="default"/>
+      </w:rPr>
+    </w:lvl>
+    <w:lvl w:ilvl="7" w:tplc="FFFFFFFF" w:tentative="1">
+      <w:start w:val="1"/>
+      <w:numFmt w:val="bullet"/>
+      <w:lvlText w:val="o"/>
+      <w:lvlJc w:val="left"/>
+      <w:pPr>
+        <w:ind w:left="6120" w:hanging="360"/>
+      </w:pPr>
+      <w:rPr>
+        <w:rFonts w:ascii="Courier New" w:hAnsi="Courier New" w:cs="Courier New" w:hint="default"/>
+      </w:rPr>
+    </w:lvl>
+    <w:lvl w:ilvl="8" w:tplc="FFFFFFFF" w:tentative="1">
+      <w:start w:val="1"/>
+      <w:numFmt w:val="bullet"/>
+      <w:lvlText w:val=""/>
+      <w:lvlJc w:val="left"/>
+      <w:pPr>
+        <w:ind w:left="6840" w:hanging="360"/>
+      </w:pPr>
+      <w:rPr>
+        <w:rFonts w:ascii="Wingdings" w:hAnsi="Wingdings" w:hint="default"/>
+      </w:rPr>
+    </w:lvl>
+  </w:abstractNum>
+  <w:abstractNum w:abstractNumId="8" w15:restartNumberingAfterBreak="0">
     <w:nsid w:val="4D1E4E4F"/>
     <w:multiLevelType w:val="hybridMultilevel"/>
     <w:tmpl w:val="FE941E08"/>
@@ -2050,7 +4673,7 @@
       </w:rPr>
     </w:lvl>
   </w:abstractNum>
-  <w:abstractNum w:abstractNumId="2" w15:restartNumberingAfterBreak="0">
+  <w:abstractNum w:abstractNumId="9" w15:restartNumberingAfterBreak="0">
     <w:nsid w:val="55C8343E"/>
     <w:multiLevelType w:val="multilevel"/>
     <w:tmpl w:val="D820EC96"/>
@@ -2199,14 +4822,383 @@
       </w:rPr>
     </w:lvl>
   </w:abstractNum>
+  <w:abstractNum w:abstractNumId="10" w15:restartNumberingAfterBreak="0">
+    <w:nsid w:val="637A0297"/>
+    <w:multiLevelType w:val="hybridMultilevel"/>
+    <w:tmpl w:val="9E1AEBB8"/>
+    <w:lvl w:ilvl="0" w:tplc="04090001">
+      <w:start w:val="1"/>
+      <w:numFmt w:val="bullet"/>
+      <w:lvlText w:val=""/>
+      <w:lvlJc w:val="left"/>
+      <w:pPr>
+        <w:ind w:left="720" w:hanging="360"/>
+      </w:pPr>
+      <w:rPr>
+        <w:rFonts w:ascii="Symbol" w:hAnsi="Symbol" w:hint="default"/>
+      </w:rPr>
+    </w:lvl>
+    <w:lvl w:ilvl="1" w:tplc="04090001">
+      <w:start w:val="1"/>
+      <w:numFmt w:val="bullet"/>
+      <w:lvlText w:val=""/>
+      <w:lvlJc w:val="left"/>
+      <w:pPr>
+        <w:ind w:left="1440" w:hanging="360"/>
+      </w:pPr>
+      <w:rPr>
+        <w:rFonts w:ascii="Symbol" w:hAnsi="Symbol" w:hint="default"/>
+      </w:rPr>
+    </w:lvl>
+    <w:lvl w:ilvl="2" w:tplc="04090005" w:tentative="1">
+      <w:start w:val="1"/>
+      <w:numFmt w:val="bullet"/>
+      <w:lvlText w:val=""/>
+      <w:lvlJc w:val="left"/>
+      <w:pPr>
+        <w:ind w:left="2160" w:hanging="360"/>
+      </w:pPr>
+      <w:rPr>
+        <w:rFonts w:ascii="Wingdings" w:hAnsi="Wingdings" w:hint="default"/>
+      </w:rPr>
+    </w:lvl>
+    <w:lvl w:ilvl="3" w:tplc="04090001" w:tentative="1">
+      <w:start w:val="1"/>
+      <w:numFmt w:val="bullet"/>
+      <w:lvlText w:val=""/>
+      <w:lvlJc w:val="left"/>
+      <w:pPr>
+        <w:ind w:left="2880" w:hanging="360"/>
+      </w:pPr>
+      <w:rPr>
+        <w:rFonts w:ascii="Symbol" w:hAnsi="Symbol" w:hint="default"/>
+      </w:rPr>
+    </w:lvl>
+    <w:lvl w:ilvl="4" w:tplc="04090003" w:tentative="1">
+      <w:start w:val="1"/>
+      <w:numFmt w:val="bullet"/>
+      <w:lvlText w:val="o"/>
+      <w:lvlJc w:val="left"/>
+      <w:pPr>
+        <w:ind w:left="3600" w:hanging="360"/>
+      </w:pPr>
+      <w:rPr>
+        <w:rFonts w:ascii="Courier New" w:hAnsi="Courier New" w:cs="Courier New" w:hint="default"/>
+      </w:rPr>
+    </w:lvl>
+    <w:lvl w:ilvl="5" w:tplc="04090005" w:tentative="1">
+      <w:start w:val="1"/>
+      <w:numFmt w:val="bullet"/>
+      <w:lvlText w:val=""/>
+      <w:lvlJc w:val="left"/>
+      <w:pPr>
+        <w:ind w:left="4320" w:hanging="360"/>
+      </w:pPr>
+      <w:rPr>
+        <w:rFonts w:ascii="Wingdings" w:hAnsi="Wingdings" w:hint="default"/>
+      </w:rPr>
+    </w:lvl>
+    <w:lvl w:ilvl="6" w:tplc="04090001" w:tentative="1">
+      <w:start w:val="1"/>
+      <w:numFmt w:val="bullet"/>
+      <w:lvlText w:val=""/>
+      <w:lvlJc w:val="left"/>
+      <w:pPr>
+        <w:ind w:left="5040" w:hanging="360"/>
+      </w:pPr>
+      <w:rPr>
+        <w:rFonts w:ascii="Symbol" w:hAnsi="Symbol" w:hint="default"/>
+      </w:rPr>
+    </w:lvl>
+    <w:lvl w:ilvl="7" w:tplc="04090003" w:tentative="1">
+      <w:start w:val="1"/>
+      <w:numFmt w:val="bullet"/>
+      <w:lvlText w:val="o"/>
+      <w:lvlJc w:val="left"/>
+      <w:pPr>
+        <w:ind w:left="5760" w:hanging="360"/>
+      </w:pPr>
+      <w:rPr>
+        <w:rFonts w:ascii="Courier New" w:hAnsi="Courier New" w:cs="Courier New" w:hint="default"/>
+      </w:rPr>
+    </w:lvl>
+    <w:lvl w:ilvl="8" w:tplc="04090005" w:tentative="1">
+      <w:start w:val="1"/>
+      <w:numFmt w:val="bullet"/>
+      <w:lvlText w:val=""/>
+      <w:lvlJc w:val="left"/>
+      <w:pPr>
+        <w:ind w:left="6480" w:hanging="360"/>
+      </w:pPr>
+      <w:rPr>
+        <w:rFonts w:ascii="Wingdings" w:hAnsi="Wingdings" w:hint="default"/>
+      </w:rPr>
+    </w:lvl>
+  </w:abstractNum>
+  <w:abstractNum w:abstractNumId="11" w15:restartNumberingAfterBreak="0">
+    <w:nsid w:val="72916456"/>
+    <w:multiLevelType w:val="hybridMultilevel"/>
+    <w:tmpl w:val="F87A18AC"/>
+    <w:lvl w:ilvl="0" w:tplc="04090003">
+      <w:start w:val="1"/>
+      <w:numFmt w:val="bullet"/>
+      <w:lvlText w:val="o"/>
+      <w:lvlJc w:val="left"/>
+      <w:pPr>
+        <w:ind w:left="1080" w:hanging="360"/>
+      </w:pPr>
+      <w:rPr>
+        <w:rFonts w:ascii="Courier New" w:hAnsi="Courier New" w:cs="Courier New" w:hint="default"/>
+      </w:rPr>
+    </w:lvl>
+    <w:lvl w:ilvl="1" w:tplc="04090003">
+      <w:start w:val="1"/>
+      <w:numFmt w:val="bullet"/>
+      <w:lvlText w:val="o"/>
+      <w:lvlJc w:val="left"/>
+      <w:pPr>
+        <w:ind w:left="1800" w:hanging="360"/>
+      </w:pPr>
+      <w:rPr>
+        <w:rFonts w:ascii="Courier New" w:hAnsi="Courier New" w:cs="Courier New" w:hint="default"/>
+      </w:rPr>
+    </w:lvl>
+    <w:lvl w:ilvl="2" w:tplc="04090005" w:tentative="1">
+      <w:start w:val="1"/>
+      <w:numFmt w:val="bullet"/>
+      <w:lvlText w:val=""/>
+      <w:lvlJc w:val="left"/>
+      <w:pPr>
+        <w:ind w:left="2520" w:hanging="360"/>
+      </w:pPr>
+      <w:rPr>
+        <w:rFonts w:ascii="Wingdings" w:hAnsi="Wingdings" w:hint="default"/>
+      </w:rPr>
+    </w:lvl>
+    <w:lvl w:ilvl="3" w:tplc="04090001" w:tentative="1">
+      <w:start w:val="1"/>
+      <w:numFmt w:val="bullet"/>
+      <w:lvlText w:val=""/>
+      <w:lvlJc w:val="left"/>
+      <w:pPr>
+        <w:ind w:left="3240" w:hanging="360"/>
+      </w:pPr>
+      <w:rPr>
+        <w:rFonts w:ascii="Symbol" w:hAnsi="Symbol" w:hint="default"/>
+      </w:rPr>
+    </w:lvl>
+    <w:lvl w:ilvl="4" w:tplc="04090003" w:tentative="1">
+      <w:start w:val="1"/>
+      <w:numFmt w:val="bullet"/>
+      <w:lvlText w:val="o"/>
+      <w:lvlJc w:val="left"/>
+      <w:pPr>
+        <w:ind w:left="3960" w:hanging="360"/>
+      </w:pPr>
+      <w:rPr>
+        <w:rFonts w:ascii="Courier New" w:hAnsi="Courier New" w:cs="Courier New" w:hint="default"/>
+      </w:rPr>
+    </w:lvl>
+    <w:lvl w:ilvl="5" w:tplc="04090005" w:tentative="1">
+      <w:start w:val="1"/>
+      <w:numFmt w:val="bullet"/>
+      <w:lvlText w:val=""/>
+      <w:lvlJc w:val="left"/>
+      <w:pPr>
+        <w:ind w:left="4680" w:hanging="360"/>
+      </w:pPr>
+      <w:rPr>
+        <w:rFonts w:ascii="Wingdings" w:hAnsi="Wingdings" w:hint="default"/>
+      </w:rPr>
+    </w:lvl>
+    <w:lvl w:ilvl="6" w:tplc="04090001" w:tentative="1">
+      <w:start w:val="1"/>
+      <w:numFmt w:val="bullet"/>
+      <w:lvlText w:val=""/>
+      <w:lvlJc w:val="left"/>
+      <w:pPr>
+        <w:ind w:left="5400" w:hanging="360"/>
+      </w:pPr>
+      <w:rPr>
+        <w:rFonts w:ascii="Symbol" w:hAnsi="Symbol" w:hint="default"/>
+      </w:rPr>
+    </w:lvl>
+    <w:lvl w:ilvl="7" w:tplc="04090003" w:tentative="1">
+      <w:start w:val="1"/>
+      <w:numFmt w:val="bullet"/>
+      <w:lvlText w:val="o"/>
+      <w:lvlJc w:val="left"/>
+      <w:pPr>
+        <w:ind w:left="6120" w:hanging="360"/>
+      </w:pPr>
+      <w:rPr>
+        <w:rFonts w:ascii="Courier New" w:hAnsi="Courier New" w:cs="Courier New" w:hint="default"/>
+      </w:rPr>
+    </w:lvl>
+    <w:lvl w:ilvl="8" w:tplc="04090005" w:tentative="1">
+      <w:start w:val="1"/>
+      <w:numFmt w:val="bullet"/>
+      <w:lvlText w:val=""/>
+      <w:lvlJc w:val="left"/>
+      <w:pPr>
+        <w:ind w:left="6840" w:hanging="360"/>
+      </w:pPr>
+      <w:rPr>
+        <w:rFonts w:ascii="Wingdings" w:hAnsi="Wingdings" w:hint="default"/>
+      </w:rPr>
+    </w:lvl>
+  </w:abstractNum>
+  <w:abstractNum w:abstractNumId="12" w15:restartNumberingAfterBreak="0">
+    <w:nsid w:val="7B124209"/>
+    <w:multiLevelType w:val="hybridMultilevel"/>
+    <w:tmpl w:val="12B62124"/>
+    <w:lvl w:ilvl="0" w:tplc="04090001">
+      <w:start w:val="1"/>
+      <w:numFmt w:val="bullet"/>
+      <w:lvlText w:val=""/>
+      <w:lvlJc w:val="left"/>
+      <w:pPr>
+        <w:ind w:left="1080" w:hanging="360"/>
+      </w:pPr>
+      <w:rPr>
+        <w:rFonts w:ascii="Symbol" w:hAnsi="Symbol" w:hint="default"/>
+      </w:rPr>
+    </w:lvl>
+    <w:lvl w:ilvl="1" w:tplc="FFFFFFFF">
+      <w:start w:val="1"/>
+      <w:numFmt w:val="bullet"/>
+      <w:lvlText w:val="o"/>
+      <w:lvlJc w:val="left"/>
+      <w:pPr>
+        <w:ind w:left="1800" w:hanging="360"/>
+      </w:pPr>
+      <w:rPr>
+        <w:rFonts w:ascii="Courier New" w:hAnsi="Courier New" w:cs="Courier New" w:hint="default"/>
+      </w:rPr>
+    </w:lvl>
+    <w:lvl w:ilvl="2" w:tplc="FFFFFFFF">
+      <w:start w:val="1"/>
+      <w:numFmt w:val="bullet"/>
+      <w:lvlText w:val=""/>
+      <w:lvlJc w:val="left"/>
+      <w:pPr>
+        <w:ind w:left="2520" w:hanging="360"/>
+      </w:pPr>
+      <w:rPr>
+        <w:rFonts w:ascii="Wingdings" w:hAnsi="Wingdings" w:hint="default"/>
+      </w:rPr>
+    </w:lvl>
+    <w:lvl w:ilvl="3" w:tplc="FFFFFFFF" w:tentative="1">
+      <w:start w:val="1"/>
+      <w:numFmt w:val="bullet"/>
+      <w:lvlText w:val=""/>
+      <w:lvlJc w:val="left"/>
+      <w:pPr>
+        <w:ind w:left="3240" w:hanging="360"/>
+      </w:pPr>
+      <w:rPr>
+        <w:rFonts w:ascii="Symbol" w:hAnsi="Symbol" w:hint="default"/>
+      </w:rPr>
+    </w:lvl>
+    <w:lvl w:ilvl="4" w:tplc="FFFFFFFF" w:tentative="1">
+      <w:start w:val="1"/>
+      <w:numFmt w:val="bullet"/>
+      <w:lvlText w:val="o"/>
+      <w:lvlJc w:val="left"/>
+      <w:pPr>
+        <w:ind w:left="3960" w:hanging="360"/>
+      </w:pPr>
+      <w:rPr>
+        <w:rFonts w:ascii="Courier New" w:hAnsi="Courier New" w:cs="Courier New" w:hint="default"/>
+      </w:rPr>
+    </w:lvl>
+    <w:lvl w:ilvl="5" w:tplc="FFFFFFFF" w:tentative="1">
+      <w:start w:val="1"/>
+      <w:numFmt w:val="bullet"/>
+      <w:lvlText w:val=""/>
+      <w:lvlJc w:val="left"/>
+      <w:pPr>
+        <w:ind w:left="4680" w:hanging="360"/>
+      </w:pPr>
+      <w:rPr>
+        <w:rFonts w:ascii="Wingdings" w:hAnsi="Wingdings" w:hint="default"/>
+      </w:rPr>
+    </w:lvl>
+    <w:lvl w:ilvl="6" w:tplc="FFFFFFFF" w:tentative="1">
+      <w:start w:val="1"/>
+      <w:numFmt w:val="bullet"/>
+      <w:lvlText w:val=""/>
+      <w:lvlJc w:val="left"/>
+      <w:pPr>
+        <w:ind w:left="5400" w:hanging="360"/>
+      </w:pPr>
+      <w:rPr>
+        <w:rFonts w:ascii="Symbol" w:hAnsi="Symbol" w:hint="default"/>
+      </w:rPr>
+    </w:lvl>
+    <w:lvl w:ilvl="7" w:tplc="FFFFFFFF" w:tentative="1">
+      <w:start w:val="1"/>
+      <w:numFmt w:val="bullet"/>
+      <w:lvlText w:val="o"/>
+      <w:lvlJc w:val="left"/>
+      <w:pPr>
+        <w:ind w:left="6120" w:hanging="360"/>
+      </w:pPr>
+      <w:rPr>
+        <w:rFonts w:ascii="Courier New" w:hAnsi="Courier New" w:cs="Courier New" w:hint="default"/>
+      </w:rPr>
+    </w:lvl>
+    <w:lvl w:ilvl="8" w:tplc="FFFFFFFF" w:tentative="1">
+      <w:start w:val="1"/>
+      <w:numFmt w:val="bullet"/>
+      <w:lvlText w:val=""/>
+      <w:lvlJc w:val="left"/>
+      <w:pPr>
+        <w:ind w:left="6840" w:hanging="360"/>
+      </w:pPr>
+      <w:rPr>
+        <w:rFonts w:ascii="Wingdings" w:hAnsi="Wingdings" w:hint="default"/>
+      </w:rPr>
+    </w:lvl>
+  </w:abstractNum>
   <w:num w:numId="1" w16cid:durableId="2133397042">
+    <w:abstractNumId w:val="8"/>
+  </w:num>
+  <w:num w:numId="2" w16cid:durableId="1566138732">
+    <w:abstractNumId w:val="4"/>
+  </w:num>
+  <w:num w:numId="3" w16cid:durableId="1934975835">
+    <w:abstractNumId w:val="9"/>
+  </w:num>
+  <w:num w:numId="4" w16cid:durableId="1025867011">
+    <w:abstractNumId w:val="6"/>
+  </w:num>
+  <w:num w:numId="5" w16cid:durableId="1473253707">
+    <w:abstractNumId w:val="5"/>
+  </w:num>
+  <w:num w:numId="6" w16cid:durableId="1705247133">
+    <w:abstractNumId w:val="2"/>
+  </w:num>
+  <w:num w:numId="7" w16cid:durableId="240994030">
+    <w:abstractNumId w:val="10"/>
+  </w:num>
+  <w:num w:numId="8" w16cid:durableId="195696462">
+    <w:abstractNumId w:val="0"/>
+  </w:num>
+  <w:num w:numId="9" w16cid:durableId="458180902">
+    <w:abstractNumId w:val="12"/>
+  </w:num>
+  <w:num w:numId="10" w16cid:durableId="2042432124">
     <w:abstractNumId w:val="1"/>
   </w:num>
-  <w:num w:numId="2" w16cid:durableId="1566138732">
-    <w:abstractNumId w:val="0"/>
+  <w:num w:numId="11" w16cid:durableId="746611567">
+    <w:abstractNumId w:val="3"/>
   </w:num>
-  <w:num w:numId="3" w16cid:durableId="1934975835">
-    <w:abstractNumId w:val="2"/>
+  <w:num w:numId="12" w16cid:durableId="521746488">
+    <w:abstractNumId w:val="7"/>
+  </w:num>
+  <w:num w:numId="13" w16cid:durableId="899484117">
+    <w:abstractNumId w:val="11"/>
   </w:num>
 </w:numbering>
 </file>

</xml_diff>

<commit_message>
completed chapter 5 and updated notes
</commit_message>
<xml_diff>
--- a/notes.docx
+++ b/notes.docx
@@ -299,6 +299,7 @@
           <w:szCs w:val="20"/>
         </w:rPr>
       </w:pPr>
+      <w:proofErr w:type="gramStart"/>
       <w:r>
         <w:rPr>
           <w:b/>
@@ -308,6 +309,7 @@
         </w:rPr>
         <w:t>.corr</w:t>
       </w:r>
+      <w:proofErr w:type="gramEnd"/>
       <w:r>
         <w:rPr>
           <w:b/>
@@ -363,12 +365,21 @@
         </w:rPr>
         <w:t xml:space="preserve">Shuffling data is important as some algorithms are sensitive to the order of the </w:t>
       </w:r>
-      <w:r>
-        <w:rPr>
-          <w:sz w:val="20"/>
-          <w:szCs w:val="20"/>
-        </w:rPr>
-        <w:t xml:space="preserve">data </w:t>
+      <w:proofErr w:type="gramStart"/>
+      <w:r>
+        <w:rPr>
+          <w:sz w:val="20"/>
+          <w:szCs w:val="20"/>
+        </w:rPr>
+        <w:t>data</w:t>
+      </w:r>
+      <w:proofErr w:type="gramEnd"/>
+      <w:r>
+        <w:rPr>
+          <w:sz w:val="20"/>
+          <w:szCs w:val="20"/>
+        </w:rPr>
+        <w:t xml:space="preserve"> </w:t>
       </w:r>
       <w:r>
         <w:rPr>
@@ -460,6 +471,7 @@
         </w:rPr>
         <w:t xml:space="preserve">Why not </w:t>
       </w:r>
+      <w:proofErr w:type="gramStart"/>
       <w:r>
         <w:rPr>
           <w:sz w:val="20"/>
@@ -483,6 +495,7 @@
         </w:rPr>
         <w:t>.get</w:t>
       </w:r>
+      <w:proofErr w:type="gramEnd"/>
       <w:r>
         <w:rPr>
           <w:b/>
@@ -961,14 +974,36 @@
           <w:szCs w:val="20"/>
         </w:rPr>
       </w:pPr>
-      <w:r>
-        <w:rPr>
-          <w:b/>
-          <w:bCs/>
-          <w:sz w:val="20"/>
-          <w:szCs w:val="20"/>
-        </w:rPr>
-        <w:t>scipy.stats.randint(a, b+1):</w:t>
+      <w:proofErr w:type="spellStart"/>
+      <w:proofErr w:type="gramStart"/>
+      <w:r>
+        <w:rPr>
+          <w:b/>
+          <w:bCs/>
+          <w:sz w:val="20"/>
+          <w:szCs w:val="20"/>
+        </w:rPr>
+        <w:t>scipy.stats</w:t>
+      </w:r>
+      <w:proofErr w:type="gramEnd"/>
+      <w:r>
+        <w:rPr>
+          <w:b/>
+          <w:bCs/>
+          <w:sz w:val="20"/>
+          <w:szCs w:val="20"/>
+        </w:rPr>
+        <w:t>.randint</w:t>
+      </w:r>
+      <w:proofErr w:type="spellEnd"/>
+      <w:r>
+        <w:rPr>
+          <w:b/>
+          <w:bCs/>
+          <w:sz w:val="20"/>
+          <w:szCs w:val="20"/>
+        </w:rPr>
+        <w:t>(a, b+1):</w:t>
       </w:r>
       <w:r>
         <w:rPr>
@@ -1006,14 +1041,36 @@
           <w:szCs w:val="20"/>
         </w:rPr>
       </w:pPr>
-      <w:r>
-        <w:rPr>
-          <w:b/>
-          <w:bCs/>
-          <w:sz w:val="20"/>
-          <w:szCs w:val="20"/>
-        </w:rPr>
-        <w:t>scipy.stats.uniform(a, b):</w:t>
+      <w:proofErr w:type="spellStart"/>
+      <w:proofErr w:type="gramStart"/>
+      <w:r>
+        <w:rPr>
+          <w:b/>
+          <w:bCs/>
+          <w:sz w:val="20"/>
+          <w:szCs w:val="20"/>
+        </w:rPr>
+        <w:t>scipy.stats</w:t>
+      </w:r>
+      <w:proofErr w:type="gramEnd"/>
+      <w:r>
+        <w:rPr>
+          <w:b/>
+          <w:bCs/>
+          <w:sz w:val="20"/>
+          <w:szCs w:val="20"/>
+        </w:rPr>
+        <w:t>.uniform</w:t>
+      </w:r>
+      <w:proofErr w:type="spellEnd"/>
+      <w:r>
+        <w:rPr>
+          <w:b/>
+          <w:bCs/>
+          <w:sz w:val="20"/>
+          <w:szCs w:val="20"/>
+        </w:rPr>
+        <w:t>(a, b):</w:t>
       </w:r>
       <w:r>
         <w:rPr>
@@ -1051,14 +1108,36 @@
           <w:szCs w:val="20"/>
         </w:rPr>
       </w:pPr>
-      <w:r>
-        <w:rPr>
-          <w:b/>
-          <w:bCs/>
-          <w:sz w:val="20"/>
-          <w:szCs w:val="20"/>
-        </w:rPr>
-        <w:t>scipy.stats.geom(1 / scale):</w:t>
+      <w:proofErr w:type="spellStart"/>
+      <w:proofErr w:type="gramStart"/>
+      <w:r>
+        <w:rPr>
+          <w:b/>
+          <w:bCs/>
+          <w:sz w:val="20"/>
+          <w:szCs w:val="20"/>
+        </w:rPr>
+        <w:t>scipy.stats</w:t>
+      </w:r>
+      <w:proofErr w:type="gramEnd"/>
+      <w:r>
+        <w:rPr>
+          <w:b/>
+          <w:bCs/>
+          <w:sz w:val="20"/>
+          <w:szCs w:val="20"/>
+        </w:rPr>
+        <w:t>.geom</w:t>
+      </w:r>
+      <w:proofErr w:type="spellEnd"/>
+      <w:r>
+        <w:rPr>
+          <w:b/>
+          <w:bCs/>
+          <w:sz w:val="20"/>
+          <w:szCs w:val="20"/>
+        </w:rPr>
+        <w:t>(1 / scale):</w:t>
       </w:r>
       <w:r>
         <w:rPr>
@@ -1080,6 +1159,8 @@
           <w:szCs w:val="20"/>
         </w:rPr>
       </w:pPr>
+      <w:proofErr w:type="spellStart"/>
+      <w:proofErr w:type="gramStart"/>
       <w:r>
         <w:rPr>
           <w:b/>
@@ -1088,7 +1169,27 @@
           <w:szCs w:val="20"/>
         </w:rPr>
         <w:lastRenderedPageBreak/>
-        <w:t>scipy.stats.expon(scale):</w:t>
+        <w:t>scipy.stats</w:t>
+      </w:r>
+      <w:proofErr w:type="gramEnd"/>
+      <w:r>
+        <w:rPr>
+          <w:b/>
+          <w:bCs/>
+          <w:sz w:val="20"/>
+          <w:szCs w:val="20"/>
+        </w:rPr>
+        <w:t>.expon</w:t>
+      </w:r>
+      <w:proofErr w:type="spellEnd"/>
+      <w:r>
+        <w:rPr>
+          <w:b/>
+          <w:bCs/>
+          <w:sz w:val="20"/>
+          <w:szCs w:val="20"/>
+        </w:rPr>
+        <w:t>(scale):</w:t>
       </w:r>
       <w:r>
         <w:rPr>
@@ -1110,14 +1211,36 @@
           <w:szCs w:val="20"/>
         </w:rPr>
       </w:pPr>
-      <w:r>
-        <w:rPr>
-          <w:b/>
-          <w:bCs/>
-          <w:sz w:val="20"/>
-          <w:szCs w:val="20"/>
-        </w:rPr>
-        <w:t>scipy.stats.loguniform(a, b):</w:t>
+      <w:proofErr w:type="spellStart"/>
+      <w:proofErr w:type="gramStart"/>
+      <w:r>
+        <w:rPr>
+          <w:b/>
+          <w:bCs/>
+          <w:sz w:val="20"/>
+          <w:szCs w:val="20"/>
+        </w:rPr>
+        <w:t>scipy.stats</w:t>
+      </w:r>
+      <w:proofErr w:type="gramEnd"/>
+      <w:r>
+        <w:rPr>
+          <w:b/>
+          <w:bCs/>
+          <w:sz w:val="20"/>
+          <w:szCs w:val="20"/>
+        </w:rPr>
+        <w:t>.loguniform</w:t>
+      </w:r>
+      <w:proofErr w:type="spellEnd"/>
+      <w:r>
+        <w:rPr>
+          <w:b/>
+          <w:bCs/>
+          <w:sz w:val="20"/>
+          <w:szCs w:val="20"/>
+        </w:rPr>
+        <w:t>(a, b):</w:t>
       </w:r>
       <w:r>
         <w:rPr>
@@ -3563,6 +3686,7 @@
       </w:pPr>
       <w:r>
         <w:rPr>
+          <w:noProof/>
           <w:sz w:val="20"/>
           <w:szCs w:val="20"/>
         </w:rPr>
@@ -3604,6 +3728,7 @@
       </w:r>
       <w:r>
         <w:rPr>
+          <w:noProof/>
           <w:sz w:val="20"/>
           <w:szCs w:val="20"/>
         </w:rPr>
@@ -3644,6 +3769,502 @@
         </w:drawing>
       </w:r>
     </w:p>
+    <w:p>
+      <w:pPr>
+        <w:rPr>
+          <w:b/>
+          <w:bCs/>
+          <w:sz w:val="20"/>
+          <w:szCs w:val="20"/>
+        </w:rPr>
+      </w:pPr>
+      <w:r>
+        <w:rPr>
+          <w:b/>
+          <w:bCs/>
+          <w:sz w:val="20"/>
+          <w:szCs w:val="20"/>
+        </w:rPr>
+        <w:t>Chapter 5:</w:t>
+      </w:r>
+    </w:p>
+    <w:p>
+      <w:pPr>
+        <w:pStyle w:val="ListParagraph"/>
+        <w:numPr>
+          <w:ilvl w:val="0"/>
+          <w:numId w:val="14"/>
+        </w:numPr>
+        <w:rPr>
+          <w:sz w:val="20"/>
+          <w:szCs w:val="20"/>
+        </w:rPr>
+      </w:pPr>
+      <w:r>
+        <w:rPr>
+          <w:sz w:val="20"/>
+          <w:szCs w:val="20"/>
+        </w:rPr>
+        <w:t>SVM works good on small datasets. Scale the data.</w:t>
+      </w:r>
+    </w:p>
+    <w:p>
+      <w:pPr>
+        <w:pStyle w:val="ListParagraph"/>
+        <w:rPr>
+          <w:sz w:val="20"/>
+          <w:szCs w:val="20"/>
+        </w:rPr>
+      </w:pPr>
+    </w:p>
+    <w:p>
+      <w:pPr>
+        <w:pStyle w:val="ListParagraph"/>
+        <w:numPr>
+          <w:ilvl w:val="0"/>
+          <w:numId w:val="14"/>
+        </w:numPr>
+        <w:rPr>
+          <w:sz w:val="20"/>
+          <w:szCs w:val="20"/>
+        </w:rPr>
+      </w:pPr>
+      <w:r>
+        <w:rPr>
+          <w:sz w:val="20"/>
+          <w:szCs w:val="20"/>
+        </w:rPr>
+        <w:t>You can think of an SVM classifier as fitting the widest possible street between the</w:t>
+      </w:r>
+      <w:r>
+        <w:rPr>
+          <w:sz w:val="20"/>
+          <w:szCs w:val="20"/>
+        </w:rPr>
+        <w:t xml:space="preserve"> two </w:t>
+      </w:r>
+      <w:r>
+        <w:rPr>
+          <w:sz w:val="20"/>
+          <w:szCs w:val="20"/>
+        </w:rPr>
+        <w:t>classes</w:t>
+      </w:r>
+      <w:r>
+        <w:rPr>
+          <w:sz w:val="20"/>
+          <w:szCs w:val="20"/>
+        </w:rPr>
+        <w:t xml:space="preserve"> </w:t>
+      </w:r>
+      <w:r>
+        <w:rPr>
+          <w:sz w:val="20"/>
+          <w:szCs w:val="20"/>
+        </w:rPr>
+        <w:t>while</w:t>
+      </w:r>
+      <w:r>
+        <w:rPr>
+          <w:sz w:val="20"/>
+          <w:szCs w:val="20"/>
+        </w:rPr>
+        <w:t xml:space="preserve"> </w:t>
+      </w:r>
+      <w:r>
+        <w:rPr>
+          <w:sz w:val="20"/>
+          <w:szCs w:val="20"/>
+        </w:rPr>
+        <w:t>limiting margin violations</w:t>
+      </w:r>
+      <w:r>
+        <w:rPr>
+          <w:sz w:val="20"/>
+          <w:szCs w:val="20"/>
+        </w:rPr>
+        <w:t>. This is called large margin classification.</w:t>
+      </w:r>
+      <w:r>
+        <w:rPr>
+          <w:sz w:val="20"/>
+          <w:szCs w:val="20"/>
+        </w:rPr>
+        <w:t xml:space="preserve"> </w:t>
+      </w:r>
+      <w:r>
+        <w:rPr>
+          <w:sz w:val="20"/>
+          <w:szCs w:val="20"/>
+        </w:rPr>
+        <w:t>It is</w:t>
+      </w:r>
+      <w:r>
+        <w:rPr>
+          <w:sz w:val="20"/>
+          <w:szCs w:val="20"/>
+        </w:rPr>
+        <w:t xml:space="preserve"> supported by the instances located on the edge of the street. These instances are called the support vectors.</w:t>
+      </w:r>
+    </w:p>
+    <w:p>
+      <w:pPr>
+        <w:pStyle w:val="ListParagraph"/>
+        <w:numPr>
+          <w:ilvl w:val="0"/>
+          <w:numId w:val="14"/>
+        </w:numPr>
+        <w:rPr>
+          <w:sz w:val="20"/>
+          <w:szCs w:val="20"/>
+        </w:rPr>
+      </w:pPr>
+      <w:r>
+        <w:rPr>
+          <w:b/>
+          <w:bCs/>
+          <w:sz w:val="20"/>
+          <w:szCs w:val="20"/>
+        </w:rPr>
+        <w:t>LinearSVC</w:t>
+      </w:r>
+      <w:r>
+        <w:rPr>
+          <w:sz w:val="20"/>
+          <w:szCs w:val="20"/>
+        </w:rPr>
+        <w:t xml:space="preserve"> does not have a predict_proba function. However, if you use </w:t>
+      </w:r>
+      <w:r>
+        <w:rPr>
+          <w:b/>
+          <w:bCs/>
+          <w:sz w:val="20"/>
+          <w:szCs w:val="20"/>
+        </w:rPr>
+        <w:t>SVC</w:t>
+      </w:r>
+      <w:r>
+        <w:rPr>
+          <w:sz w:val="20"/>
+          <w:szCs w:val="20"/>
+        </w:rPr>
+        <w:t>, and set probability hyperparameter to true, the function will be available.</w:t>
+      </w:r>
+    </w:p>
+    <w:p>
+      <w:pPr>
+        <w:pStyle w:val="ListParagraph"/>
+        <w:rPr>
+          <w:sz w:val="20"/>
+          <w:szCs w:val="20"/>
+        </w:rPr>
+      </w:pPr>
+    </w:p>
+    <w:p>
+      <w:pPr>
+        <w:pStyle w:val="ListParagraph"/>
+        <w:numPr>
+          <w:ilvl w:val="0"/>
+          <w:numId w:val="14"/>
+        </w:numPr>
+        <w:rPr>
+          <w:sz w:val="20"/>
+          <w:szCs w:val="20"/>
+        </w:rPr>
+      </w:pPr>
+      <w:r>
+        <w:rPr>
+          <w:sz w:val="20"/>
+          <w:szCs w:val="20"/>
+        </w:rPr>
+        <w:t>S</w:t>
+      </w:r>
+      <w:r>
+        <w:rPr>
+          <w:sz w:val="20"/>
+          <w:szCs w:val="20"/>
+        </w:rPr>
+        <w:t>VM regression tries to fit as many instances as possible</w:t>
+      </w:r>
+      <w:r>
+        <w:rPr>
+          <w:sz w:val="20"/>
+          <w:szCs w:val="20"/>
+        </w:rPr>
+        <w:t xml:space="preserve"> </w:t>
+      </w:r>
+      <w:r>
+        <w:rPr>
+          <w:sz w:val="20"/>
+          <w:szCs w:val="20"/>
+        </w:rPr>
+        <w:t>on the street while limiting margin</w:t>
+      </w:r>
+      <w:r>
+        <w:rPr>
+          <w:sz w:val="20"/>
+          <w:szCs w:val="20"/>
+        </w:rPr>
+        <w:t xml:space="preserve"> </w:t>
+      </w:r>
+      <w:r>
+        <w:rPr>
+          <w:sz w:val="20"/>
+          <w:szCs w:val="20"/>
+        </w:rPr>
+        <w:t>violations (i.e., instances off the street)</w:t>
+      </w:r>
+      <w:r>
+        <w:rPr>
+          <w:sz w:val="20"/>
+          <w:szCs w:val="20"/>
+        </w:rPr>
+        <w:t>.</w:t>
+      </w:r>
+    </w:p>
+    <w:p>
+      <w:pPr>
+        <w:pStyle w:val="ListParagraph"/>
+        <w:rPr>
+          <w:sz w:val="20"/>
+          <w:szCs w:val="20"/>
+        </w:rPr>
+      </w:pPr>
+    </w:p>
+    <w:p>
+      <w:pPr>
+        <w:pStyle w:val="ListParagraph"/>
+        <w:rPr>
+          <w:sz w:val="20"/>
+          <w:szCs w:val="20"/>
+        </w:rPr>
+      </w:pPr>
+      <w:r>
+        <w:rPr>
+          <w:sz w:val="20"/>
+          <w:szCs w:val="20"/>
+        </w:rPr>
+        <w:drawing>
+          <wp:inline distT="0" distB="0" distL="0" distR="0" wp14:anchorId="5E8F701C" wp14:editId="098BAF40">
+            <wp:extent cx="1998785" cy="527560"/>
+            <wp:effectExtent l="0" t="0" r="1905" b="6350"/>
+            <wp:docPr id="816317599" name="Picture 1"/>
+            <wp:cNvGraphicFramePr>
+              <a:graphicFrameLocks xmlns:a="http://schemas.openxmlformats.org/drawingml/2006/main" noChangeAspect="1"/>
+            </wp:cNvGraphicFramePr>
+            <a:graphic xmlns:a="http://schemas.openxmlformats.org/drawingml/2006/main">
+              <a:graphicData uri="http://schemas.openxmlformats.org/drawingml/2006/picture">
+                <pic:pic xmlns:pic="http://schemas.openxmlformats.org/drawingml/2006/picture">
+                  <pic:nvPicPr>
+                    <pic:cNvPr id="816317599" name=""/>
+                    <pic:cNvPicPr/>
+                  </pic:nvPicPr>
+                  <pic:blipFill>
+                    <a:blip r:embed="rId27"/>
+                    <a:stretch>
+                      <a:fillRect/>
+                    </a:stretch>
+                  </pic:blipFill>
+                  <pic:spPr>
+                    <a:xfrm>
+                      <a:off x="0" y="0"/>
+                      <a:ext cx="2030277" cy="535872"/>
+                    </a:xfrm>
+                    <a:prstGeom prst="rect">
+                      <a:avLst/>
+                    </a:prstGeom>
+                  </pic:spPr>
+                </pic:pic>
+              </a:graphicData>
+            </a:graphic>
+          </wp:inline>
+        </w:drawing>
+      </w:r>
+      <w:r>
+        <w:rPr>
+          <w:sz w:val="20"/>
+          <w:szCs w:val="20"/>
+        </w:rPr>
+        <w:drawing>
+          <wp:inline distT="0" distB="0" distL="0" distR="0" wp14:anchorId="5185B561" wp14:editId="236C8C3D">
+            <wp:extent cx="2280138" cy="510595"/>
+            <wp:effectExtent l="0" t="0" r="6350" b="3810"/>
+            <wp:docPr id="1583596780" name="Picture 1"/>
+            <wp:cNvGraphicFramePr>
+              <a:graphicFrameLocks xmlns:a="http://schemas.openxmlformats.org/drawingml/2006/main" noChangeAspect="1"/>
+            </wp:cNvGraphicFramePr>
+            <a:graphic xmlns:a="http://schemas.openxmlformats.org/drawingml/2006/main">
+              <a:graphicData uri="http://schemas.openxmlformats.org/drawingml/2006/picture">
+                <pic:pic xmlns:pic="http://schemas.openxmlformats.org/drawingml/2006/picture">
+                  <pic:nvPicPr>
+                    <pic:cNvPr id="1583596780" name=""/>
+                    <pic:cNvPicPr/>
+                  </pic:nvPicPr>
+                  <pic:blipFill>
+                    <a:blip r:embed="rId28"/>
+                    <a:stretch>
+                      <a:fillRect/>
+                    </a:stretch>
+                  </pic:blipFill>
+                  <pic:spPr>
+                    <a:xfrm>
+                      <a:off x="0" y="0"/>
+                      <a:ext cx="2305889" cy="516361"/>
+                    </a:xfrm>
+                    <a:prstGeom prst="rect">
+                      <a:avLst/>
+                    </a:prstGeom>
+                  </pic:spPr>
+                </pic:pic>
+              </a:graphicData>
+            </a:graphic>
+          </wp:inline>
+        </w:drawing>
+      </w:r>
+    </w:p>
+    <w:p>
+      <w:pPr>
+        <w:pStyle w:val="ListParagraph"/>
+        <w:rPr>
+          <w:sz w:val="20"/>
+          <w:szCs w:val="20"/>
+        </w:rPr>
+      </w:pPr>
+      <w:r>
+        <w:rPr>
+          <w:sz w:val="20"/>
+          <w:szCs w:val="20"/>
+        </w:rPr>
+        <w:drawing>
+          <wp:inline distT="0" distB="0" distL="0" distR="0" wp14:anchorId="64BCA17B" wp14:editId="60380FC8">
+            <wp:extent cx="3475892" cy="731571"/>
+            <wp:effectExtent l="0" t="0" r="0" b="0"/>
+            <wp:docPr id="1176150485" name="Picture 1"/>
+            <wp:cNvGraphicFramePr>
+              <a:graphicFrameLocks xmlns:a="http://schemas.openxmlformats.org/drawingml/2006/main" noChangeAspect="1"/>
+            </wp:cNvGraphicFramePr>
+            <a:graphic xmlns:a="http://schemas.openxmlformats.org/drawingml/2006/main">
+              <a:graphicData uri="http://schemas.openxmlformats.org/drawingml/2006/picture">
+                <pic:pic xmlns:pic="http://schemas.openxmlformats.org/drawingml/2006/picture">
+                  <pic:nvPicPr>
+                    <pic:cNvPr id="1176150485" name=""/>
+                    <pic:cNvPicPr/>
+                  </pic:nvPicPr>
+                  <pic:blipFill>
+                    <a:blip r:embed="rId29"/>
+                    <a:stretch>
+                      <a:fillRect/>
+                    </a:stretch>
+                  </pic:blipFill>
+                  <pic:spPr>
+                    <a:xfrm>
+                      <a:off x="0" y="0"/>
+                      <a:ext cx="3598661" cy="757410"/>
+                    </a:xfrm>
+                    <a:prstGeom prst="rect">
+                      <a:avLst/>
+                    </a:prstGeom>
+                  </pic:spPr>
+                </pic:pic>
+              </a:graphicData>
+            </a:graphic>
+          </wp:inline>
+        </w:drawing>
+      </w:r>
+      <w:r>
+        <w:rPr>
+          <w:sz w:val="20"/>
+          <w:szCs w:val="20"/>
+        </w:rPr>
+        <w:drawing>
+          <wp:inline distT="0" distB="0" distL="0" distR="0" wp14:anchorId="4A20AFC8" wp14:editId="64165877">
+            <wp:extent cx="1940170" cy="758657"/>
+            <wp:effectExtent l="0" t="0" r="3175" b="3810"/>
+            <wp:docPr id="1109470053" name="Picture 1"/>
+            <wp:cNvGraphicFramePr>
+              <a:graphicFrameLocks xmlns:a="http://schemas.openxmlformats.org/drawingml/2006/main" noChangeAspect="1"/>
+            </wp:cNvGraphicFramePr>
+            <a:graphic xmlns:a="http://schemas.openxmlformats.org/drawingml/2006/main">
+              <a:graphicData uri="http://schemas.openxmlformats.org/drawingml/2006/picture">
+                <pic:pic xmlns:pic="http://schemas.openxmlformats.org/drawingml/2006/picture">
+                  <pic:nvPicPr>
+                    <pic:cNvPr id="1109470053" name=""/>
+                    <pic:cNvPicPr/>
+                  </pic:nvPicPr>
+                  <pic:blipFill>
+                    <a:blip r:embed="rId30"/>
+                    <a:stretch>
+                      <a:fillRect/>
+                    </a:stretch>
+                  </pic:blipFill>
+                  <pic:spPr>
+                    <a:xfrm>
+                      <a:off x="0" y="0"/>
+                      <a:ext cx="2062388" cy="806447"/>
+                    </a:xfrm>
+                    <a:prstGeom prst="rect">
+                      <a:avLst/>
+                    </a:prstGeom>
+                  </pic:spPr>
+                </pic:pic>
+              </a:graphicData>
+            </a:graphic>
+          </wp:inline>
+        </w:drawing>
+      </w:r>
+    </w:p>
+    <w:p>
+      <w:pPr>
+        <w:pStyle w:val="ListParagraph"/>
+        <w:jc w:val="center"/>
+        <w:rPr>
+          <w:sz w:val="20"/>
+          <w:szCs w:val="20"/>
+        </w:rPr>
+      </w:pPr>
+      <w:r>
+        <w:rPr>
+          <w:sz w:val="20"/>
+          <w:szCs w:val="20"/>
+        </w:rPr>
+        <w:drawing>
+          <wp:inline distT="0" distB="0" distL="0" distR="0" wp14:anchorId="169C6D29" wp14:editId="0DBADFD1">
+            <wp:extent cx="2977662" cy="3161858"/>
+            <wp:effectExtent l="0" t="0" r="0" b="635"/>
+            <wp:docPr id="1939507610" name="Picture 1"/>
+            <wp:cNvGraphicFramePr>
+              <a:graphicFrameLocks xmlns:a="http://schemas.openxmlformats.org/drawingml/2006/main" noChangeAspect="1"/>
+            </wp:cNvGraphicFramePr>
+            <a:graphic xmlns:a="http://schemas.openxmlformats.org/drawingml/2006/main">
+              <a:graphicData uri="http://schemas.openxmlformats.org/drawingml/2006/picture">
+                <pic:pic xmlns:pic="http://schemas.openxmlformats.org/drawingml/2006/picture">
+                  <pic:nvPicPr>
+                    <pic:cNvPr id="1939507610" name=""/>
+                    <pic:cNvPicPr/>
+                  </pic:nvPicPr>
+                  <pic:blipFill>
+                    <a:blip r:embed="rId31"/>
+                    <a:stretch>
+                      <a:fillRect/>
+                    </a:stretch>
+                  </pic:blipFill>
+                  <pic:spPr>
+                    <a:xfrm>
+                      <a:off x="0" y="0"/>
+                      <a:ext cx="3018717" cy="3205453"/>
+                    </a:xfrm>
+                    <a:prstGeom prst="rect">
+                      <a:avLst/>
+                    </a:prstGeom>
+                  </pic:spPr>
+                </pic:pic>
+              </a:graphicData>
+            </a:graphic>
+          </wp:inline>
+        </w:drawing>
+      </w:r>
+    </w:p>
     <w:sectPr>
       <w:pgSz w:w="12240" w:h="15840"/>
       <w:pgMar w:top="1440" w:right="1440" w:bottom="1440" w:left="1440" w:header="720" w:footer="720" w:gutter="0"/>
@@ -3883,6 +4504,119 @@
     </w:lvl>
   </w:abstractNum>
   <w:abstractNum w:abstractNumId="2" w15:restartNumberingAfterBreak="0">
+    <w:nsid w:val="04FE2DB7"/>
+    <w:multiLevelType w:val="hybridMultilevel"/>
+    <w:tmpl w:val="B8C2915C"/>
+    <w:lvl w:ilvl="0" w:tplc="04090001">
+      <w:start w:val="1"/>
+      <w:numFmt w:val="bullet"/>
+      <w:lvlText w:val=""/>
+      <w:lvlJc w:val="left"/>
+      <w:pPr>
+        <w:ind w:left="720" w:hanging="360"/>
+      </w:pPr>
+      <w:rPr>
+        <w:rFonts w:ascii="Symbol" w:hAnsi="Symbol" w:hint="default"/>
+      </w:rPr>
+    </w:lvl>
+    <w:lvl w:ilvl="1" w:tplc="04090003" w:tentative="1">
+      <w:start w:val="1"/>
+      <w:numFmt w:val="bullet"/>
+      <w:lvlText w:val="o"/>
+      <w:lvlJc w:val="left"/>
+      <w:pPr>
+        <w:ind w:left="1440" w:hanging="360"/>
+      </w:pPr>
+      <w:rPr>
+        <w:rFonts w:ascii="Courier New" w:hAnsi="Courier New" w:cs="Courier New" w:hint="default"/>
+      </w:rPr>
+    </w:lvl>
+    <w:lvl w:ilvl="2" w:tplc="04090005" w:tentative="1">
+      <w:start w:val="1"/>
+      <w:numFmt w:val="bullet"/>
+      <w:lvlText w:val=""/>
+      <w:lvlJc w:val="left"/>
+      <w:pPr>
+        <w:ind w:left="2160" w:hanging="360"/>
+      </w:pPr>
+      <w:rPr>
+        <w:rFonts w:ascii="Wingdings" w:hAnsi="Wingdings" w:hint="default"/>
+      </w:rPr>
+    </w:lvl>
+    <w:lvl w:ilvl="3" w:tplc="04090001" w:tentative="1">
+      <w:start w:val="1"/>
+      <w:numFmt w:val="bullet"/>
+      <w:lvlText w:val=""/>
+      <w:lvlJc w:val="left"/>
+      <w:pPr>
+        <w:ind w:left="2880" w:hanging="360"/>
+      </w:pPr>
+      <w:rPr>
+        <w:rFonts w:ascii="Symbol" w:hAnsi="Symbol" w:hint="default"/>
+      </w:rPr>
+    </w:lvl>
+    <w:lvl w:ilvl="4" w:tplc="04090003" w:tentative="1">
+      <w:start w:val="1"/>
+      <w:numFmt w:val="bullet"/>
+      <w:lvlText w:val="o"/>
+      <w:lvlJc w:val="left"/>
+      <w:pPr>
+        <w:ind w:left="3600" w:hanging="360"/>
+      </w:pPr>
+      <w:rPr>
+        <w:rFonts w:ascii="Courier New" w:hAnsi="Courier New" w:cs="Courier New" w:hint="default"/>
+      </w:rPr>
+    </w:lvl>
+    <w:lvl w:ilvl="5" w:tplc="04090005" w:tentative="1">
+      <w:start w:val="1"/>
+      <w:numFmt w:val="bullet"/>
+      <w:lvlText w:val=""/>
+      <w:lvlJc w:val="left"/>
+      <w:pPr>
+        <w:ind w:left="4320" w:hanging="360"/>
+      </w:pPr>
+      <w:rPr>
+        <w:rFonts w:ascii="Wingdings" w:hAnsi="Wingdings" w:hint="default"/>
+      </w:rPr>
+    </w:lvl>
+    <w:lvl w:ilvl="6" w:tplc="04090001" w:tentative="1">
+      <w:start w:val="1"/>
+      <w:numFmt w:val="bullet"/>
+      <w:lvlText w:val=""/>
+      <w:lvlJc w:val="left"/>
+      <w:pPr>
+        <w:ind w:left="5040" w:hanging="360"/>
+      </w:pPr>
+      <w:rPr>
+        <w:rFonts w:ascii="Symbol" w:hAnsi="Symbol" w:hint="default"/>
+      </w:rPr>
+    </w:lvl>
+    <w:lvl w:ilvl="7" w:tplc="04090003" w:tentative="1">
+      <w:start w:val="1"/>
+      <w:numFmt w:val="bullet"/>
+      <w:lvlText w:val="o"/>
+      <w:lvlJc w:val="left"/>
+      <w:pPr>
+        <w:ind w:left="5760" w:hanging="360"/>
+      </w:pPr>
+      <w:rPr>
+        <w:rFonts w:ascii="Courier New" w:hAnsi="Courier New" w:cs="Courier New" w:hint="default"/>
+      </w:rPr>
+    </w:lvl>
+    <w:lvl w:ilvl="8" w:tplc="04090005" w:tentative="1">
+      <w:start w:val="1"/>
+      <w:numFmt w:val="bullet"/>
+      <w:lvlText w:val=""/>
+      <w:lvlJc w:val="left"/>
+      <w:pPr>
+        <w:ind w:left="6480" w:hanging="360"/>
+      </w:pPr>
+      <w:rPr>
+        <w:rFonts w:ascii="Wingdings" w:hAnsi="Wingdings" w:hint="default"/>
+      </w:rPr>
+    </w:lvl>
+  </w:abstractNum>
+  <w:abstractNum w:abstractNumId="3" w15:restartNumberingAfterBreak="0">
     <w:nsid w:val="1CDB4358"/>
     <w:multiLevelType w:val="hybridMultilevel"/>
     <w:tmpl w:val="B77A6686"/>
@@ -3995,7 +4729,7 @@
       </w:rPr>
     </w:lvl>
   </w:abstractNum>
-  <w:abstractNum w:abstractNumId="3" w15:restartNumberingAfterBreak="0">
+  <w:abstractNum w:abstractNumId="4" w15:restartNumberingAfterBreak="0">
     <w:nsid w:val="250B6000"/>
     <w:multiLevelType w:val="hybridMultilevel"/>
     <w:tmpl w:val="DD4059B4"/>
@@ -4108,7 +4842,7 @@
       </w:rPr>
     </w:lvl>
   </w:abstractNum>
-  <w:abstractNum w:abstractNumId="4" w15:restartNumberingAfterBreak="0">
+  <w:abstractNum w:abstractNumId="5" w15:restartNumberingAfterBreak="0">
     <w:nsid w:val="2B9D7144"/>
     <w:multiLevelType w:val="hybridMultilevel"/>
     <w:tmpl w:val="AE5452C8"/>
@@ -4221,7 +4955,7 @@
       </w:rPr>
     </w:lvl>
   </w:abstractNum>
-  <w:abstractNum w:abstractNumId="5" w15:restartNumberingAfterBreak="0">
+  <w:abstractNum w:abstractNumId="6" w15:restartNumberingAfterBreak="0">
     <w:nsid w:val="2C3E0C38"/>
     <w:multiLevelType w:val="hybridMultilevel"/>
     <w:tmpl w:val="FB827040"/>
@@ -4334,7 +5068,7 @@
       </w:rPr>
     </w:lvl>
   </w:abstractNum>
-  <w:abstractNum w:abstractNumId="6" w15:restartNumberingAfterBreak="0">
+  <w:abstractNum w:abstractNumId="7" w15:restartNumberingAfterBreak="0">
     <w:nsid w:val="3DEB2C85"/>
     <w:multiLevelType w:val="hybridMultilevel"/>
     <w:tmpl w:val="5EBCE388"/>
@@ -4447,7 +5181,7 @@
       </w:rPr>
     </w:lvl>
   </w:abstractNum>
-  <w:abstractNum w:abstractNumId="7" w15:restartNumberingAfterBreak="0">
+  <w:abstractNum w:abstractNumId="8" w15:restartNumberingAfterBreak="0">
     <w:nsid w:val="41505EA5"/>
     <w:multiLevelType w:val="hybridMultilevel"/>
     <w:tmpl w:val="06961EC0"/>
@@ -4560,7 +5294,7 @@
       </w:rPr>
     </w:lvl>
   </w:abstractNum>
-  <w:abstractNum w:abstractNumId="8" w15:restartNumberingAfterBreak="0">
+  <w:abstractNum w:abstractNumId="9" w15:restartNumberingAfterBreak="0">
     <w:nsid w:val="4D1E4E4F"/>
     <w:multiLevelType w:val="hybridMultilevel"/>
     <w:tmpl w:val="FE941E08"/>
@@ -4673,7 +5407,7 @@
       </w:rPr>
     </w:lvl>
   </w:abstractNum>
-  <w:abstractNum w:abstractNumId="9" w15:restartNumberingAfterBreak="0">
+  <w:abstractNum w:abstractNumId="10" w15:restartNumberingAfterBreak="0">
     <w:nsid w:val="55C8343E"/>
     <w:multiLevelType w:val="multilevel"/>
     <w:tmpl w:val="D820EC96"/>
@@ -4822,7 +5556,7 @@
       </w:rPr>
     </w:lvl>
   </w:abstractNum>
-  <w:abstractNum w:abstractNumId="10" w15:restartNumberingAfterBreak="0">
+  <w:abstractNum w:abstractNumId="11" w15:restartNumberingAfterBreak="0">
     <w:nsid w:val="637A0297"/>
     <w:multiLevelType w:val="hybridMultilevel"/>
     <w:tmpl w:val="9E1AEBB8"/>
@@ -4935,7 +5669,7 @@
       </w:rPr>
     </w:lvl>
   </w:abstractNum>
-  <w:abstractNum w:abstractNumId="11" w15:restartNumberingAfterBreak="0">
+  <w:abstractNum w:abstractNumId="12" w15:restartNumberingAfterBreak="0">
     <w:nsid w:val="72916456"/>
     <w:multiLevelType w:val="hybridMultilevel"/>
     <w:tmpl w:val="F87A18AC"/>
@@ -5048,7 +5782,7 @@
       </w:rPr>
     </w:lvl>
   </w:abstractNum>
-  <w:abstractNum w:abstractNumId="12" w15:restartNumberingAfterBreak="0">
+  <w:abstractNum w:abstractNumId="13" w15:restartNumberingAfterBreak="0">
     <w:nsid w:val="7B124209"/>
     <w:multiLevelType w:val="hybridMultilevel"/>
     <w:tmpl w:val="12B62124"/>
@@ -5162,43 +5896,46 @@
     </w:lvl>
   </w:abstractNum>
   <w:num w:numId="1" w16cid:durableId="2133397042">
-    <w:abstractNumId w:val="8"/>
+    <w:abstractNumId w:val="9"/>
   </w:num>
   <w:num w:numId="2" w16cid:durableId="1566138732">
-    <w:abstractNumId w:val="4"/>
+    <w:abstractNumId w:val="5"/>
   </w:num>
   <w:num w:numId="3" w16cid:durableId="1934975835">
-    <w:abstractNumId w:val="9"/>
+    <w:abstractNumId w:val="10"/>
   </w:num>
   <w:num w:numId="4" w16cid:durableId="1025867011">
+    <w:abstractNumId w:val="7"/>
+  </w:num>
+  <w:num w:numId="5" w16cid:durableId="1473253707">
     <w:abstractNumId w:val="6"/>
   </w:num>
-  <w:num w:numId="5" w16cid:durableId="1473253707">
-    <w:abstractNumId w:val="5"/>
-  </w:num>
   <w:num w:numId="6" w16cid:durableId="1705247133">
-    <w:abstractNumId w:val="2"/>
+    <w:abstractNumId w:val="3"/>
   </w:num>
   <w:num w:numId="7" w16cid:durableId="240994030">
-    <w:abstractNumId w:val="10"/>
+    <w:abstractNumId w:val="11"/>
   </w:num>
   <w:num w:numId="8" w16cid:durableId="195696462">
     <w:abstractNumId w:val="0"/>
   </w:num>
   <w:num w:numId="9" w16cid:durableId="458180902">
-    <w:abstractNumId w:val="12"/>
+    <w:abstractNumId w:val="13"/>
   </w:num>
   <w:num w:numId="10" w16cid:durableId="2042432124">
     <w:abstractNumId w:val="1"/>
   </w:num>
   <w:num w:numId="11" w16cid:durableId="746611567">
-    <w:abstractNumId w:val="3"/>
+    <w:abstractNumId w:val="4"/>
   </w:num>
   <w:num w:numId="12" w16cid:durableId="521746488">
-    <w:abstractNumId w:val="7"/>
+    <w:abstractNumId w:val="8"/>
   </w:num>
   <w:num w:numId="13" w16cid:durableId="899484117">
-    <w:abstractNumId w:val="11"/>
+    <w:abstractNumId w:val="12"/>
+  </w:num>
+  <w:num w:numId="14" w16cid:durableId="698506893">
+    <w:abstractNumId w:val="2"/>
   </w:num>
 </w:numbering>
 </file>

</xml_diff>

<commit_message>
completed chapter 6 and updated notes
</commit_message>
<xml_diff>
--- a/notes.docx
+++ b/notes.docx
@@ -299,7 +299,6 @@
           <w:szCs w:val="20"/>
         </w:rPr>
       </w:pPr>
-      <w:proofErr w:type="gramStart"/>
       <w:r>
         <w:rPr>
           <w:b/>
@@ -309,7 +308,6 @@
         </w:rPr>
         <w:t>.corr</w:t>
       </w:r>
-      <w:proofErr w:type="gramEnd"/>
       <w:r>
         <w:rPr>
           <w:b/>
@@ -365,21 +363,12 @@
         </w:rPr>
         <w:t xml:space="preserve">Shuffling data is important as some algorithms are sensitive to the order of the </w:t>
       </w:r>
-      <w:proofErr w:type="gramStart"/>
-      <w:r>
-        <w:rPr>
-          <w:sz w:val="20"/>
-          <w:szCs w:val="20"/>
-        </w:rPr>
-        <w:t>data</w:t>
-      </w:r>
-      <w:proofErr w:type="gramEnd"/>
-      <w:r>
-        <w:rPr>
-          <w:sz w:val="20"/>
-          <w:szCs w:val="20"/>
-        </w:rPr>
-        <w:t xml:space="preserve"> </w:t>
+      <w:r>
+        <w:rPr>
+          <w:sz w:val="20"/>
+          <w:szCs w:val="20"/>
+        </w:rPr>
+        <w:t xml:space="preserve">data </w:t>
       </w:r>
       <w:r>
         <w:rPr>
@@ -471,7 +460,6 @@
         </w:rPr>
         <w:t xml:space="preserve">Why not </w:t>
       </w:r>
-      <w:proofErr w:type="gramStart"/>
       <w:r>
         <w:rPr>
           <w:sz w:val="20"/>
@@ -495,7 +483,6 @@
         </w:rPr>
         <w:t>.get</w:t>
       </w:r>
-      <w:proofErr w:type="gramEnd"/>
       <w:r>
         <w:rPr>
           <w:b/>
@@ -974,36 +961,14 @@
           <w:szCs w:val="20"/>
         </w:rPr>
       </w:pPr>
-      <w:proofErr w:type="spellStart"/>
-      <w:proofErr w:type="gramStart"/>
-      <w:r>
-        <w:rPr>
-          <w:b/>
-          <w:bCs/>
-          <w:sz w:val="20"/>
-          <w:szCs w:val="20"/>
-        </w:rPr>
-        <w:t>scipy.stats</w:t>
-      </w:r>
-      <w:proofErr w:type="gramEnd"/>
-      <w:r>
-        <w:rPr>
-          <w:b/>
-          <w:bCs/>
-          <w:sz w:val="20"/>
-          <w:szCs w:val="20"/>
-        </w:rPr>
-        <w:t>.randint</w:t>
-      </w:r>
-      <w:proofErr w:type="spellEnd"/>
-      <w:r>
-        <w:rPr>
-          <w:b/>
-          <w:bCs/>
-          <w:sz w:val="20"/>
-          <w:szCs w:val="20"/>
-        </w:rPr>
-        <w:t>(a, b+1):</w:t>
+      <w:r>
+        <w:rPr>
+          <w:b/>
+          <w:bCs/>
+          <w:sz w:val="20"/>
+          <w:szCs w:val="20"/>
+        </w:rPr>
+        <w:t>scipy.stats.randint(a, b+1):</w:t>
       </w:r>
       <w:r>
         <w:rPr>
@@ -1041,36 +1006,14 @@
           <w:szCs w:val="20"/>
         </w:rPr>
       </w:pPr>
-      <w:proofErr w:type="spellStart"/>
-      <w:proofErr w:type="gramStart"/>
-      <w:r>
-        <w:rPr>
-          <w:b/>
-          <w:bCs/>
-          <w:sz w:val="20"/>
-          <w:szCs w:val="20"/>
-        </w:rPr>
-        <w:t>scipy.stats</w:t>
-      </w:r>
-      <w:proofErr w:type="gramEnd"/>
-      <w:r>
-        <w:rPr>
-          <w:b/>
-          <w:bCs/>
-          <w:sz w:val="20"/>
-          <w:szCs w:val="20"/>
-        </w:rPr>
-        <w:t>.uniform</w:t>
-      </w:r>
-      <w:proofErr w:type="spellEnd"/>
-      <w:r>
-        <w:rPr>
-          <w:b/>
-          <w:bCs/>
-          <w:sz w:val="20"/>
-          <w:szCs w:val="20"/>
-        </w:rPr>
-        <w:t>(a, b):</w:t>
+      <w:r>
+        <w:rPr>
+          <w:b/>
+          <w:bCs/>
+          <w:sz w:val="20"/>
+          <w:szCs w:val="20"/>
+        </w:rPr>
+        <w:t>scipy.stats.uniform(a, b):</w:t>
       </w:r>
       <w:r>
         <w:rPr>
@@ -1108,36 +1051,14 @@
           <w:szCs w:val="20"/>
         </w:rPr>
       </w:pPr>
-      <w:proofErr w:type="spellStart"/>
-      <w:proofErr w:type="gramStart"/>
-      <w:r>
-        <w:rPr>
-          <w:b/>
-          <w:bCs/>
-          <w:sz w:val="20"/>
-          <w:szCs w:val="20"/>
-        </w:rPr>
-        <w:t>scipy.stats</w:t>
-      </w:r>
-      <w:proofErr w:type="gramEnd"/>
-      <w:r>
-        <w:rPr>
-          <w:b/>
-          <w:bCs/>
-          <w:sz w:val="20"/>
-          <w:szCs w:val="20"/>
-        </w:rPr>
-        <w:t>.geom</w:t>
-      </w:r>
-      <w:proofErr w:type="spellEnd"/>
-      <w:r>
-        <w:rPr>
-          <w:b/>
-          <w:bCs/>
-          <w:sz w:val="20"/>
-          <w:szCs w:val="20"/>
-        </w:rPr>
-        <w:t>(1 / scale):</w:t>
+      <w:r>
+        <w:rPr>
+          <w:b/>
+          <w:bCs/>
+          <w:sz w:val="20"/>
+          <w:szCs w:val="20"/>
+        </w:rPr>
+        <w:t>scipy.stats.geom(1 / scale):</w:t>
       </w:r>
       <w:r>
         <w:rPr>
@@ -1159,8 +1080,6 @@
           <w:szCs w:val="20"/>
         </w:rPr>
       </w:pPr>
-      <w:proofErr w:type="spellStart"/>
-      <w:proofErr w:type="gramStart"/>
       <w:r>
         <w:rPr>
           <w:b/>
@@ -1169,27 +1088,7 @@
           <w:szCs w:val="20"/>
         </w:rPr>
         <w:lastRenderedPageBreak/>
-        <w:t>scipy.stats</w:t>
-      </w:r>
-      <w:proofErr w:type="gramEnd"/>
-      <w:r>
-        <w:rPr>
-          <w:b/>
-          <w:bCs/>
-          <w:sz w:val="20"/>
-          <w:szCs w:val="20"/>
-        </w:rPr>
-        <w:t>.expon</w:t>
-      </w:r>
-      <w:proofErr w:type="spellEnd"/>
-      <w:r>
-        <w:rPr>
-          <w:b/>
-          <w:bCs/>
-          <w:sz w:val="20"/>
-          <w:szCs w:val="20"/>
-        </w:rPr>
-        <w:t>(scale):</w:t>
+        <w:t>scipy.stats.expon(scale):</w:t>
       </w:r>
       <w:r>
         <w:rPr>
@@ -1211,36 +1110,14 @@
           <w:szCs w:val="20"/>
         </w:rPr>
       </w:pPr>
-      <w:proofErr w:type="spellStart"/>
-      <w:proofErr w:type="gramStart"/>
-      <w:r>
-        <w:rPr>
-          <w:b/>
-          <w:bCs/>
-          <w:sz w:val="20"/>
-          <w:szCs w:val="20"/>
-        </w:rPr>
-        <w:t>scipy.stats</w:t>
-      </w:r>
-      <w:proofErr w:type="gramEnd"/>
-      <w:r>
-        <w:rPr>
-          <w:b/>
-          <w:bCs/>
-          <w:sz w:val="20"/>
-          <w:szCs w:val="20"/>
-        </w:rPr>
-        <w:t>.loguniform</w:t>
-      </w:r>
-      <w:proofErr w:type="spellEnd"/>
-      <w:r>
-        <w:rPr>
-          <w:b/>
-          <w:bCs/>
-          <w:sz w:val="20"/>
-          <w:szCs w:val="20"/>
-        </w:rPr>
-        <w:t>(a, b):</w:t>
+      <w:r>
+        <w:rPr>
+          <w:b/>
+          <w:bCs/>
+          <w:sz w:val="20"/>
+          <w:szCs w:val="20"/>
+        </w:rPr>
+        <w:t>scipy.stats.loguniform(a, b):</w:t>
       </w:r>
       <w:r>
         <w:rPr>
@@ -4042,6 +3919,7 @@
       </w:pPr>
       <w:r>
         <w:rPr>
+          <w:noProof/>
           <w:sz w:val="20"/>
           <w:szCs w:val="20"/>
         </w:rPr>
@@ -4083,6 +3961,7 @@
       </w:r>
       <w:r>
         <w:rPr>
+          <w:noProof/>
           <w:sz w:val="20"/>
           <w:szCs w:val="20"/>
         </w:rPr>
@@ -4133,6 +4012,7 @@
       </w:pPr>
       <w:r>
         <w:rPr>
+          <w:noProof/>
           <w:sz w:val="20"/>
           <w:szCs w:val="20"/>
         </w:rPr>
@@ -4174,6 +4054,7 @@
       </w:r>
       <w:r>
         <w:rPr>
+          <w:noProof/>
           <w:sz w:val="20"/>
           <w:szCs w:val="20"/>
         </w:rPr>
@@ -4225,6 +4106,7 @@
       </w:pPr>
       <w:r>
         <w:rPr>
+          <w:noProof/>
           <w:sz w:val="20"/>
           <w:szCs w:val="20"/>
         </w:rPr>
@@ -4265,6 +4147,548 @@
         </w:drawing>
       </w:r>
     </w:p>
+    <w:p>
+      <w:pPr>
+        <w:rPr>
+          <w:b/>
+          <w:bCs/>
+          <w:sz w:val="20"/>
+          <w:szCs w:val="20"/>
+        </w:rPr>
+      </w:pPr>
+      <w:r>
+        <w:rPr>
+          <w:b/>
+          <w:bCs/>
+          <w:sz w:val="20"/>
+          <w:szCs w:val="20"/>
+        </w:rPr>
+        <w:lastRenderedPageBreak/>
+        <w:t>Chapter 6:</w:t>
+      </w:r>
+    </w:p>
+    <w:p>
+      <w:pPr>
+        <w:pStyle w:val="ListParagraph"/>
+        <w:numPr>
+          <w:ilvl w:val="0"/>
+          <w:numId w:val="14"/>
+        </w:numPr>
+        <w:rPr>
+          <w:b/>
+          <w:bCs/>
+          <w:sz w:val="20"/>
+          <w:szCs w:val="20"/>
+        </w:rPr>
+      </w:pPr>
+      <w:r>
+        <w:rPr>
+          <w:sz w:val="20"/>
+          <w:szCs w:val="20"/>
+        </w:rPr>
+        <w:t>Decision Trees do not require scaling of data.</w:t>
+      </w:r>
+    </w:p>
+    <w:p>
+      <w:pPr>
+        <w:pStyle w:val="ListParagraph"/>
+        <w:numPr>
+          <w:ilvl w:val="0"/>
+          <w:numId w:val="14"/>
+        </w:numPr>
+        <w:rPr>
+          <w:b/>
+          <w:bCs/>
+          <w:sz w:val="16"/>
+          <w:szCs w:val="16"/>
+        </w:rPr>
+      </w:pPr>
+      <w:r>
+        <w:rPr>
+          <w:noProof/>
+        </w:rPr>
+        <w:drawing>
+          <wp:inline distT="0" distB="0" distL="0" distR="0" wp14:anchorId="060A3611" wp14:editId="5A31D932">
+            <wp:extent cx="1051937" cy="439616"/>
+            <wp:effectExtent l="0" t="0" r="0" b="0"/>
+            <wp:docPr id="1961219365" name="Picture 1"/>
+            <wp:cNvGraphicFramePr>
+              <a:graphicFrameLocks xmlns:a="http://schemas.openxmlformats.org/drawingml/2006/main" noChangeAspect="1"/>
+            </wp:cNvGraphicFramePr>
+            <a:graphic xmlns:a="http://schemas.openxmlformats.org/drawingml/2006/main">
+              <a:graphicData uri="http://schemas.openxmlformats.org/drawingml/2006/picture">
+                <pic:pic xmlns:pic="http://schemas.openxmlformats.org/drawingml/2006/picture">
+                  <pic:nvPicPr>
+                    <pic:cNvPr id="1961219365" name=""/>
+                    <pic:cNvPicPr/>
+                  </pic:nvPicPr>
+                  <pic:blipFill>
+                    <a:blip r:embed="rId32"/>
+                    <a:stretch>
+                      <a:fillRect/>
+                    </a:stretch>
+                  </pic:blipFill>
+                  <pic:spPr>
+                    <a:xfrm>
+                      <a:off x="0" y="0"/>
+                      <a:ext cx="1085110" cy="453479"/>
+                    </a:xfrm>
+                    <a:prstGeom prst="rect">
+                      <a:avLst/>
+                    </a:prstGeom>
+                  </pic:spPr>
+                </pic:pic>
+              </a:graphicData>
+            </a:graphic>
+          </wp:inline>
+        </w:drawing>
+      </w:r>
+      <w:r>
+        <w:rPr>
+          <w:b/>
+          <w:bCs/>
+          <w:sz w:val="16"/>
+          <w:szCs w:val="16"/>
+        </w:rPr>
+        <w:t>p</w:t>
+      </w:r>
+      <w:r>
+        <w:rPr>
+          <w:b/>
+          <w:bCs/>
+          <w:sz w:val="16"/>
+          <w:szCs w:val="16"/>
+          <w:vertAlign w:val="subscript"/>
+        </w:rPr>
+        <w:t>i, k</w:t>
+      </w:r>
+      <w:r>
+        <w:rPr>
+          <w:b/>
+          <w:bCs/>
+          <w:sz w:val="16"/>
+          <w:szCs w:val="16"/>
+          <w:vertAlign w:val="subscript"/>
+        </w:rPr>
+        <w:t xml:space="preserve">  </w:t>
+      </w:r>
+      <w:r>
+        <w:rPr>
+          <w:b/>
+          <w:bCs/>
+          <w:sz w:val="16"/>
+          <w:szCs w:val="16"/>
+        </w:rPr>
+        <w:t>is ratio of class k instances among training instances in the i</w:t>
+      </w:r>
+      <w:r>
+        <w:rPr>
+          <w:b/>
+          <w:bCs/>
+          <w:sz w:val="16"/>
+          <w:szCs w:val="16"/>
+          <w:vertAlign w:val="superscript"/>
+        </w:rPr>
+        <w:t>th</w:t>
+      </w:r>
+      <w:r>
+        <w:rPr>
+          <w:b/>
+          <w:bCs/>
+          <w:sz w:val="16"/>
+          <w:szCs w:val="16"/>
+        </w:rPr>
+        <w:t xml:space="preserve"> node</w:t>
+      </w:r>
+    </w:p>
+    <w:p>
+      <w:pPr>
+        <w:pStyle w:val="ListParagraph"/>
+        <w:numPr>
+          <w:ilvl w:val="0"/>
+          <w:numId w:val="14"/>
+        </w:numPr>
+        <w:rPr>
+          <w:b/>
+          <w:bCs/>
+          <w:sz w:val="20"/>
+          <w:szCs w:val="20"/>
+        </w:rPr>
+      </w:pPr>
+      <w:r>
+        <w:rPr>
+          <w:b/>
+          <w:bCs/>
+          <w:noProof/>
+          <w:sz w:val="20"/>
+          <w:szCs w:val="20"/>
+        </w:rPr>
+        <w:drawing>
+          <wp:inline distT="0" distB="0" distL="0" distR="0" wp14:anchorId="41532ED1" wp14:editId="12E91E15">
+            <wp:extent cx="2162908" cy="601974"/>
+            <wp:effectExtent l="0" t="0" r="0" b="8255"/>
+            <wp:docPr id="1544899381" name="Picture 1"/>
+            <wp:cNvGraphicFramePr>
+              <a:graphicFrameLocks xmlns:a="http://schemas.openxmlformats.org/drawingml/2006/main" noChangeAspect="1"/>
+            </wp:cNvGraphicFramePr>
+            <a:graphic xmlns:a="http://schemas.openxmlformats.org/drawingml/2006/main">
+              <a:graphicData uri="http://schemas.openxmlformats.org/drawingml/2006/picture">
+                <pic:pic xmlns:pic="http://schemas.openxmlformats.org/drawingml/2006/picture">
+                  <pic:nvPicPr>
+                    <pic:cNvPr id="1544899381" name=""/>
+                    <pic:cNvPicPr/>
+                  </pic:nvPicPr>
+                  <pic:blipFill>
+                    <a:blip r:embed="rId33"/>
+                    <a:stretch>
+                      <a:fillRect/>
+                    </a:stretch>
+                  </pic:blipFill>
+                  <pic:spPr>
+                    <a:xfrm>
+                      <a:off x="0" y="0"/>
+                      <a:ext cx="2203516" cy="613276"/>
+                    </a:xfrm>
+                    <a:prstGeom prst="rect">
+                      <a:avLst/>
+                    </a:prstGeom>
+                  </pic:spPr>
+                </pic:pic>
+              </a:graphicData>
+            </a:graphic>
+          </wp:inline>
+        </w:drawing>
+      </w:r>
+      <w:r>
+        <w:rPr>
+          <w:b/>
+          <w:bCs/>
+          <w:sz w:val="20"/>
+          <w:szCs w:val="20"/>
+        </w:rPr>
+        <w:t xml:space="preserve"> </w:t>
+      </w:r>
+      <w:r>
+        <w:rPr>
+          <w:b/>
+          <w:bCs/>
+          <w:sz w:val="16"/>
+          <w:szCs w:val="16"/>
+        </w:rPr>
+        <w:t>The algorithm works by first splitting the training set into two subsets using a single feature k and a threshold t. How does it choose k and t? It searches for the pair (k, t) that produces the purest subsets</w:t>
+      </w:r>
+      <w:r>
+        <w:rPr>
+          <w:b/>
+          <w:bCs/>
+          <w:sz w:val="16"/>
+          <w:szCs w:val="16"/>
+        </w:rPr>
+        <w:t xml:space="preserve"> ie. by minimizing the impurity.</w:t>
+      </w:r>
+    </w:p>
+    <w:p>
+      <w:pPr>
+        <w:pStyle w:val="ListParagraph"/>
+        <w:numPr>
+          <w:ilvl w:val="0"/>
+          <w:numId w:val="14"/>
+        </w:numPr>
+        <w:rPr>
+          <w:b/>
+          <w:bCs/>
+          <w:sz w:val="20"/>
+          <w:szCs w:val="20"/>
+        </w:rPr>
+      </w:pPr>
+      <w:r>
+        <w:rPr>
+          <w:b/>
+          <w:bCs/>
+          <w:noProof/>
+          <w:sz w:val="20"/>
+          <w:szCs w:val="20"/>
+        </w:rPr>
+        <w:drawing>
+          <wp:inline distT="0" distB="0" distL="0" distR="0" wp14:anchorId="4BFB82E5" wp14:editId="15C13450">
+            <wp:extent cx="1060938" cy="526480"/>
+            <wp:effectExtent l="0" t="0" r="6350" b="6985"/>
+            <wp:docPr id="1097448285" name="Picture 1"/>
+            <wp:cNvGraphicFramePr>
+              <a:graphicFrameLocks xmlns:a="http://schemas.openxmlformats.org/drawingml/2006/main" noChangeAspect="1"/>
+            </wp:cNvGraphicFramePr>
+            <a:graphic xmlns:a="http://schemas.openxmlformats.org/drawingml/2006/main">
+              <a:graphicData uri="http://schemas.openxmlformats.org/drawingml/2006/picture">
+                <pic:pic xmlns:pic="http://schemas.openxmlformats.org/drawingml/2006/picture">
+                  <pic:nvPicPr>
+                    <pic:cNvPr id="1097448285" name=""/>
+                    <pic:cNvPicPr/>
+                  </pic:nvPicPr>
+                  <pic:blipFill>
+                    <a:blip r:embed="rId34"/>
+                    <a:stretch>
+                      <a:fillRect/>
+                    </a:stretch>
+                  </pic:blipFill>
+                  <pic:spPr>
+                    <a:xfrm>
+                      <a:off x="0" y="0"/>
+                      <a:ext cx="1073939" cy="532932"/>
+                    </a:xfrm>
+                    <a:prstGeom prst="rect">
+                      <a:avLst/>
+                    </a:prstGeom>
+                  </pic:spPr>
+                </pic:pic>
+              </a:graphicData>
+            </a:graphic>
+          </wp:inline>
+        </w:drawing>
+      </w:r>
+    </w:p>
+    <w:p>
+      <w:pPr>
+        <w:pStyle w:val="ListParagraph"/>
+        <w:numPr>
+          <w:ilvl w:val="0"/>
+          <w:numId w:val="14"/>
+        </w:numPr>
+        <w:rPr>
+          <w:b/>
+          <w:bCs/>
+          <w:sz w:val="20"/>
+          <w:szCs w:val="20"/>
+        </w:rPr>
+      </w:pPr>
+      <w:r>
+        <w:rPr>
+          <w:sz w:val="20"/>
+          <w:szCs w:val="20"/>
+        </w:rPr>
+        <w:t>Gini impurity is faster to calculate</w:t>
+      </w:r>
+      <w:r>
+        <w:rPr>
+          <w:sz w:val="20"/>
+          <w:szCs w:val="20"/>
+        </w:rPr>
+        <w:t xml:space="preserve"> as compared to entropy.</w:t>
+      </w:r>
+    </w:p>
+    <w:p>
+      <w:pPr>
+        <w:pStyle w:val="ListParagraph"/>
+        <w:numPr>
+          <w:ilvl w:val="0"/>
+          <w:numId w:val="14"/>
+        </w:numPr>
+        <w:rPr>
+          <w:b/>
+          <w:bCs/>
+          <w:sz w:val="20"/>
+          <w:szCs w:val="20"/>
+        </w:rPr>
+      </w:pPr>
+      <w:r>
+        <w:rPr>
+          <w:b/>
+          <w:bCs/>
+          <w:sz w:val="20"/>
+          <w:szCs w:val="20"/>
+        </w:rPr>
+        <w:drawing>
+          <wp:inline distT="0" distB="0" distL="0" distR="0" wp14:anchorId="60E5E982" wp14:editId="7A2574FB">
+            <wp:extent cx="2514887" cy="641350"/>
+            <wp:effectExtent l="0" t="0" r="0" b="6350"/>
+            <wp:docPr id="781386296" name="Picture 1"/>
+            <wp:cNvGraphicFramePr>
+              <a:graphicFrameLocks xmlns:a="http://schemas.openxmlformats.org/drawingml/2006/main" noChangeAspect="1"/>
+            </wp:cNvGraphicFramePr>
+            <a:graphic xmlns:a="http://schemas.openxmlformats.org/drawingml/2006/main">
+              <a:graphicData uri="http://schemas.openxmlformats.org/drawingml/2006/picture">
+                <pic:pic xmlns:pic="http://schemas.openxmlformats.org/drawingml/2006/picture">
+                  <pic:nvPicPr>
+                    <pic:cNvPr id="781386296" name=""/>
+                    <pic:cNvPicPr/>
+                  </pic:nvPicPr>
+                  <pic:blipFill>
+                    <a:blip r:embed="rId35"/>
+                    <a:stretch>
+                      <a:fillRect/>
+                    </a:stretch>
+                  </pic:blipFill>
+                  <pic:spPr>
+                    <a:xfrm>
+                      <a:off x="0" y="0"/>
+                      <a:ext cx="2566057" cy="654399"/>
+                    </a:xfrm>
+                    <a:prstGeom prst="rect">
+                      <a:avLst/>
+                    </a:prstGeom>
+                  </pic:spPr>
+                </pic:pic>
+              </a:graphicData>
+            </a:graphic>
+          </wp:inline>
+        </w:drawing>
+      </w:r>
+      <w:r>
+        <w:rPr>
+          <w:b/>
+          <w:bCs/>
+          <w:sz w:val="16"/>
+          <w:szCs w:val="16"/>
+        </w:rPr>
+        <w:t>The goal for regression is to minimize MSE.</w:t>
+      </w:r>
+    </w:p>
+    <w:p>
+      <w:pPr>
+        <w:pStyle w:val="ListParagraph"/>
+        <w:numPr>
+          <w:ilvl w:val="0"/>
+          <w:numId w:val="14"/>
+        </w:numPr>
+        <w:rPr>
+          <w:sz w:val="20"/>
+          <w:szCs w:val="20"/>
+        </w:rPr>
+      </w:pPr>
+      <w:r>
+        <w:rPr>
+          <w:sz w:val="20"/>
+          <w:szCs w:val="20"/>
+        </w:rPr>
+        <w:t>D</w:t>
+      </w:r>
+      <w:r>
+        <w:rPr>
+          <w:sz w:val="20"/>
+          <w:szCs w:val="20"/>
+        </w:rPr>
+        <w:t>ecision trees love orthogonal decision boundaries (all splits are perpendicular to an</w:t>
+      </w:r>
+      <w:r>
+        <w:rPr>
+          <w:sz w:val="20"/>
+          <w:szCs w:val="20"/>
+        </w:rPr>
+        <w:br/>
+        <w:t>axis</w:t>
+      </w:r>
+      <w:r>
+        <w:rPr>
+          <w:sz w:val="20"/>
+          <w:szCs w:val="20"/>
+        </w:rPr>
+        <w:t xml:space="preserve"> which maybe a problem. </w:t>
+      </w:r>
+      <w:r>
+        <w:rPr>
+          <w:sz w:val="20"/>
+          <w:szCs w:val="20"/>
+        </w:rPr>
+        <w:t>One way to limit this problem is to scale the data, then apply a principal component</w:t>
+      </w:r>
+      <w:r>
+        <w:rPr>
+          <w:sz w:val="20"/>
+          <w:szCs w:val="20"/>
+        </w:rPr>
+        <w:t xml:space="preserve"> </w:t>
+      </w:r>
+      <w:r>
+        <w:rPr>
+          <w:sz w:val="20"/>
+          <w:szCs w:val="20"/>
+        </w:rPr>
+        <w:t>analysis transformation.</w:t>
+      </w:r>
+      <w:r>
+        <w:rPr>
+          <w:sz w:val="20"/>
+          <w:szCs w:val="20"/>
+        </w:rPr>
+        <w:t xml:space="preserve"> Anot</w:t>
+      </w:r>
+      <w:r>
+        <w:rPr>
+          <w:sz w:val="20"/>
+          <w:szCs w:val="20"/>
+        </w:rPr>
+        <w:t>he</w:t>
+      </w:r>
+      <w:r>
+        <w:rPr>
+          <w:sz w:val="20"/>
+          <w:szCs w:val="20"/>
+        </w:rPr>
+        <w:t>r</w:t>
+      </w:r>
+      <w:r>
+        <w:rPr>
+          <w:sz w:val="20"/>
+          <w:szCs w:val="20"/>
+        </w:rPr>
+        <w:t xml:space="preserve"> main issue with decision trees is that they</w:t>
+      </w:r>
+      <w:r>
+        <w:rPr>
+          <w:sz w:val="20"/>
+          <w:szCs w:val="20"/>
+        </w:rPr>
+        <w:t xml:space="preserve"> </w:t>
+      </w:r>
+      <w:r>
+        <w:rPr>
+          <w:sz w:val="20"/>
+          <w:szCs w:val="20"/>
+        </w:rPr>
+        <w:t>have quite a high</w:t>
+      </w:r>
+      <w:r>
+        <w:rPr>
+          <w:sz w:val="20"/>
+          <w:szCs w:val="20"/>
+        </w:rPr>
+        <w:t xml:space="preserve"> </w:t>
+      </w:r>
+      <w:r>
+        <w:rPr>
+          <w:sz w:val="20"/>
+          <w:szCs w:val="20"/>
+        </w:rPr>
+        <w:t>variance: small changes to the hyperparameters or to the data may produce very</w:t>
+      </w:r>
+      <w:r>
+        <w:rPr>
+          <w:sz w:val="20"/>
+          <w:szCs w:val="20"/>
+        </w:rPr>
+        <w:t xml:space="preserve"> </w:t>
+      </w:r>
+      <w:r>
+        <w:rPr>
+          <w:sz w:val="20"/>
+          <w:szCs w:val="20"/>
+        </w:rPr>
+        <w:t>different models</w:t>
+      </w:r>
+      <w:r>
+        <w:rPr>
+          <w:sz w:val="20"/>
+          <w:szCs w:val="20"/>
+        </w:rPr>
+        <w:t>.</w:t>
+      </w:r>
+      <w:r>
+        <w:rPr>
+          <w:sz w:val="20"/>
+          <w:szCs w:val="20"/>
+        </w:rPr>
+        <w:t xml:space="preserve"> It is possible to reduce variance by averaging predictions over many trees. Such an ensemble of trees is called random forest.</w:t>
+      </w:r>
+    </w:p>
     <w:sectPr>
       <w:pgSz w:w="12240" w:h="15840"/>
       <w:pgMar w:top="1440" w:right="1440" w:bottom="1440" w:left="1440" w:header="720" w:footer="720" w:gutter="0"/>
@@ -4506,7 +4930,7 @@
   <w:abstractNum w:abstractNumId="2" w15:restartNumberingAfterBreak="0">
     <w:nsid w:val="04FE2DB7"/>
     <w:multiLevelType w:val="hybridMultilevel"/>
-    <w:tmpl w:val="B8C2915C"/>
+    <w:tmpl w:val="C6E2859E"/>
     <w:lvl w:ilvl="0" w:tplc="04090001">
       <w:start w:val="1"/>
       <w:numFmt w:val="bullet"/>
@@ -4519,7 +4943,7 @@
         <w:rFonts w:ascii="Symbol" w:hAnsi="Symbol" w:hint="default"/>
       </w:rPr>
     </w:lvl>
-    <w:lvl w:ilvl="1" w:tplc="04090003" w:tentative="1">
+    <w:lvl w:ilvl="1" w:tplc="04090003">
       <w:start w:val="1"/>
       <w:numFmt w:val="bullet"/>
       <w:lvlText w:val="o"/>
@@ -6543,7 +6967,6 @@
   <w:style w:type="character" w:default="1" w:styleId="DefaultParagraphFont">
     <w:name w:val="Default Paragraph Font"/>
     <w:uiPriority w:val="1"/>
-    <w:semiHidden/>
     <w:unhideWhenUsed/>
   </w:style>
   <w:style w:type="table" w:default="1" w:styleId="TableNormal">

</xml_diff>

<commit_message>
completed chapter 7 and updated notes
</commit_message>
<xml_diff>
--- a/notes.docx
+++ b/notes.docx
@@ -961,14 +961,25 @@
           <w:szCs w:val="20"/>
         </w:rPr>
       </w:pPr>
-      <w:r>
-        <w:rPr>
-          <w:b/>
-          <w:bCs/>
-          <w:sz w:val="20"/>
-          <w:szCs w:val="20"/>
-        </w:rPr>
-        <w:t>scipy.stats.randint(a, b+1):</w:t>
+      <w:proofErr w:type="spellStart"/>
+      <w:r>
+        <w:rPr>
+          <w:b/>
+          <w:bCs/>
+          <w:sz w:val="20"/>
+          <w:szCs w:val="20"/>
+        </w:rPr>
+        <w:t>scipy.stats.randint</w:t>
+      </w:r>
+      <w:proofErr w:type="spellEnd"/>
+      <w:r>
+        <w:rPr>
+          <w:b/>
+          <w:bCs/>
+          <w:sz w:val="20"/>
+          <w:szCs w:val="20"/>
+        </w:rPr>
+        <w:t>(a, b+1):</w:t>
       </w:r>
       <w:r>
         <w:rPr>
@@ -1006,14 +1017,25 @@
           <w:szCs w:val="20"/>
         </w:rPr>
       </w:pPr>
-      <w:r>
-        <w:rPr>
-          <w:b/>
-          <w:bCs/>
-          <w:sz w:val="20"/>
-          <w:szCs w:val="20"/>
-        </w:rPr>
-        <w:t>scipy.stats.uniform(a, b):</w:t>
+      <w:proofErr w:type="spellStart"/>
+      <w:r>
+        <w:rPr>
+          <w:b/>
+          <w:bCs/>
+          <w:sz w:val="20"/>
+          <w:szCs w:val="20"/>
+        </w:rPr>
+        <w:t>scipy.stats.uniform</w:t>
+      </w:r>
+      <w:proofErr w:type="spellEnd"/>
+      <w:r>
+        <w:rPr>
+          <w:b/>
+          <w:bCs/>
+          <w:sz w:val="20"/>
+          <w:szCs w:val="20"/>
+        </w:rPr>
+        <w:t>(a, b):</w:t>
       </w:r>
       <w:r>
         <w:rPr>
@@ -1051,14 +1073,25 @@
           <w:szCs w:val="20"/>
         </w:rPr>
       </w:pPr>
-      <w:r>
-        <w:rPr>
-          <w:b/>
-          <w:bCs/>
-          <w:sz w:val="20"/>
-          <w:szCs w:val="20"/>
-        </w:rPr>
-        <w:t>scipy.stats.geom(1 / scale):</w:t>
+      <w:proofErr w:type="spellStart"/>
+      <w:r>
+        <w:rPr>
+          <w:b/>
+          <w:bCs/>
+          <w:sz w:val="20"/>
+          <w:szCs w:val="20"/>
+        </w:rPr>
+        <w:t>scipy.stats.geom</w:t>
+      </w:r>
+      <w:proofErr w:type="spellEnd"/>
+      <w:r>
+        <w:rPr>
+          <w:b/>
+          <w:bCs/>
+          <w:sz w:val="20"/>
+          <w:szCs w:val="20"/>
+        </w:rPr>
+        <w:t>(1 / scale):</w:t>
       </w:r>
       <w:r>
         <w:rPr>
@@ -1080,6 +1113,7 @@
           <w:szCs w:val="20"/>
         </w:rPr>
       </w:pPr>
+      <w:proofErr w:type="spellStart"/>
       <w:r>
         <w:rPr>
           <w:b/>
@@ -1088,7 +1122,17 @@
           <w:szCs w:val="20"/>
         </w:rPr>
         <w:lastRenderedPageBreak/>
-        <w:t>scipy.stats.expon(scale):</w:t>
+        <w:t>scipy.stats.expon</w:t>
+      </w:r>
+      <w:proofErr w:type="spellEnd"/>
+      <w:r>
+        <w:rPr>
+          <w:b/>
+          <w:bCs/>
+          <w:sz w:val="20"/>
+          <w:szCs w:val="20"/>
+        </w:rPr>
+        <w:t>(scale):</w:t>
       </w:r>
       <w:r>
         <w:rPr>
@@ -1110,14 +1154,25 @@
           <w:szCs w:val="20"/>
         </w:rPr>
       </w:pPr>
-      <w:r>
-        <w:rPr>
-          <w:b/>
-          <w:bCs/>
-          <w:sz w:val="20"/>
-          <w:szCs w:val="20"/>
-        </w:rPr>
-        <w:t>scipy.stats.loguniform(a, b):</w:t>
+      <w:proofErr w:type="spellStart"/>
+      <w:r>
+        <w:rPr>
+          <w:b/>
+          <w:bCs/>
+          <w:sz w:val="20"/>
+          <w:szCs w:val="20"/>
+        </w:rPr>
+        <w:t>scipy.stats.loguniform</w:t>
+      </w:r>
+      <w:proofErr w:type="spellEnd"/>
+      <w:r>
+        <w:rPr>
+          <w:b/>
+          <w:bCs/>
+          <w:sz w:val="20"/>
+          <w:szCs w:val="20"/>
+        </w:rPr>
+        <w:t>(a, b):</w:t>
       </w:r>
       <w:r>
         <w:rPr>
@@ -3664,6 +3719,15 @@
         </w:rPr>
         <w:t>Chapter 5:</w:t>
       </w:r>
+      <w:r>
+        <w:rPr>
+          <w:b/>
+          <w:bCs/>
+          <w:sz w:val="20"/>
+          <w:szCs w:val="20"/>
+        </w:rPr>
+        <w:t xml:space="preserve"> Support Vector Machines</w:t>
+      </w:r>
     </w:p>
     <w:p>
       <w:pPr>
@@ -4166,6 +4230,15 @@
         <w:lastRenderedPageBreak/>
         <w:t>Chapter 6:</w:t>
       </w:r>
+      <w:r>
+        <w:rPr>
+          <w:b/>
+          <w:bCs/>
+          <w:sz w:val="20"/>
+          <w:szCs w:val="20"/>
+        </w:rPr>
+        <w:t xml:space="preserve"> Decision Trees</w:t>
+      </w:r>
     </w:p>
     <w:p>
       <w:pPr>
@@ -4384,7 +4457,27 @@
           <w:sz w:val="16"/>
           <w:szCs w:val="16"/>
         </w:rPr>
-        <w:t xml:space="preserve"> ie. by minimizing the impurity.</w:t>
+        <w:t xml:space="preserve"> </w:t>
+      </w:r>
+      <w:proofErr w:type="spellStart"/>
+      <w:r>
+        <w:rPr>
+          <w:b/>
+          <w:bCs/>
+          <w:sz w:val="16"/>
+          <w:szCs w:val="16"/>
+        </w:rPr>
+        <w:t>ie</w:t>
+      </w:r>
+      <w:proofErr w:type="spellEnd"/>
+      <w:r>
+        <w:rPr>
+          <w:b/>
+          <w:bCs/>
+          <w:sz w:val="16"/>
+          <w:szCs w:val="16"/>
+        </w:rPr>
+        <w:t>. by minimizing the impurity.</w:t>
       </w:r>
     </w:p>
     <w:p>
@@ -4493,6 +4586,7 @@
         <w:rPr>
           <w:b/>
           <w:bCs/>
+          <w:noProof/>
           <w:sz w:val="20"/>
           <w:szCs w:val="20"/>
         </w:rPr>
@@ -4689,6 +4783,1089 @@
         <w:t xml:space="preserve"> It is possible to reduce variance by averaging predictions over many trees. Such an ensemble of trees is called random forest.</w:t>
       </w:r>
     </w:p>
+    <w:p>
+      <w:pPr>
+        <w:pStyle w:val="ListParagraph"/>
+        <w:numPr>
+          <w:ilvl w:val="0"/>
+          <w:numId w:val="14"/>
+        </w:numPr>
+        <w:rPr>
+          <w:sz w:val="20"/>
+          <w:szCs w:val="20"/>
+        </w:rPr>
+      </w:pPr>
+      <w:r>
+        <w:rPr>
+          <w:sz w:val="20"/>
+          <w:szCs w:val="20"/>
+        </w:rPr>
+        <w:t xml:space="preserve">Decision Tree is a white box model which means it is explainable. On the other hand, black box </w:t>
+      </w:r>
+      <w:r>
+        <w:rPr>
+          <w:sz w:val="20"/>
+          <w:szCs w:val="20"/>
+        </w:rPr>
+        <w:t>models</w:t>
+      </w:r>
+      <w:r>
+        <w:rPr>
+          <w:sz w:val="20"/>
+          <w:szCs w:val="20"/>
+        </w:rPr>
+        <w:t xml:space="preserve"> are not explainable.</w:t>
+      </w:r>
+    </w:p>
+    <w:p>
+      <w:pPr>
+        <w:rPr>
+          <w:b/>
+          <w:bCs/>
+          <w:sz w:val="20"/>
+          <w:szCs w:val="20"/>
+        </w:rPr>
+      </w:pPr>
+      <w:r>
+        <w:rPr>
+          <w:b/>
+          <w:bCs/>
+          <w:sz w:val="20"/>
+          <w:szCs w:val="20"/>
+        </w:rPr>
+        <w:t>Chapter 7: Random Forests</w:t>
+      </w:r>
+    </w:p>
+    <w:p>
+      <w:pPr>
+        <w:pStyle w:val="ListParagraph"/>
+        <w:numPr>
+          <w:ilvl w:val="0"/>
+          <w:numId w:val="16"/>
+        </w:numPr>
+        <w:rPr>
+          <w:b/>
+          <w:bCs/>
+          <w:sz w:val="20"/>
+          <w:szCs w:val="20"/>
+        </w:rPr>
+      </w:pPr>
+      <w:r>
+        <w:rPr>
+          <w:b/>
+          <w:bCs/>
+          <w:sz w:val="20"/>
+          <w:szCs w:val="20"/>
+        </w:rPr>
+        <w:t>Voting Classifiers</w:t>
+      </w:r>
+    </w:p>
+    <w:p>
+      <w:pPr>
+        <w:pStyle w:val="ListParagraph"/>
+        <w:numPr>
+          <w:ilvl w:val="1"/>
+          <w:numId w:val="16"/>
+        </w:numPr>
+        <w:rPr>
+          <w:b/>
+          <w:bCs/>
+          <w:sz w:val="20"/>
+          <w:szCs w:val="20"/>
+        </w:rPr>
+      </w:pPr>
+      <w:r>
+        <w:rPr>
+          <w:sz w:val="20"/>
+          <w:szCs w:val="20"/>
+        </w:rPr>
+        <w:t xml:space="preserve">When going with the majority voted class, you can hope for a better </w:t>
+      </w:r>
+      <w:r>
+        <w:rPr>
+          <w:sz w:val="20"/>
+          <w:szCs w:val="20"/>
+        </w:rPr>
+        <w:t>accuracy,</w:t>
+      </w:r>
+      <w:r>
+        <w:rPr>
+          <w:sz w:val="20"/>
+          <w:szCs w:val="20"/>
+        </w:rPr>
+        <w:t xml:space="preserve"> but this happens if the classifiers are perfectly independent</w:t>
+      </w:r>
+      <w:r>
+        <w:rPr>
+          <w:sz w:val="20"/>
+          <w:szCs w:val="20"/>
+        </w:rPr>
+        <w:t xml:space="preserve"> making uncorrelated errors. However, making uncorrelated errors is not possible since they are trained on the same data.</w:t>
+      </w:r>
+      <w:r>
+        <w:rPr>
+          <w:sz w:val="20"/>
+          <w:szCs w:val="20"/>
+        </w:rPr>
+        <w:t xml:space="preserve"> One way is to train the classifiers using different algorithms</w:t>
+      </w:r>
+      <w:r>
+        <w:rPr>
+          <w:sz w:val="20"/>
+          <w:szCs w:val="20"/>
+        </w:rPr>
+        <w:t>.</w:t>
+      </w:r>
+    </w:p>
+    <w:p>
+      <w:pPr>
+        <w:pStyle w:val="ListParagraph"/>
+        <w:numPr>
+          <w:ilvl w:val="1"/>
+          <w:numId w:val="16"/>
+        </w:numPr>
+        <w:rPr>
+          <w:b/>
+          <w:bCs/>
+          <w:sz w:val="20"/>
+          <w:szCs w:val="20"/>
+        </w:rPr>
+      </w:pPr>
+      <w:r>
+        <w:rPr>
+          <w:sz w:val="20"/>
+          <w:szCs w:val="20"/>
+        </w:rPr>
+        <w:t>Often</w:t>
+      </w:r>
+      <w:r>
+        <w:rPr>
+          <w:sz w:val="20"/>
+          <w:szCs w:val="20"/>
+        </w:rPr>
+        <w:t xml:space="preserve"> soft voting will lead to better results</w:t>
+      </w:r>
+      <w:r>
+        <w:rPr>
+          <w:sz w:val="20"/>
+          <w:szCs w:val="20"/>
+        </w:rPr>
+        <w:t xml:space="preserve"> than hard voting</w:t>
+      </w:r>
+      <w:r>
+        <w:rPr>
+          <w:sz w:val="20"/>
+          <w:szCs w:val="20"/>
+        </w:rPr>
+        <w:t>.</w:t>
+      </w:r>
+      <w:r>
+        <w:rPr>
+          <w:sz w:val="20"/>
+          <w:szCs w:val="20"/>
+        </w:rPr>
+        <w:t xml:space="preserve"> It only works if all the estimators have predict_proba functionality. SVC does not have this. Hence, set hyperparameter ‘probability’ of SVC to True.</w:t>
+      </w:r>
+    </w:p>
+    <w:p>
+      <w:pPr>
+        <w:pStyle w:val="ListParagraph"/>
+        <w:numPr>
+          <w:ilvl w:val="0"/>
+          <w:numId w:val="16"/>
+        </w:numPr>
+        <w:rPr>
+          <w:b/>
+          <w:bCs/>
+          <w:sz w:val="20"/>
+          <w:szCs w:val="20"/>
+        </w:rPr>
+      </w:pPr>
+      <w:r>
+        <w:rPr>
+          <w:b/>
+          <w:bCs/>
+          <w:sz w:val="20"/>
+          <w:szCs w:val="20"/>
+        </w:rPr>
+        <w:t>Bagging and Pasting</w:t>
+      </w:r>
+    </w:p>
+    <w:p>
+      <w:pPr>
+        <w:pStyle w:val="ListParagraph"/>
+        <w:numPr>
+          <w:ilvl w:val="1"/>
+          <w:numId w:val="16"/>
+        </w:numPr>
+        <w:rPr>
+          <w:b/>
+          <w:bCs/>
+          <w:sz w:val="20"/>
+          <w:szCs w:val="20"/>
+        </w:rPr>
+      </w:pPr>
+      <w:r>
+        <w:rPr>
+          <w:sz w:val="20"/>
+          <w:szCs w:val="20"/>
+        </w:rPr>
+        <w:t>Bagging brings more diversity, thus, even though it has higher bias, it leads towards less variance as predictors are less correlated.</w:t>
+      </w:r>
+      <w:r>
+        <w:rPr>
+          <w:sz w:val="20"/>
+          <w:szCs w:val="20"/>
+        </w:rPr>
+        <w:t xml:space="preserve"> Overall, bagging is preferred over pasting.</w:t>
+      </w:r>
+    </w:p>
+    <w:p>
+      <w:pPr>
+        <w:pStyle w:val="ListParagraph"/>
+        <w:numPr>
+          <w:ilvl w:val="1"/>
+          <w:numId w:val="16"/>
+        </w:numPr>
+        <w:rPr>
+          <w:b/>
+          <w:bCs/>
+          <w:sz w:val="20"/>
+          <w:szCs w:val="20"/>
+        </w:rPr>
+      </w:pPr>
+      <w:r>
+        <w:rPr>
+          <w:sz w:val="20"/>
+          <w:szCs w:val="20"/>
+        </w:rPr>
+        <w:t>Bagging with sampling features brings even less variance at the cost of high bias.</w:t>
+      </w:r>
+    </w:p>
+    <w:p>
+      <w:pPr>
+        <w:pStyle w:val="ListParagraph"/>
+        <w:numPr>
+          <w:ilvl w:val="0"/>
+          <w:numId w:val="16"/>
+        </w:numPr>
+        <w:rPr>
+          <w:b/>
+          <w:bCs/>
+          <w:sz w:val="20"/>
+          <w:szCs w:val="20"/>
+        </w:rPr>
+      </w:pPr>
+      <w:r>
+        <w:rPr>
+          <w:b/>
+          <w:bCs/>
+          <w:sz w:val="20"/>
+          <w:szCs w:val="20"/>
+        </w:rPr>
+        <w:t>Random Forests:</w:t>
+      </w:r>
+    </w:p>
+    <w:p>
+      <w:pPr>
+        <w:pStyle w:val="ListParagraph"/>
+        <w:numPr>
+          <w:ilvl w:val="1"/>
+          <w:numId w:val="16"/>
+        </w:numPr>
+        <w:rPr>
+          <w:b/>
+          <w:bCs/>
+          <w:sz w:val="20"/>
+          <w:szCs w:val="20"/>
+        </w:rPr>
+      </w:pPr>
+      <w:r>
+        <w:rPr>
+          <w:sz w:val="20"/>
+          <w:szCs w:val="20"/>
+        </w:rPr>
+        <w:t xml:space="preserve">It leads towards even less variance since it samples features automatically </w:t>
+      </w:r>
+      <w:r>
+        <w:rPr>
+          <w:sz w:val="20"/>
+          <w:szCs w:val="20"/>
+        </w:rPr>
+        <w:t>at</w:t>
+      </w:r>
+      <w:r>
+        <w:rPr>
+          <w:sz w:val="20"/>
+          <w:szCs w:val="20"/>
+        </w:rPr>
+        <w:t xml:space="preserve"> </w:t>
+      </w:r>
+      <w:r>
+        <w:rPr>
+          <w:sz w:val="20"/>
+          <w:szCs w:val="20"/>
+        </w:rPr>
+        <w:t xml:space="preserve">max features = </w:t>
+      </w:r>
+      <w:r>
+        <w:rPr>
+          <w:sz w:val="20"/>
+          <w:szCs w:val="20"/>
+        </w:rPr>
+        <w:t>n**0.5</w:t>
+      </w:r>
+      <w:r>
+        <w:rPr>
+          <w:sz w:val="20"/>
+          <w:szCs w:val="20"/>
+        </w:rPr>
+        <w:t>.</w:t>
+      </w:r>
+    </w:p>
+    <w:p>
+      <w:pPr>
+        <w:pStyle w:val="ListParagraph"/>
+        <w:numPr>
+          <w:ilvl w:val="1"/>
+          <w:numId w:val="16"/>
+        </w:numPr>
+        <w:rPr>
+          <w:b/>
+          <w:bCs/>
+          <w:sz w:val="20"/>
+          <w:szCs w:val="20"/>
+        </w:rPr>
+      </w:pPr>
+      <w:r>
+        <w:rPr>
+          <w:sz w:val="20"/>
+          <w:szCs w:val="20"/>
+        </w:rPr>
+        <w:t>Extra</w:t>
+      </w:r>
+      <w:r>
+        <w:rPr>
+          <w:sz w:val="20"/>
+          <w:szCs w:val="20"/>
+        </w:rPr>
+        <w:t>-</w:t>
+      </w:r>
+      <w:r>
+        <w:rPr>
+          <w:sz w:val="20"/>
+          <w:szCs w:val="20"/>
+        </w:rPr>
+        <w:t xml:space="preserve">trees </w:t>
+      </w:r>
+      <w:r>
+        <w:rPr>
+          <w:b/>
+          <w:bCs/>
+          <w:sz w:val="20"/>
+          <w:szCs w:val="20"/>
+        </w:rPr>
+        <w:t>may</w:t>
+      </w:r>
+      <w:r>
+        <w:rPr>
+          <w:sz w:val="20"/>
+          <w:szCs w:val="20"/>
+        </w:rPr>
+        <w:t xml:space="preserve"> lead to even further less variance.</w:t>
+      </w:r>
+    </w:p>
+    <w:p>
+      <w:pPr>
+        <w:pStyle w:val="ListParagraph"/>
+        <w:numPr>
+          <w:ilvl w:val="0"/>
+          <w:numId w:val="16"/>
+        </w:numPr>
+        <w:rPr>
+          <w:b/>
+          <w:bCs/>
+          <w:sz w:val="20"/>
+          <w:szCs w:val="20"/>
+        </w:rPr>
+      </w:pPr>
+      <w:r>
+        <w:rPr>
+          <w:b/>
+          <w:bCs/>
+          <w:sz w:val="20"/>
+          <w:szCs w:val="20"/>
+        </w:rPr>
+        <w:lastRenderedPageBreak/>
+        <w:t>Boosting:</w:t>
+      </w:r>
+    </w:p>
+    <w:p>
+      <w:pPr>
+        <w:pStyle w:val="ListParagraph"/>
+        <w:numPr>
+          <w:ilvl w:val="1"/>
+          <w:numId w:val="16"/>
+        </w:numPr>
+        <w:rPr>
+          <w:sz w:val="20"/>
+          <w:szCs w:val="20"/>
+        </w:rPr>
+      </w:pPr>
+      <w:r>
+        <w:rPr>
+          <w:b/>
+          <w:bCs/>
+          <w:sz w:val="20"/>
+          <w:szCs w:val="20"/>
+        </w:rPr>
+        <w:t>AdaBoost</w:t>
+      </w:r>
+      <w:r>
+        <w:rPr>
+          <w:sz w:val="20"/>
+          <w:szCs w:val="20"/>
+        </w:rPr>
+        <w:t xml:space="preserve"> </w:t>
+      </w:r>
+      <w:r>
+        <w:rPr>
+          <w:sz w:val="20"/>
+          <w:szCs w:val="20"/>
+        </w:rPr>
+        <w:t>cannot</w:t>
+      </w:r>
+      <w:r>
+        <w:rPr>
+          <w:sz w:val="20"/>
+          <w:szCs w:val="20"/>
+        </w:rPr>
+        <w:t xml:space="preserve"> </w:t>
+      </w:r>
+      <w:r>
+        <w:rPr>
+          <w:sz w:val="20"/>
+          <w:szCs w:val="20"/>
+        </w:rPr>
+        <w:t xml:space="preserve">do </w:t>
+      </w:r>
+      <w:r>
+        <w:rPr>
+          <w:sz w:val="20"/>
+          <w:szCs w:val="20"/>
+        </w:rPr>
+        <w:t>parallel training of predictors as it is sequentially trained.</w:t>
+      </w:r>
+      <w:r>
+        <w:rPr>
+          <w:sz w:val="20"/>
+          <w:szCs w:val="20"/>
+        </w:rPr>
+        <w:t xml:space="preserve"> Scikit Learn uses </w:t>
+      </w:r>
+      <w:r>
+        <w:rPr>
+          <w:sz w:val="20"/>
+          <w:szCs w:val="20"/>
+        </w:rPr>
+        <w:t xml:space="preserve">a multiclass version called SAMME. If there are 2 classes, the version becomes AdaBoost. </w:t>
+      </w:r>
+      <w:r>
+        <w:rPr>
+          <w:sz w:val="20"/>
+          <w:szCs w:val="20"/>
+        </w:rPr>
+        <w:t>SAMME.R is a version that relies on probabilities rather than predictions and it generally performs better.</w:t>
+      </w:r>
+    </w:p>
+    <w:p>
+      <w:pPr>
+        <w:pStyle w:val="ListParagraph"/>
+        <w:numPr>
+          <w:ilvl w:val="1"/>
+          <w:numId w:val="16"/>
+        </w:numPr>
+        <w:rPr>
+          <w:sz w:val="20"/>
+          <w:szCs w:val="20"/>
+        </w:rPr>
+      </w:pPr>
+      <w:r>
+        <w:rPr>
+          <w:sz w:val="20"/>
+          <w:szCs w:val="20"/>
+        </w:rPr>
+        <w:t xml:space="preserve">While Ada gives weight to instances, </w:t>
+      </w:r>
+      <w:r>
+        <w:rPr>
+          <w:b/>
+          <w:bCs/>
+          <w:sz w:val="20"/>
+          <w:szCs w:val="20"/>
+        </w:rPr>
+        <w:t>Gradient Boosting</w:t>
+      </w:r>
+      <w:r>
+        <w:rPr>
+          <w:sz w:val="20"/>
+          <w:szCs w:val="20"/>
+        </w:rPr>
+        <w:t xml:space="preserve"> fits estimators on residual errors.</w:t>
+      </w:r>
+    </w:p>
+    <w:p>
+      <w:pPr>
+        <w:pStyle w:val="ListParagraph"/>
+        <w:numPr>
+          <w:ilvl w:val="1"/>
+          <w:numId w:val="16"/>
+        </w:numPr>
+        <w:rPr>
+          <w:sz w:val="20"/>
+          <w:szCs w:val="20"/>
+        </w:rPr>
+      </w:pPr>
+      <w:r>
+        <w:rPr>
+          <w:sz w:val="20"/>
+          <w:szCs w:val="20"/>
+        </w:rPr>
+        <w:t xml:space="preserve">When we set subsample hyperparameter, we </w:t>
+      </w:r>
+      <w:r>
+        <w:rPr>
+          <w:sz w:val="20"/>
+          <w:szCs w:val="20"/>
+        </w:rPr>
+        <w:t>are</w:t>
+      </w:r>
+      <w:r>
+        <w:rPr>
+          <w:sz w:val="20"/>
+          <w:szCs w:val="20"/>
+        </w:rPr>
+        <w:t xml:space="preserve"> doing </w:t>
+      </w:r>
+      <w:r>
+        <w:rPr>
+          <w:b/>
+          <w:bCs/>
+          <w:sz w:val="20"/>
+          <w:szCs w:val="20"/>
+        </w:rPr>
+        <w:t>stochastic gradient boosting</w:t>
+      </w:r>
+      <w:r>
+        <w:rPr>
+          <w:b/>
+          <w:bCs/>
+          <w:sz w:val="20"/>
+          <w:szCs w:val="20"/>
+        </w:rPr>
+        <w:t xml:space="preserve">. </w:t>
+      </w:r>
+      <w:r>
+        <w:rPr>
+          <w:sz w:val="20"/>
+          <w:szCs w:val="20"/>
+        </w:rPr>
+        <w:t>This method allows us to lower variance.</w:t>
+      </w:r>
+    </w:p>
+    <w:p>
+      <w:pPr>
+        <w:pStyle w:val="ListParagraph"/>
+        <w:numPr>
+          <w:ilvl w:val="1"/>
+          <w:numId w:val="16"/>
+        </w:numPr>
+        <w:rPr>
+          <w:b/>
+          <w:bCs/>
+          <w:sz w:val="20"/>
+          <w:szCs w:val="20"/>
+        </w:rPr>
+      </w:pPr>
+      <w:r>
+        <w:rPr>
+          <w:b/>
+          <w:bCs/>
+          <w:sz w:val="20"/>
+          <w:szCs w:val="20"/>
+        </w:rPr>
+        <w:t xml:space="preserve">Histogram-based </w:t>
+      </w:r>
+      <w:r>
+        <w:rPr>
+          <w:b/>
+          <w:bCs/>
+          <w:sz w:val="20"/>
+          <w:szCs w:val="20"/>
+        </w:rPr>
+        <w:t>gradient b</w:t>
+      </w:r>
+      <w:r>
+        <w:rPr>
+          <w:b/>
+          <w:bCs/>
+          <w:sz w:val="20"/>
+          <w:szCs w:val="20"/>
+        </w:rPr>
+        <w:t>oosting</w:t>
+      </w:r>
+      <w:r>
+        <w:rPr>
+          <w:b/>
+          <w:bCs/>
+          <w:sz w:val="20"/>
+          <w:szCs w:val="20"/>
+        </w:rPr>
+        <w:t xml:space="preserve"> </w:t>
+      </w:r>
+      <w:r>
+        <w:rPr>
+          <w:sz w:val="20"/>
+          <w:szCs w:val="20"/>
+        </w:rPr>
+        <w:t>allows binning of input features, which in return, causes great computation speed compared to other gradient boosters.</w:t>
+      </w:r>
+    </w:p>
+    <w:p>
+      <w:pPr>
+        <w:pStyle w:val="ListParagraph"/>
+        <w:numPr>
+          <w:ilvl w:val="0"/>
+          <w:numId w:val="16"/>
+        </w:numPr>
+        <w:rPr>
+          <w:b/>
+          <w:bCs/>
+          <w:sz w:val="20"/>
+          <w:szCs w:val="20"/>
+        </w:rPr>
+      </w:pPr>
+      <w:r>
+        <w:rPr>
+          <w:b/>
+          <w:bCs/>
+          <w:sz w:val="20"/>
+          <w:szCs w:val="20"/>
+        </w:rPr>
+        <w:t>Stacking:</w:t>
+      </w:r>
+    </w:p>
+    <w:p>
+      <w:pPr>
+        <w:pStyle w:val="ListParagraph"/>
+        <w:numPr>
+          <w:ilvl w:val="1"/>
+          <w:numId w:val="16"/>
+        </w:numPr>
+        <w:rPr>
+          <w:b/>
+          <w:bCs/>
+          <w:sz w:val="20"/>
+          <w:szCs w:val="20"/>
+        </w:rPr>
+      </w:pPr>
+      <w:r>
+        <w:rPr>
+          <w:sz w:val="20"/>
+          <w:szCs w:val="20"/>
+        </w:rPr>
+        <w:t xml:space="preserve">Instead of doing hard/soft voting to aggregate the predictions of predictors in ensemble, we train another </w:t>
+      </w:r>
+      <w:r>
+        <w:rPr>
+          <w:sz w:val="20"/>
+          <w:szCs w:val="20"/>
+        </w:rPr>
+        <w:t>model,</w:t>
+      </w:r>
+      <w:r>
+        <w:rPr>
+          <w:sz w:val="20"/>
+          <w:szCs w:val="20"/>
+        </w:rPr>
+        <w:t xml:space="preserve"> and we pass the predictions to it.</w:t>
+      </w:r>
+    </w:p>
+    <w:p>
+      <w:pPr>
+        <w:pStyle w:val="ListParagraph"/>
+        <w:numPr>
+          <w:ilvl w:val="0"/>
+          <w:numId w:val="16"/>
+        </w:numPr>
+        <w:rPr>
+          <w:b/>
+          <w:bCs/>
+          <w:sz w:val="20"/>
+          <w:szCs w:val="20"/>
+        </w:rPr>
+      </w:pPr>
+      <w:r>
+        <w:rPr>
+          <w:sz w:val="20"/>
+          <w:szCs w:val="20"/>
+        </w:rPr>
+        <w:t xml:space="preserve">Normally you should use </w:t>
+      </w:r>
+      <w:proofErr w:type="spellStart"/>
+      <w:r>
+        <w:rPr>
+          <w:sz w:val="20"/>
+          <w:szCs w:val="20"/>
+        </w:rPr>
+        <w:t>RandomForest</w:t>
+      </w:r>
+      <w:proofErr w:type="spellEnd"/>
+      <w:r>
+        <w:rPr>
+          <w:sz w:val="20"/>
+          <w:szCs w:val="20"/>
+        </w:rPr>
+        <w:t xml:space="preserve">, AdaBoost and </w:t>
+      </w:r>
+      <w:proofErr w:type="spellStart"/>
+      <w:r>
+        <w:rPr>
+          <w:sz w:val="20"/>
+          <w:szCs w:val="20"/>
+        </w:rPr>
+        <w:t>GradientBoost</w:t>
+      </w:r>
+      <w:proofErr w:type="spellEnd"/>
+      <w:r>
+        <w:rPr>
+          <w:sz w:val="20"/>
+          <w:szCs w:val="20"/>
+        </w:rPr>
+        <w:t xml:space="preserve"> initially. You may then want to try voting classifiers or stacking classifiers to push your models.</w:t>
+      </w:r>
+    </w:p>
+    <w:p>
+      <w:pPr>
+        <w:rPr>
+          <w:sz w:val="20"/>
+          <w:szCs w:val="20"/>
+        </w:rPr>
+      </w:pPr>
+      <w:r>
+        <w:rPr>
+          <w:noProof/>
+          <w:sz w:val="20"/>
+          <w:szCs w:val="20"/>
+        </w:rPr>
+        <w:drawing>
+          <wp:anchor distT="0" distB="0" distL="114300" distR="114300" simplePos="0" relativeHeight="251658240" behindDoc="0" locked="0" layoutInCell="1" allowOverlap="1" wp14:anchorId="76D6FDE0" wp14:editId="51C456F0">
+            <wp:simplePos x="0" y="0"/>
+            <wp:positionH relativeFrom="column">
+              <wp:posOffset>0</wp:posOffset>
+            </wp:positionH>
+            <wp:positionV relativeFrom="paragraph">
+              <wp:posOffset>-1179</wp:posOffset>
+            </wp:positionV>
+            <wp:extent cx="3072620" cy="609600"/>
+            <wp:effectExtent l="0" t="0" r="0" b="0"/>
+            <wp:wrapSquare wrapText="bothSides"/>
+            <wp:docPr id="1277802151" name="Picture 1"/>
+            <wp:cNvGraphicFramePr>
+              <a:graphicFrameLocks xmlns:a="http://schemas.openxmlformats.org/drawingml/2006/main" noChangeAspect="1"/>
+            </wp:cNvGraphicFramePr>
+            <a:graphic xmlns:a="http://schemas.openxmlformats.org/drawingml/2006/main">
+              <a:graphicData uri="http://schemas.openxmlformats.org/drawingml/2006/picture">
+                <pic:pic xmlns:pic="http://schemas.openxmlformats.org/drawingml/2006/picture">
+                  <pic:nvPicPr>
+                    <pic:cNvPr id="1277802151" name=""/>
+                    <pic:cNvPicPr/>
+                  </pic:nvPicPr>
+                  <pic:blipFill>
+                    <a:blip r:embed="rId36" cstate="print">
+                      <a:extLst>
+                        <a:ext uri="{28A0092B-C50C-407E-A947-70E740481C1C}">
+                          <a14:useLocalDpi xmlns:a14="http://schemas.microsoft.com/office/drawing/2010/main" val="0"/>
+                        </a:ext>
+                      </a:extLst>
+                    </a:blip>
+                    <a:stretch>
+                      <a:fillRect/>
+                    </a:stretch>
+                  </pic:blipFill>
+                  <pic:spPr>
+                    <a:xfrm>
+                      <a:off x="0" y="0"/>
+                      <a:ext cx="3072620" cy="609600"/>
+                    </a:xfrm>
+                    <a:prstGeom prst="rect">
+                      <a:avLst/>
+                    </a:prstGeom>
+                  </pic:spPr>
+                </pic:pic>
+              </a:graphicData>
+            </a:graphic>
+            <wp14:sizeRelH relativeFrom="page">
+              <wp14:pctWidth>0</wp14:pctWidth>
+            </wp14:sizeRelH>
+            <wp14:sizeRelV relativeFrom="page">
+              <wp14:pctHeight>0</wp14:pctHeight>
+            </wp14:sizeRelV>
+          </wp:anchor>
+        </w:drawing>
+      </w:r>
+      <w:r>
+        <w:rPr>
+          <w:sz w:val="20"/>
+          <w:szCs w:val="20"/>
+        </w:rPr>
+        <w:t xml:space="preserve"> Weights initially are set to 1/m.</w:t>
+      </w:r>
+    </w:p>
+    <w:p>
+      <w:pPr>
+        <w:rPr>
+          <w:sz w:val="20"/>
+          <w:szCs w:val="20"/>
+        </w:rPr>
+      </w:pPr>
+      <w:r>
+        <w:rPr>
+          <w:sz w:val="20"/>
+          <w:szCs w:val="20"/>
+        </w:rPr>
+        <w:t>The more accurate, the higher the weight.</w:t>
+      </w:r>
+    </w:p>
+    <w:p>
+      <w:pPr>
+        <w:rPr>
+          <w:sz w:val="20"/>
+          <w:szCs w:val="20"/>
+        </w:rPr>
+      </w:pPr>
+    </w:p>
+    <w:p>
+      <w:pPr>
+        <w:rPr>
+          <w:sz w:val="20"/>
+          <w:szCs w:val="20"/>
+        </w:rPr>
+      </w:pPr>
+      <w:r>
+        <w:rPr>
+          <w:noProof/>
+          <w:sz w:val="20"/>
+          <w:szCs w:val="20"/>
+        </w:rPr>
+        <w:drawing>
+          <wp:anchor distT="0" distB="0" distL="114300" distR="114300" simplePos="0" relativeHeight="251659264" behindDoc="0" locked="0" layoutInCell="1" allowOverlap="1" wp14:anchorId="106CDE69" wp14:editId="3B132ACF">
+            <wp:simplePos x="0" y="0"/>
+            <wp:positionH relativeFrom="column">
+              <wp:posOffset>0</wp:posOffset>
+            </wp:positionH>
+            <wp:positionV relativeFrom="paragraph">
+              <wp:posOffset>-816</wp:posOffset>
+            </wp:positionV>
+            <wp:extent cx="1323109" cy="532856"/>
+            <wp:effectExtent l="0" t="0" r="0" b="635"/>
+            <wp:wrapSquare wrapText="bothSides"/>
+            <wp:docPr id="628946380" name="Picture 1"/>
+            <wp:cNvGraphicFramePr>
+              <a:graphicFrameLocks xmlns:a="http://schemas.openxmlformats.org/drawingml/2006/main" noChangeAspect="1"/>
+            </wp:cNvGraphicFramePr>
+            <a:graphic xmlns:a="http://schemas.openxmlformats.org/drawingml/2006/main">
+              <a:graphicData uri="http://schemas.openxmlformats.org/drawingml/2006/picture">
+                <pic:pic xmlns:pic="http://schemas.openxmlformats.org/drawingml/2006/picture">
+                  <pic:nvPicPr>
+                    <pic:cNvPr id="628946380" name=""/>
+                    <pic:cNvPicPr/>
+                  </pic:nvPicPr>
+                  <pic:blipFill>
+                    <a:blip r:embed="rId37">
+                      <a:extLst>
+                        <a:ext uri="{28A0092B-C50C-407E-A947-70E740481C1C}">
+                          <a14:useLocalDpi xmlns:a14="http://schemas.microsoft.com/office/drawing/2010/main" val="0"/>
+                        </a:ext>
+                      </a:extLst>
+                    </a:blip>
+                    <a:stretch>
+                      <a:fillRect/>
+                    </a:stretch>
+                  </pic:blipFill>
+                  <pic:spPr>
+                    <a:xfrm>
+                      <a:off x="0" y="0"/>
+                      <a:ext cx="1323109" cy="532856"/>
+                    </a:xfrm>
+                    <a:prstGeom prst="rect">
+                      <a:avLst/>
+                    </a:prstGeom>
+                  </pic:spPr>
+                </pic:pic>
+              </a:graphicData>
+            </a:graphic>
+            <wp14:sizeRelH relativeFrom="page">
+              <wp14:pctWidth>0</wp14:pctWidth>
+            </wp14:sizeRelH>
+            <wp14:sizeRelV relativeFrom="page">
+              <wp14:pctHeight>0</wp14:pctHeight>
+            </wp14:sizeRelV>
+          </wp:anchor>
+        </w:drawing>
+      </w:r>
+      <w:r>
+        <w:rPr>
+          <w:sz w:val="20"/>
+          <w:szCs w:val="20"/>
+        </w:rPr>
+        <w:t xml:space="preserve"> n is the learning rate parameter. </w:t>
+      </w:r>
+    </w:p>
+    <w:p>
+      <w:pPr>
+        <w:rPr>
+          <w:sz w:val="20"/>
+          <w:szCs w:val="20"/>
+        </w:rPr>
+      </w:pPr>
+    </w:p>
+    <w:p>
+      <w:pPr>
+        <w:rPr>
+          <w:sz w:val="20"/>
+          <w:szCs w:val="20"/>
+        </w:rPr>
+      </w:pPr>
+      <w:r>
+        <w:rPr>
+          <w:noProof/>
+          <w:sz w:val="20"/>
+          <w:szCs w:val="20"/>
+        </w:rPr>
+        <w:drawing>
+          <wp:anchor distT="0" distB="0" distL="114300" distR="114300" simplePos="0" relativeHeight="251660288" behindDoc="0" locked="0" layoutInCell="1" allowOverlap="1" wp14:anchorId="48B84E53" wp14:editId="1F728D8D">
+            <wp:simplePos x="0" y="0"/>
+            <wp:positionH relativeFrom="column">
+              <wp:posOffset>0</wp:posOffset>
+            </wp:positionH>
+            <wp:positionV relativeFrom="paragraph">
+              <wp:posOffset>2631</wp:posOffset>
+            </wp:positionV>
+            <wp:extent cx="1162162" cy="609600"/>
+            <wp:effectExtent l="0" t="0" r="0" b="0"/>
+            <wp:wrapSquare wrapText="bothSides"/>
+            <wp:docPr id="836136925" name="Picture 1"/>
+            <wp:cNvGraphicFramePr>
+              <a:graphicFrameLocks xmlns:a="http://schemas.openxmlformats.org/drawingml/2006/main" noChangeAspect="1"/>
+            </wp:cNvGraphicFramePr>
+            <a:graphic xmlns:a="http://schemas.openxmlformats.org/drawingml/2006/main">
+              <a:graphicData uri="http://schemas.openxmlformats.org/drawingml/2006/picture">
+                <pic:pic xmlns:pic="http://schemas.openxmlformats.org/drawingml/2006/picture">
+                  <pic:nvPicPr>
+                    <pic:cNvPr id="836136925" name=""/>
+                    <pic:cNvPicPr/>
+                  </pic:nvPicPr>
+                  <pic:blipFill>
+                    <a:blip r:embed="rId38" cstate="print">
+                      <a:extLst>
+                        <a:ext uri="{28A0092B-C50C-407E-A947-70E740481C1C}">
+                          <a14:useLocalDpi xmlns:a14="http://schemas.microsoft.com/office/drawing/2010/main" val="0"/>
+                        </a:ext>
+                      </a:extLst>
+                    </a:blip>
+                    <a:stretch>
+                      <a:fillRect/>
+                    </a:stretch>
+                  </pic:blipFill>
+                  <pic:spPr>
+                    <a:xfrm>
+                      <a:off x="0" y="0"/>
+                      <a:ext cx="1162162" cy="609600"/>
+                    </a:xfrm>
+                    <a:prstGeom prst="rect">
+                      <a:avLst/>
+                    </a:prstGeom>
+                  </pic:spPr>
+                </pic:pic>
+              </a:graphicData>
+            </a:graphic>
+            <wp14:sizeRelH relativeFrom="page">
+              <wp14:pctWidth>0</wp14:pctWidth>
+            </wp14:sizeRelH>
+            <wp14:sizeRelV relativeFrom="page">
+              <wp14:pctHeight>0</wp14:pctHeight>
+            </wp14:sizeRelV>
+          </wp:anchor>
+        </w:drawing>
+      </w:r>
+      <w:r>
+        <w:rPr>
+          <w:sz w:val="20"/>
+          <w:szCs w:val="20"/>
+        </w:rPr>
+        <w:t xml:space="preserve">  All instances weight </w:t>
+      </w:r>
+      <w:r>
+        <w:rPr>
+          <w:sz w:val="20"/>
+          <w:szCs w:val="20"/>
+        </w:rPr>
+        <w:t>is</w:t>
+      </w:r>
+      <w:r>
+        <w:rPr>
+          <w:sz w:val="20"/>
+          <w:szCs w:val="20"/>
+        </w:rPr>
+        <w:t xml:space="preserve"> then normalized i.e. weights are divided by sum of all weights</w:t>
+      </w:r>
+    </w:p>
+    <w:p>
+      <w:pPr>
+        <w:rPr>
+          <w:sz w:val="20"/>
+          <w:szCs w:val="20"/>
+        </w:rPr>
+      </w:pPr>
+    </w:p>
+    <w:p>
+      <w:pPr>
+        <w:rPr>
+          <w:sz w:val="20"/>
+          <w:szCs w:val="20"/>
+        </w:rPr>
+      </w:pPr>
+    </w:p>
+    <w:p>
+      <w:pPr>
+        <w:rPr>
+          <w:sz w:val="20"/>
+          <w:szCs w:val="20"/>
+        </w:rPr>
+      </w:pPr>
+      <w:r>
+        <w:rPr>
+          <w:sz w:val="20"/>
+          <w:szCs w:val="20"/>
+        </w:rPr>
+        <w:t>To make predictions, the predictions of all estimators are weighted using predictor weights found by Equation 7-2. Then the majority of weighted votes results in the final prediction</w:t>
+      </w:r>
+      <w:r>
+        <w:rPr>
+          <w:sz w:val="20"/>
+          <w:szCs w:val="20"/>
+        </w:rPr>
+        <w:t xml:space="preserve"> (or the sum of weighted votes)</w:t>
+      </w:r>
+      <w:r>
+        <w:rPr>
+          <w:sz w:val="20"/>
+          <w:szCs w:val="20"/>
+        </w:rPr>
+        <w:t>.</w:t>
+      </w:r>
+    </w:p>
     <w:sectPr>
       <w:pgSz w:w="12240" w:h="15840"/>
       <w:pgMar w:top="1440" w:right="1440" w:bottom="1440" w:left="1440" w:header="720" w:footer="720" w:gutter="0"/>
@@ -5041,6 +6218,345 @@
     </w:lvl>
   </w:abstractNum>
   <w:abstractNum w:abstractNumId="3" w15:restartNumberingAfterBreak="0">
+    <w:nsid w:val="08AE32DB"/>
+    <w:multiLevelType w:val="hybridMultilevel"/>
+    <w:tmpl w:val="70840936"/>
+    <w:lvl w:ilvl="0" w:tplc="04090001">
+      <w:start w:val="1"/>
+      <w:numFmt w:val="bullet"/>
+      <w:lvlText w:val=""/>
+      <w:lvlJc w:val="left"/>
+      <w:pPr>
+        <w:ind w:left="720" w:hanging="360"/>
+      </w:pPr>
+      <w:rPr>
+        <w:rFonts w:ascii="Symbol" w:hAnsi="Symbol" w:hint="default"/>
+      </w:rPr>
+    </w:lvl>
+    <w:lvl w:ilvl="1" w:tplc="04090003">
+      <w:start w:val="1"/>
+      <w:numFmt w:val="bullet"/>
+      <w:lvlText w:val="o"/>
+      <w:lvlJc w:val="left"/>
+      <w:pPr>
+        <w:ind w:left="1440" w:hanging="360"/>
+      </w:pPr>
+      <w:rPr>
+        <w:rFonts w:ascii="Courier New" w:hAnsi="Courier New" w:cs="Courier New" w:hint="default"/>
+      </w:rPr>
+    </w:lvl>
+    <w:lvl w:ilvl="2" w:tplc="04090005" w:tentative="1">
+      <w:start w:val="1"/>
+      <w:numFmt w:val="bullet"/>
+      <w:lvlText w:val=""/>
+      <w:lvlJc w:val="left"/>
+      <w:pPr>
+        <w:ind w:left="2160" w:hanging="360"/>
+      </w:pPr>
+      <w:rPr>
+        <w:rFonts w:ascii="Wingdings" w:hAnsi="Wingdings" w:hint="default"/>
+      </w:rPr>
+    </w:lvl>
+    <w:lvl w:ilvl="3" w:tplc="04090001" w:tentative="1">
+      <w:start w:val="1"/>
+      <w:numFmt w:val="bullet"/>
+      <w:lvlText w:val=""/>
+      <w:lvlJc w:val="left"/>
+      <w:pPr>
+        <w:ind w:left="2880" w:hanging="360"/>
+      </w:pPr>
+      <w:rPr>
+        <w:rFonts w:ascii="Symbol" w:hAnsi="Symbol" w:hint="default"/>
+      </w:rPr>
+    </w:lvl>
+    <w:lvl w:ilvl="4" w:tplc="04090003" w:tentative="1">
+      <w:start w:val="1"/>
+      <w:numFmt w:val="bullet"/>
+      <w:lvlText w:val="o"/>
+      <w:lvlJc w:val="left"/>
+      <w:pPr>
+        <w:ind w:left="3600" w:hanging="360"/>
+      </w:pPr>
+      <w:rPr>
+        <w:rFonts w:ascii="Courier New" w:hAnsi="Courier New" w:cs="Courier New" w:hint="default"/>
+      </w:rPr>
+    </w:lvl>
+    <w:lvl w:ilvl="5" w:tplc="04090005" w:tentative="1">
+      <w:start w:val="1"/>
+      <w:numFmt w:val="bullet"/>
+      <w:lvlText w:val=""/>
+      <w:lvlJc w:val="left"/>
+      <w:pPr>
+        <w:ind w:left="4320" w:hanging="360"/>
+      </w:pPr>
+      <w:rPr>
+        <w:rFonts w:ascii="Wingdings" w:hAnsi="Wingdings" w:hint="default"/>
+      </w:rPr>
+    </w:lvl>
+    <w:lvl w:ilvl="6" w:tplc="04090001" w:tentative="1">
+      <w:start w:val="1"/>
+      <w:numFmt w:val="bullet"/>
+      <w:lvlText w:val=""/>
+      <w:lvlJc w:val="left"/>
+      <w:pPr>
+        <w:ind w:left="5040" w:hanging="360"/>
+      </w:pPr>
+      <w:rPr>
+        <w:rFonts w:ascii="Symbol" w:hAnsi="Symbol" w:hint="default"/>
+      </w:rPr>
+    </w:lvl>
+    <w:lvl w:ilvl="7" w:tplc="04090003" w:tentative="1">
+      <w:start w:val="1"/>
+      <w:numFmt w:val="bullet"/>
+      <w:lvlText w:val="o"/>
+      <w:lvlJc w:val="left"/>
+      <w:pPr>
+        <w:ind w:left="5760" w:hanging="360"/>
+      </w:pPr>
+      <w:rPr>
+        <w:rFonts w:ascii="Courier New" w:hAnsi="Courier New" w:cs="Courier New" w:hint="default"/>
+      </w:rPr>
+    </w:lvl>
+    <w:lvl w:ilvl="8" w:tplc="04090005" w:tentative="1">
+      <w:start w:val="1"/>
+      <w:numFmt w:val="bullet"/>
+      <w:lvlText w:val=""/>
+      <w:lvlJc w:val="left"/>
+      <w:pPr>
+        <w:ind w:left="6480" w:hanging="360"/>
+      </w:pPr>
+      <w:rPr>
+        <w:rFonts w:ascii="Wingdings" w:hAnsi="Wingdings" w:hint="default"/>
+      </w:rPr>
+    </w:lvl>
+  </w:abstractNum>
+  <w:abstractNum w:abstractNumId="4" w15:restartNumberingAfterBreak="0">
+    <w:nsid w:val="16D94B15"/>
+    <w:multiLevelType w:val="hybridMultilevel"/>
+    <w:tmpl w:val="6298BEBA"/>
+    <w:lvl w:ilvl="0" w:tplc="04090003">
+      <w:start w:val="1"/>
+      <w:numFmt w:val="bullet"/>
+      <w:lvlText w:val="o"/>
+      <w:lvlJc w:val="left"/>
+      <w:pPr>
+        <w:ind w:left="1080" w:hanging="360"/>
+      </w:pPr>
+      <w:rPr>
+        <w:rFonts w:ascii="Courier New" w:hAnsi="Courier New" w:cs="Courier New" w:hint="default"/>
+      </w:rPr>
+    </w:lvl>
+    <w:lvl w:ilvl="1" w:tplc="04090003" w:tentative="1">
+      <w:start w:val="1"/>
+      <w:numFmt w:val="bullet"/>
+      <w:lvlText w:val="o"/>
+      <w:lvlJc w:val="left"/>
+      <w:pPr>
+        <w:ind w:left="1800" w:hanging="360"/>
+      </w:pPr>
+      <w:rPr>
+        <w:rFonts w:ascii="Courier New" w:hAnsi="Courier New" w:cs="Courier New" w:hint="default"/>
+      </w:rPr>
+    </w:lvl>
+    <w:lvl w:ilvl="2" w:tplc="04090005" w:tentative="1">
+      <w:start w:val="1"/>
+      <w:numFmt w:val="bullet"/>
+      <w:lvlText w:val=""/>
+      <w:lvlJc w:val="left"/>
+      <w:pPr>
+        <w:ind w:left="2520" w:hanging="360"/>
+      </w:pPr>
+      <w:rPr>
+        <w:rFonts w:ascii="Wingdings" w:hAnsi="Wingdings" w:hint="default"/>
+      </w:rPr>
+    </w:lvl>
+    <w:lvl w:ilvl="3" w:tplc="04090001" w:tentative="1">
+      <w:start w:val="1"/>
+      <w:numFmt w:val="bullet"/>
+      <w:lvlText w:val=""/>
+      <w:lvlJc w:val="left"/>
+      <w:pPr>
+        <w:ind w:left="3240" w:hanging="360"/>
+      </w:pPr>
+      <w:rPr>
+        <w:rFonts w:ascii="Symbol" w:hAnsi="Symbol" w:hint="default"/>
+      </w:rPr>
+    </w:lvl>
+    <w:lvl w:ilvl="4" w:tplc="04090003" w:tentative="1">
+      <w:start w:val="1"/>
+      <w:numFmt w:val="bullet"/>
+      <w:lvlText w:val="o"/>
+      <w:lvlJc w:val="left"/>
+      <w:pPr>
+        <w:ind w:left="3960" w:hanging="360"/>
+      </w:pPr>
+      <w:rPr>
+        <w:rFonts w:ascii="Courier New" w:hAnsi="Courier New" w:cs="Courier New" w:hint="default"/>
+      </w:rPr>
+    </w:lvl>
+    <w:lvl w:ilvl="5" w:tplc="04090005" w:tentative="1">
+      <w:start w:val="1"/>
+      <w:numFmt w:val="bullet"/>
+      <w:lvlText w:val=""/>
+      <w:lvlJc w:val="left"/>
+      <w:pPr>
+        <w:ind w:left="4680" w:hanging="360"/>
+      </w:pPr>
+      <w:rPr>
+        <w:rFonts w:ascii="Wingdings" w:hAnsi="Wingdings" w:hint="default"/>
+      </w:rPr>
+    </w:lvl>
+    <w:lvl w:ilvl="6" w:tplc="04090001" w:tentative="1">
+      <w:start w:val="1"/>
+      <w:numFmt w:val="bullet"/>
+      <w:lvlText w:val=""/>
+      <w:lvlJc w:val="left"/>
+      <w:pPr>
+        <w:ind w:left="5400" w:hanging="360"/>
+      </w:pPr>
+      <w:rPr>
+        <w:rFonts w:ascii="Symbol" w:hAnsi="Symbol" w:hint="default"/>
+      </w:rPr>
+    </w:lvl>
+    <w:lvl w:ilvl="7" w:tplc="04090003" w:tentative="1">
+      <w:start w:val="1"/>
+      <w:numFmt w:val="bullet"/>
+      <w:lvlText w:val="o"/>
+      <w:lvlJc w:val="left"/>
+      <w:pPr>
+        <w:ind w:left="6120" w:hanging="360"/>
+      </w:pPr>
+      <w:rPr>
+        <w:rFonts w:ascii="Courier New" w:hAnsi="Courier New" w:cs="Courier New" w:hint="default"/>
+      </w:rPr>
+    </w:lvl>
+    <w:lvl w:ilvl="8" w:tplc="04090005" w:tentative="1">
+      <w:start w:val="1"/>
+      <w:numFmt w:val="bullet"/>
+      <w:lvlText w:val=""/>
+      <w:lvlJc w:val="left"/>
+      <w:pPr>
+        <w:ind w:left="6840" w:hanging="360"/>
+      </w:pPr>
+      <w:rPr>
+        <w:rFonts w:ascii="Wingdings" w:hAnsi="Wingdings" w:hint="default"/>
+      </w:rPr>
+    </w:lvl>
+  </w:abstractNum>
+  <w:abstractNum w:abstractNumId="5" w15:restartNumberingAfterBreak="0">
+    <w:nsid w:val="182A3F07"/>
+    <w:multiLevelType w:val="hybridMultilevel"/>
+    <w:tmpl w:val="72A0F636"/>
+    <w:lvl w:ilvl="0" w:tplc="04090001">
+      <w:start w:val="1"/>
+      <w:numFmt w:val="bullet"/>
+      <w:lvlText w:val=""/>
+      <w:lvlJc w:val="left"/>
+      <w:pPr>
+        <w:ind w:left="1080" w:hanging="360"/>
+      </w:pPr>
+      <w:rPr>
+        <w:rFonts w:ascii="Symbol" w:hAnsi="Symbol" w:hint="default"/>
+      </w:rPr>
+    </w:lvl>
+    <w:lvl w:ilvl="1" w:tplc="04090003" w:tentative="1">
+      <w:start w:val="1"/>
+      <w:numFmt w:val="bullet"/>
+      <w:lvlText w:val="o"/>
+      <w:lvlJc w:val="left"/>
+      <w:pPr>
+        <w:ind w:left="1800" w:hanging="360"/>
+      </w:pPr>
+      <w:rPr>
+        <w:rFonts w:ascii="Courier New" w:hAnsi="Courier New" w:cs="Courier New" w:hint="default"/>
+      </w:rPr>
+    </w:lvl>
+    <w:lvl w:ilvl="2" w:tplc="04090005" w:tentative="1">
+      <w:start w:val="1"/>
+      <w:numFmt w:val="bullet"/>
+      <w:lvlText w:val=""/>
+      <w:lvlJc w:val="left"/>
+      <w:pPr>
+        <w:ind w:left="2520" w:hanging="360"/>
+      </w:pPr>
+      <w:rPr>
+        <w:rFonts w:ascii="Wingdings" w:hAnsi="Wingdings" w:hint="default"/>
+      </w:rPr>
+    </w:lvl>
+    <w:lvl w:ilvl="3" w:tplc="04090001" w:tentative="1">
+      <w:start w:val="1"/>
+      <w:numFmt w:val="bullet"/>
+      <w:lvlText w:val=""/>
+      <w:lvlJc w:val="left"/>
+      <w:pPr>
+        <w:ind w:left="3240" w:hanging="360"/>
+      </w:pPr>
+      <w:rPr>
+        <w:rFonts w:ascii="Symbol" w:hAnsi="Symbol" w:hint="default"/>
+      </w:rPr>
+    </w:lvl>
+    <w:lvl w:ilvl="4" w:tplc="04090003" w:tentative="1">
+      <w:start w:val="1"/>
+      <w:numFmt w:val="bullet"/>
+      <w:lvlText w:val="o"/>
+      <w:lvlJc w:val="left"/>
+      <w:pPr>
+        <w:ind w:left="3960" w:hanging="360"/>
+      </w:pPr>
+      <w:rPr>
+        <w:rFonts w:ascii="Courier New" w:hAnsi="Courier New" w:cs="Courier New" w:hint="default"/>
+      </w:rPr>
+    </w:lvl>
+    <w:lvl w:ilvl="5" w:tplc="04090005" w:tentative="1">
+      <w:start w:val="1"/>
+      <w:numFmt w:val="bullet"/>
+      <w:lvlText w:val=""/>
+      <w:lvlJc w:val="left"/>
+      <w:pPr>
+        <w:ind w:left="4680" w:hanging="360"/>
+      </w:pPr>
+      <w:rPr>
+        <w:rFonts w:ascii="Wingdings" w:hAnsi="Wingdings" w:hint="default"/>
+      </w:rPr>
+    </w:lvl>
+    <w:lvl w:ilvl="6" w:tplc="04090001" w:tentative="1">
+      <w:start w:val="1"/>
+      <w:numFmt w:val="bullet"/>
+      <w:lvlText w:val=""/>
+      <w:lvlJc w:val="left"/>
+      <w:pPr>
+        <w:ind w:left="5400" w:hanging="360"/>
+      </w:pPr>
+      <w:rPr>
+        <w:rFonts w:ascii="Symbol" w:hAnsi="Symbol" w:hint="default"/>
+      </w:rPr>
+    </w:lvl>
+    <w:lvl w:ilvl="7" w:tplc="04090003" w:tentative="1">
+      <w:start w:val="1"/>
+      <w:numFmt w:val="bullet"/>
+      <w:lvlText w:val="o"/>
+      <w:lvlJc w:val="left"/>
+      <w:pPr>
+        <w:ind w:left="6120" w:hanging="360"/>
+      </w:pPr>
+      <w:rPr>
+        <w:rFonts w:ascii="Courier New" w:hAnsi="Courier New" w:cs="Courier New" w:hint="default"/>
+      </w:rPr>
+    </w:lvl>
+    <w:lvl w:ilvl="8" w:tplc="04090005" w:tentative="1">
+      <w:start w:val="1"/>
+      <w:numFmt w:val="bullet"/>
+      <w:lvlText w:val=""/>
+      <w:lvlJc w:val="left"/>
+      <w:pPr>
+        <w:ind w:left="6840" w:hanging="360"/>
+      </w:pPr>
+      <w:rPr>
+        <w:rFonts w:ascii="Wingdings" w:hAnsi="Wingdings" w:hint="default"/>
+      </w:rPr>
+    </w:lvl>
+  </w:abstractNum>
+  <w:abstractNum w:abstractNumId="6" w15:restartNumberingAfterBreak="0">
     <w:nsid w:val="1CDB4358"/>
     <w:multiLevelType w:val="hybridMultilevel"/>
     <w:tmpl w:val="B77A6686"/>
@@ -5153,7 +6669,7 @@
       </w:rPr>
     </w:lvl>
   </w:abstractNum>
-  <w:abstractNum w:abstractNumId="4" w15:restartNumberingAfterBreak="0">
+  <w:abstractNum w:abstractNumId="7" w15:restartNumberingAfterBreak="0">
     <w:nsid w:val="250B6000"/>
     <w:multiLevelType w:val="hybridMultilevel"/>
     <w:tmpl w:val="DD4059B4"/>
@@ -5266,7 +6782,7 @@
       </w:rPr>
     </w:lvl>
   </w:abstractNum>
-  <w:abstractNum w:abstractNumId="5" w15:restartNumberingAfterBreak="0">
+  <w:abstractNum w:abstractNumId="8" w15:restartNumberingAfterBreak="0">
     <w:nsid w:val="2B9D7144"/>
     <w:multiLevelType w:val="hybridMultilevel"/>
     <w:tmpl w:val="AE5452C8"/>
@@ -5379,7 +6895,7 @@
       </w:rPr>
     </w:lvl>
   </w:abstractNum>
-  <w:abstractNum w:abstractNumId="6" w15:restartNumberingAfterBreak="0">
+  <w:abstractNum w:abstractNumId="9" w15:restartNumberingAfterBreak="0">
     <w:nsid w:val="2C3E0C38"/>
     <w:multiLevelType w:val="hybridMultilevel"/>
     <w:tmpl w:val="FB827040"/>
@@ -5492,7 +7008,120 @@
       </w:rPr>
     </w:lvl>
   </w:abstractNum>
-  <w:abstractNum w:abstractNumId="7" w15:restartNumberingAfterBreak="0">
+  <w:abstractNum w:abstractNumId="10" w15:restartNumberingAfterBreak="0">
+    <w:nsid w:val="37CE0806"/>
+    <w:multiLevelType w:val="hybridMultilevel"/>
+    <w:tmpl w:val="0B7834DE"/>
+    <w:lvl w:ilvl="0" w:tplc="04090001">
+      <w:start w:val="1"/>
+      <w:numFmt w:val="bullet"/>
+      <w:lvlText w:val=""/>
+      <w:lvlJc w:val="left"/>
+      <w:pPr>
+        <w:ind w:left="360" w:hanging="360"/>
+      </w:pPr>
+      <w:rPr>
+        <w:rFonts w:ascii="Symbol" w:hAnsi="Symbol" w:hint="default"/>
+      </w:rPr>
+    </w:lvl>
+    <w:lvl w:ilvl="1" w:tplc="04090003" w:tentative="1">
+      <w:start w:val="1"/>
+      <w:numFmt w:val="bullet"/>
+      <w:lvlText w:val="o"/>
+      <w:lvlJc w:val="left"/>
+      <w:pPr>
+        <w:ind w:left="1080" w:hanging="360"/>
+      </w:pPr>
+      <w:rPr>
+        <w:rFonts w:ascii="Courier New" w:hAnsi="Courier New" w:cs="Courier New" w:hint="default"/>
+      </w:rPr>
+    </w:lvl>
+    <w:lvl w:ilvl="2" w:tplc="04090005" w:tentative="1">
+      <w:start w:val="1"/>
+      <w:numFmt w:val="bullet"/>
+      <w:lvlText w:val=""/>
+      <w:lvlJc w:val="left"/>
+      <w:pPr>
+        <w:ind w:left="1800" w:hanging="360"/>
+      </w:pPr>
+      <w:rPr>
+        <w:rFonts w:ascii="Wingdings" w:hAnsi="Wingdings" w:hint="default"/>
+      </w:rPr>
+    </w:lvl>
+    <w:lvl w:ilvl="3" w:tplc="04090001" w:tentative="1">
+      <w:start w:val="1"/>
+      <w:numFmt w:val="bullet"/>
+      <w:lvlText w:val=""/>
+      <w:lvlJc w:val="left"/>
+      <w:pPr>
+        <w:ind w:left="2520" w:hanging="360"/>
+      </w:pPr>
+      <w:rPr>
+        <w:rFonts w:ascii="Symbol" w:hAnsi="Symbol" w:hint="default"/>
+      </w:rPr>
+    </w:lvl>
+    <w:lvl w:ilvl="4" w:tplc="04090003" w:tentative="1">
+      <w:start w:val="1"/>
+      <w:numFmt w:val="bullet"/>
+      <w:lvlText w:val="o"/>
+      <w:lvlJc w:val="left"/>
+      <w:pPr>
+        <w:ind w:left="3240" w:hanging="360"/>
+      </w:pPr>
+      <w:rPr>
+        <w:rFonts w:ascii="Courier New" w:hAnsi="Courier New" w:cs="Courier New" w:hint="default"/>
+      </w:rPr>
+    </w:lvl>
+    <w:lvl w:ilvl="5" w:tplc="04090005" w:tentative="1">
+      <w:start w:val="1"/>
+      <w:numFmt w:val="bullet"/>
+      <w:lvlText w:val=""/>
+      <w:lvlJc w:val="left"/>
+      <w:pPr>
+        <w:ind w:left="3960" w:hanging="360"/>
+      </w:pPr>
+      <w:rPr>
+        <w:rFonts w:ascii="Wingdings" w:hAnsi="Wingdings" w:hint="default"/>
+      </w:rPr>
+    </w:lvl>
+    <w:lvl w:ilvl="6" w:tplc="04090001" w:tentative="1">
+      <w:start w:val="1"/>
+      <w:numFmt w:val="bullet"/>
+      <w:lvlText w:val=""/>
+      <w:lvlJc w:val="left"/>
+      <w:pPr>
+        <w:ind w:left="4680" w:hanging="360"/>
+      </w:pPr>
+      <w:rPr>
+        <w:rFonts w:ascii="Symbol" w:hAnsi="Symbol" w:hint="default"/>
+      </w:rPr>
+    </w:lvl>
+    <w:lvl w:ilvl="7" w:tplc="04090003" w:tentative="1">
+      <w:start w:val="1"/>
+      <w:numFmt w:val="bullet"/>
+      <w:lvlText w:val="o"/>
+      <w:lvlJc w:val="left"/>
+      <w:pPr>
+        <w:ind w:left="5400" w:hanging="360"/>
+      </w:pPr>
+      <w:rPr>
+        <w:rFonts w:ascii="Courier New" w:hAnsi="Courier New" w:cs="Courier New" w:hint="default"/>
+      </w:rPr>
+    </w:lvl>
+    <w:lvl w:ilvl="8" w:tplc="04090005" w:tentative="1">
+      <w:start w:val="1"/>
+      <w:numFmt w:val="bullet"/>
+      <w:lvlText w:val=""/>
+      <w:lvlJc w:val="left"/>
+      <w:pPr>
+        <w:ind w:left="6120" w:hanging="360"/>
+      </w:pPr>
+      <w:rPr>
+        <w:rFonts w:ascii="Wingdings" w:hAnsi="Wingdings" w:hint="default"/>
+      </w:rPr>
+    </w:lvl>
+  </w:abstractNum>
+  <w:abstractNum w:abstractNumId="11" w15:restartNumberingAfterBreak="0">
     <w:nsid w:val="3DEB2C85"/>
     <w:multiLevelType w:val="hybridMultilevel"/>
     <w:tmpl w:val="5EBCE388"/>
@@ -5605,7 +7234,7 @@
       </w:rPr>
     </w:lvl>
   </w:abstractNum>
-  <w:abstractNum w:abstractNumId="8" w15:restartNumberingAfterBreak="0">
+  <w:abstractNum w:abstractNumId="12" w15:restartNumberingAfterBreak="0">
     <w:nsid w:val="41505EA5"/>
     <w:multiLevelType w:val="hybridMultilevel"/>
     <w:tmpl w:val="06961EC0"/>
@@ -5718,7 +7347,7 @@
       </w:rPr>
     </w:lvl>
   </w:abstractNum>
-  <w:abstractNum w:abstractNumId="9" w15:restartNumberingAfterBreak="0">
+  <w:abstractNum w:abstractNumId="13" w15:restartNumberingAfterBreak="0">
     <w:nsid w:val="4D1E4E4F"/>
     <w:multiLevelType w:val="hybridMultilevel"/>
     <w:tmpl w:val="FE941E08"/>
@@ -5831,7 +7460,7 @@
       </w:rPr>
     </w:lvl>
   </w:abstractNum>
-  <w:abstractNum w:abstractNumId="10" w15:restartNumberingAfterBreak="0">
+  <w:abstractNum w:abstractNumId="14" w15:restartNumberingAfterBreak="0">
     <w:nsid w:val="55C8343E"/>
     <w:multiLevelType w:val="multilevel"/>
     <w:tmpl w:val="D820EC96"/>
@@ -5980,7 +7609,7 @@
       </w:rPr>
     </w:lvl>
   </w:abstractNum>
-  <w:abstractNum w:abstractNumId="11" w15:restartNumberingAfterBreak="0">
+  <w:abstractNum w:abstractNumId="15" w15:restartNumberingAfterBreak="0">
     <w:nsid w:val="637A0297"/>
     <w:multiLevelType w:val="hybridMultilevel"/>
     <w:tmpl w:val="9E1AEBB8"/>
@@ -6093,7 +7722,120 @@
       </w:rPr>
     </w:lvl>
   </w:abstractNum>
-  <w:abstractNum w:abstractNumId="12" w15:restartNumberingAfterBreak="0">
+  <w:abstractNum w:abstractNumId="16" w15:restartNumberingAfterBreak="0">
+    <w:nsid w:val="664B0C5C"/>
+    <w:multiLevelType w:val="hybridMultilevel"/>
+    <w:tmpl w:val="C96CDE18"/>
+    <w:lvl w:ilvl="0" w:tplc="04090001">
+      <w:start w:val="1"/>
+      <w:numFmt w:val="bullet"/>
+      <w:lvlText w:val=""/>
+      <w:lvlJc w:val="left"/>
+      <w:pPr>
+        <w:ind w:left="1080" w:hanging="360"/>
+      </w:pPr>
+      <w:rPr>
+        <w:rFonts w:ascii="Symbol" w:hAnsi="Symbol" w:hint="default"/>
+      </w:rPr>
+    </w:lvl>
+    <w:lvl w:ilvl="1" w:tplc="04090003" w:tentative="1">
+      <w:start w:val="1"/>
+      <w:numFmt w:val="bullet"/>
+      <w:lvlText w:val="o"/>
+      <w:lvlJc w:val="left"/>
+      <w:pPr>
+        <w:ind w:left="1800" w:hanging="360"/>
+      </w:pPr>
+      <w:rPr>
+        <w:rFonts w:ascii="Courier New" w:hAnsi="Courier New" w:cs="Courier New" w:hint="default"/>
+      </w:rPr>
+    </w:lvl>
+    <w:lvl w:ilvl="2" w:tplc="04090005" w:tentative="1">
+      <w:start w:val="1"/>
+      <w:numFmt w:val="bullet"/>
+      <w:lvlText w:val=""/>
+      <w:lvlJc w:val="left"/>
+      <w:pPr>
+        <w:ind w:left="2520" w:hanging="360"/>
+      </w:pPr>
+      <w:rPr>
+        <w:rFonts w:ascii="Wingdings" w:hAnsi="Wingdings" w:hint="default"/>
+      </w:rPr>
+    </w:lvl>
+    <w:lvl w:ilvl="3" w:tplc="04090001" w:tentative="1">
+      <w:start w:val="1"/>
+      <w:numFmt w:val="bullet"/>
+      <w:lvlText w:val=""/>
+      <w:lvlJc w:val="left"/>
+      <w:pPr>
+        <w:ind w:left="3240" w:hanging="360"/>
+      </w:pPr>
+      <w:rPr>
+        <w:rFonts w:ascii="Symbol" w:hAnsi="Symbol" w:hint="default"/>
+      </w:rPr>
+    </w:lvl>
+    <w:lvl w:ilvl="4" w:tplc="04090003" w:tentative="1">
+      <w:start w:val="1"/>
+      <w:numFmt w:val="bullet"/>
+      <w:lvlText w:val="o"/>
+      <w:lvlJc w:val="left"/>
+      <w:pPr>
+        <w:ind w:left="3960" w:hanging="360"/>
+      </w:pPr>
+      <w:rPr>
+        <w:rFonts w:ascii="Courier New" w:hAnsi="Courier New" w:cs="Courier New" w:hint="default"/>
+      </w:rPr>
+    </w:lvl>
+    <w:lvl w:ilvl="5" w:tplc="04090005" w:tentative="1">
+      <w:start w:val="1"/>
+      <w:numFmt w:val="bullet"/>
+      <w:lvlText w:val=""/>
+      <w:lvlJc w:val="left"/>
+      <w:pPr>
+        <w:ind w:left="4680" w:hanging="360"/>
+      </w:pPr>
+      <w:rPr>
+        <w:rFonts w:ascii="Wingdings" w:hAnsi="Wingdings" w:hint="default"/>
+      </w:rPr>
+    </w:lvl>
+    <w:lvl w:ilvl="6" w:tplc="04090001" w:tentative="1">
+      <w:start w:val="1"/>
+      <w:numFmt w:val="bullet"/>
+      <w:lvlText w:val=""/>
+      <w:lvlJc w:val="left"/>
+      <w:pPr>
+        <w:ind w:left="5400" w:hanging="360"/>
+      </w:pPr>
+      <w:rPr>
+        <w:rFonts w:ascii="Symbol" w:hAnsi="Symbol" w:hint="default"/>
+      </w:rPr>
+    </w:lvl>
+    <w:lvl w:ilvl="7" w:tplc="04090003" w:tentative="1">
+      <w:start w:val="1"/>
+      <w:numFmt w:val="bullet"/>
+      <w:lvlText w:val="o"/>
+      <w:lvlJc w:val="left"/>
+      <w:pPr>
+        <w:ind w:left="6120" w:hanging="360"/>
+      </w:pPr>
+      <w:rPr>
+        <w:rFonts w:ascii="Courier New" w:hAnsi="Courier New" w:cs="Courier New" w:hint="default"/>
+      </w:rPr>
+    </w:lvl>
+    <w:lvl w:ilvl="8" w:tplc="04090005" w:tentative="1">
+      <w:start w:val="1"/>
+      <w:numFmt w:val="bullet"/>
+      <w:lvlText w:val=""/>
+      <w:lvlJc w:val="left"/>
+      <w:pPr>
+        <w:ind w:left="6840" w:hanging="360"/>
+      </w:pPr>
+      <w:rPr>
+        <w:rFonts w:ascii="Wingdings" w:hAnsi="Wingdings" w:hint="default"/>
+      </w:rPr>
+    </w:lvl>
+  </w:abstractNum>
+  <w:abstractNum w:abstractNumId="17" w15:restartNumberingAfterBreak="0">
     <w:nsid w:val="72916456"/>
     <w:multiLevelType w:val="hybridMultilevel"/>
     <w:tmpl w:val="F87A18AC"/>
@@ -6206,7 +7948,120 @@
       </w:rPr>
     </w:lvl>
   </w:abstractNum>
-  <w:abstractNum w:abstractNumId="13" w15:restartNumberingAfterBreak="0">
+  <w:abstractNum w:abstractNumId="18" w15:restartNumberingAfterBreak="0">
+    <w:nsid w:val="732D5B66"/>
+    <w:multiLevelType w:val="hybridMultilevel"/>
+    <w:tmpl w:val="40FC643C"/>
+    <w:lvl w:ilvl="0" w:tplc="04090003">
+      <w:start w:val="1"/>
+      <w:numFmt w:val="bullet"/>
+      <w:lvlText w:val="o"/>
+      <w:lvlJc w:val="left"/>
+      <w:pPr>
+        <w:ind w:left="1080" w:hanging="360"/>
+      </w:pPr>
+      <w:rPr>
+        <w:rFonts w:ascii="Courier New" w:hAnsi="Courier New" w:cs="Courier New" w:hint="default"/>
+      </w:rPr>
+    </w:lvl>
+    <w:lvl w:ilvl="1" w:tplc="FFFFFFFF" w:tentative="1">
+      <w:start w:val="1"/>
+      <w:numFmt w:val="bullet"/>
+      <w:lvlText w:val="o"/>
+      <w:lvlJc w:val="left"/>
+      <w:pPr>
+        <w:ind w:left="1800" w:hanging="360"/>
+      </w:pPr>
+      <w:rPr>
+        <w:rFonts w:ascii="Courier New" w:hAnsi="Courier New" w:cs="Courier New" w:hint="default"/>
+      </w:rPr>
+    </w:lvl>
+    <w:lvl w:ilvl="2" w:tplc="FFFFFFFF" w:tentative="1">
+      <w:start w:val="1"/>
+      <w:numFmt w:val="bullet"/>
+      <w:lvlText w:val=""/>
+      <w:lvlJc w:val="left"/>
+      <w:pPr>
+        <w:ind w:left="2520" w:hanging="360"/>
+      </w:pPr>
+      <w:rPr>
+        <w:rFonts w:ascii="Wingdings" w:hAnsi="Wingdings" w:hint="default"/>
+      </w:rPr>
+    </w:lvl>
+    <w:lvl w:ilvl="3" w:tplc="FFFFFFFF" w:tentative="1">
+      <w:start w:val="1"/>
+      <w:numFmt w:val="bullet"/>
+      <w:lvlText w:val=""/>
+      <w:lvlJc w:val="left"/>
+      <w:pPr>
+        <w:ind w:left="3240" w:hanging="360"/>
+      </w:pPr>
+      <w:rPr>
+        <w:rFonts w:ascii="Symbol" w:hAnsi="Symbol" w:hint="default"/>
+      </w:rPr>
+    </w:lvl>
+    <w:lvl w:ilvl="4" w:tplc="FFFFFFFF" w:tentative="1">
+      <w:start w:val="1"/>
+      <w:numFmt w:val="bullet"/>
+      <w:lvlText w:val="o"/>
+      <w:lvlJc w:val="left"/>
+      <w:pPr>
+        <w:ind w:left="3960" w:hanging="360"/>
+      </w:pPr>
+      <w:rPr>
+        <w:rFonts w:ascii="Courier New" w:hAnsi="Courier New" w:cs="Courier New" w:hint="default"/>
+      </w:rPr>
+    </w:lvl>
+    <w:lvl w:ilvl="5" w:tplc="FFFFFFFF" w:tentative="1">
+      <w:start w:val="1"/>
+      <w:numFmt w:val="bullet"/>
+      <w:lvlText w:val=""/>
+      <w:lvlJc w:val="left"/>
+      <w:pPr>
+        <w:ind w:left="4680" w:hanging="360"/>
+      </w:pPr>
+      <w:rPr>
+        <w:rFonts w:ascii="Wingdings" w:hAnsi="Wingdings" w:hint="default"/>
+      </w:rPr>
+    </w:lvl>
+    <w:lvl w:ilvl="6" w:tplc="FFFFFFFF" w:tentative="1">
+      <w:start w:val="1"/>
+      <w:numFmt w:val="bullet"/>
+      <w:lvlText w:val=""/>
+      <w:lvlJc w:val="left"/>
+      <w:pPr>
+        <w:ind w:left="5400" w:hanging="360"/>
+      </w:pPr>
+      <w:rPr>
+        <w:rFonts w:ascii="Symbol" w:hAnsi="Symbol" w:hint="default"/>
+      </w:rPr>
+    </w:lvl>
+    <w:lvl w:ilvl="7" w:tplc="FFFFFFFF" w:tentative="1">
+      <w:start w:val="1"/>
+      <w:numFmt w:val="bullet"/>
+      <w:lvlText w:val="o"/>
+      <w:lvlJc w:val="left"/>
+      <w:pPr>
+        <w:ind w:left="6120" w:hanging="360"/>
+      </w:pPr>
+      <w:rPr>
+        <w:rFonts w:ascii="Courier New" w:hAnsi="Courier New" w:cs="Courier New" w:hint="default"/>
+      </w:rPr>
+    </w:lvl>
+    <w:lvl w:ilvl="8" w:tplc="FFFFFFFF" w:tentative="1">
+      <w:start w:val="1"/>
+      <w:numFmt w:val="bullet"/>
+      <w:lvlText w:val=""/>
+      <w:lvlJc w:val="left"/>
+      <w:pPr>
+        <w:ind w:left="6840" w:hanging="360"/>
+      </w:pPr>
+      <w:rPr>
+        <w:rFonts w:ascii="Wingdings" w:hAnsi="Wingdings" w:hint="default"/>
+      </w:rPr>
+    </w:lvl>
+  </w:abstractNum>
+  <w:abstractNum w:abstractNumId="19" w15:restartNumberingAfterBreak="0">
     <w:nsid w:val="7B124209"/>
     <w:multiLevelType w:val="hybridMultilevel"/>
     <w:tmpl w:val="12B62124"/>
@@ -6320,46 +8175,64 @@
     </w:lvl>
   </w:abstractNum>
   <w:num w:numId="1" w16cid:durableId="2133397042">
+    <w:abstractNumId w:val="13"/>
+  </w:num>
+  <w:num w:numId="2" w16cid:durableId="1566138732">
+    <w:abstractNumId w:val="8"/>
+  </w:num>
+  <w:num w:numId="3" w16cid:durableId="1934975835">
+    <w:abstractNumId w:val="14"/>
+  </w:num>
+  <w:num w:numId="4" w16cid:durableId="1025867011">
+    <w:abstractNumId w:val="11"/>
+  </w:num>
+  <w:num w:numId="5" w16cid:durableId="1473253707">
     <w:abstractNumId w:val="9"/>
   </w:num>
-  <w:num w:numId="2" w16cid:durableId="1566138732">
-    <w:abstractNumId w:val="5"/>
-  </w:num>
-  <w:num w:numId="3" w16cid:durableId="1934975835">
-    <w:abstractNumId w:val="10"/>
-  </w:num>
-  <w:num w:numId="4" w16cid:durableId="1025867011">
-    <w:abstractNumId w:val="7"/>
-  </w:num>
-  <w:num w:numId="5" w16cid:durableId="1473253707">
+  <w:num w:numId="6" w16cid:durableId="1705247133">
     <w:abstractNumId w:val="6"/>
   </w:num>
-  <w:num w:numId="6" w16cid:durableId="1705247133">
-    <w:abstractNumId w:val="3"/>
-  </w:num>
   <w:num w:numId="7" w16cid:durableId="240994030">
-    <w:abstractNumId w:val="11"/>
+    <w:abstractNumId w:val="15"/>
   </w:num>
   <w:num w:numId="8" w16cid:durableId="195696462">
     <w:abstractNumId w:val="0"/>
   </w:num>
   <w:num w:numId="9" w16cid:durableId="458180902">
-    <w:abstractNumId w:val="13"/>
+    <w:abstractNumId w:val="19"/>
   </w:num>
   <w:num w:numId="10" w16cid:durableId="2042432124">
     <w:abstractNumId w:val="1"/>
   </w:num>
   <w:num w:numId="11" w16cid:durableId="746611567">
-    <w:abstractNumId w:val="4"/>
+    <w:abstractNumId w:val="7"/>
   </w:num>
   <w:num w:numId="12" w16cid:durableId="521746488">
-    <w:abstractNumId w:val="8"/>
+    <w:abstractNumId w:val="12"/>
   </w:num>
   <w:num w:numId="13" w16cid:durableId="899484117">
-    <w:abstractNumId w:val="12"/>
+    <w:abstractNumId w:val="17"/>
   </w:num>
   <w:num w:numId="14" w16cid:durableId="698506893">
     <w:abstractNumId w:val="2"/>
+  </w:num>
+  <w:num w:numId="15" w16cid:durableId="1914851673">
+    <w:abstractNumId w:val="5"/>
+  </w:num>
+  <w:num w:numId="16" w16cid:durableId="2097244777">
+    <w:abstractNumId w:val="3"/>
+  </w:num>
+  <w:num w:numId="17" w16cid:durableId="543981072">
+    <w:abstractNumId w:val="18"/>
+  </w:num>
+  <w:num w:numId="18" w16cid:durableId="217473551">
+    <w:abstractNumId w:val="10"/>
+  </w:num>
+  <w:num w:numId="19" w16cid:durableId="1830753730">
+    <w:abstractNumId w:val="16"/>
+  </w:num>
+  <w:num w:numId="20" w16cid:durableId="415176455">
+    <w:abstractNumId w:val="4"/>
   </w:num>
 </w:numbering>
 </file>
@@ -6967,6 +8840,7 @@
   <w:style w:type="character" w:default="1" w:styleId="DefaultParagraphFont">
     <w:name w:val="Default Paragraph Font"/>
     <w:uiPriority w:val="1"/>
+    <w:semiHidden/>
     <w:unhideWhenUsed/>
   </w:style>
   <w:style w:type="table" w:default="1" w:styleId="TableNormal">

</xml_diff>

<commit_message>
completed chapter 8 and updated notes
</commit_message>
<xml_diff>
--- a/notes.docx
+++ b/notes.docx
@@ -961,25 +961,14 @@
           <w:szCs w:val="20"/>
         </w:rPr>
       </w:pPr>
-      <w:proofErr w:type="spellStart"/>
-      <w:r>
-        <w:rPr>
-          <w:b/>
-          <w:bCs/>
-          <w:sz w:val="20"/>
-          <w:szCs w:val="20"/>
-        </w:rPr>
-        <w:t>scipy.stats.randint</w:t>
-      </w:r>
-      <w:proofErr w:type="spellEnd"/>
-      <w:r>
-        <w:rPr>
-          <w:b/>
-          <w:bCs/>
-          <w:sz w:val="20"/>
-          <w:szCs w:val="20"/>
-        </w:rPr>
-        <w:t>(a, b+1):</w:t>
+      <w:r>
+        <w:rPr>
+          <w:b/>
+          <w:bCs/>
+          <w:sz w:val="20"/>
+          <w:szCs w:val="20"/>
+        </w:rPr>
+        <w:t>scipy.stats.randint(a, b+1):</w:t>
       </w:r>
       <w:r>
         <w:rPr>
@@ -1017,25 +1006,14 @@
           <w:szCs w:val="20"/>
         </w:rPr>
       </w:pPr>
-      <w:proofErr w:type="spellStart"/>
-      <w:r>
-        <w:rPr>
-          <w:b/>
-          <w:bCs/>
-          <w:sz w:val="20"/>
-          <w:szCs w:val="20"/>
-        </w:rPr>
-        <w:t>scipy.stats.uniform</w:t>
-      </w:r>
-      <w:proofErr w:type="spellEnd"/>
-      <w:r>
-        <w:rPr>
-          <w:b/>
-          <w:bCs/>
-          <w:sz w:val="20"/>
-          <w:szCs w:val="20"/>
-        </w:rPr>
-        <w:t>(a, b):</w:t>
+      <w:r>
+        <w:rPr>
+          <w:b/>
+          <w:bCs/>
+          <w:sz w:val="20"/>
+          <w:szCs w:val="20"/>
+        </w:rPr>
+        <w:t>scipy.stats.uniform(a, b):</w:t>
       </w:r>
       <w:r>
         <w:rPr>
@@ -1073,25 +1051,14 @@
           <w:szCs w:val="20"/>
         </w:rPr>
       </w:pPr>
-      <w:proofErr w:type="spellStart"/>
-      <w:r>
-        <w:rPr>
-          <w:b/>
-          <w:bCs/>
-          <w:sz w:val="20"/>
-          <w:szCs w:val="20"/>
-        </w:rPr>
-        <w:t>scipy.stats.geom</w:t>
-      </w:r>
-      <w:proofErr w:type="spellEnd"/>
-      <w:r>
-        <w:rPr>
-          <w:b/>
-          <w:bCs/>
-          <w:sz w:val="20"/>
-          <w:szCs w:val="20"/>
-        </w:rPr>
-        <w:t>(1 / scale):</w:t>
+      <w:r>
+        <w:rPr>
+          <w:b/>
+          <w:bCs/>
+          <w:sz w:val="20"/>
+          <w:szCs w:val="20"/>
+        </w:rPr>
+        <w:t>scipy.stats.geom(1 / scale):</w:t>
       </w:r>
       <w:r>
         <w:rPr>
@@ -1113,7 +1080,6 @@
           <w:szCs w:val="20"/>
         </w:rPr>
       </w:pPr>
-      <w:proofErr w:type="spellStart"/>
       <w:r>
         <w:rPr>
           <w:b/>
@@ -1122,17 +1088,7 @@
           <w:szCs w:val="20"/>
         </w:rPr>
         <w:lastRenderedPageBreak/>
-        <w:t>scipy.stats.expon</w:t>
-      </w:r>
-      <w:proofErr w:type="spellEnd"/>
-      <w:r>
-        <w:rPr>
-          <w:b/>
-          <w:bCs/>
-          <w:sz w:val="20"/>
-          <w:szCs w:val="20"/>
-        </w:rPr>
-        <w:t>(scale):</w:t>
+        <w:t>scipy.stats.expon(scale):</w:t>
       </w:r>
       <w:r>
         <w:rPr>
@@ -1154,25 +1110,14 @@
           <w:szCs w:val="20"/>
         </w:rPr>
       </w:pPr>
-      <w:proofErr w:type="spellStart"/>
-      <w:r>
-        <w:rPr>
-          <w:b/>
-          <w:bCs/>
-          <w:sz w:val="20"/>
-          <w:szCs w:val="20"/>
-        </w:rPr>
-        <w:t>scipy.stats.loguniform</w:t>
-      </w:r>
-      <w:proofErr w:type="spellEnd"/>
-      <w:r>
-        <w:rPr>
-          <w:b/>
-          <w:bCs/>
-          <w:sz w:val="20"/>
-          <w:szCs w:val="20"/>
-        </w:rPr>
-        <w:t>(a, b):</w:t>
+      <w:r>
+        <w:rPr>
+          <w:b/>
+          <w:bCs/>
+          <w:sz w:val="20"/>
+          <w:szCs w:val="20"/>
+        </w:rPr>
+        <w:t>scipy.stats.loguniform(a, b):</w:t>
       </w:r>
       <w:r>
         <w:rPr>
@@ -4457,27 +4402,7 @@
           <w:sz w:val="16"/>
           <w:szCs w:val="16"/>
         </w:rPr>
-        <w:t xml:space="preserve"> </w:t>
-      </w:r>
-      <w:proofErr w:type="spellStart"/>
-      <w:r>
-        <w:rPr>
-          <w:b/>
-          <w:bCs/>
-          <w:sz w:val="16"/>
-          <w:szCs w:val="16"/>
-        </w:rPr>
-        <w:t>ie</w:t>
-      </w:r>
-      <w:proofErr w:type="spellEnd"/>
-      <w:r>
-        <w:rPr>
-          <w:b/>
-          <w:bCs/>
-          <w:sz w:val="16"/>
-          <w:szCs w:val="16"/>
-        </w:rPr>
-        <w:t>. by minimizing the impurity.</w:t>
+        <w:t xml:space="preserve"> ie. by minimizing the impurity.</w:t>
       </w:r>
     </w:p>
     <w:p>
@@ -5510,39 +5435,7 @@
           <w:sz w:val="20"/>
           <w:szCs w:val="20"/>
         </w:rPr>
-        <w:t xml:space="preserve">Normally you should use </w:t>
-      </w:r>
-      <w:proofErr w:type="spellStart"/>
-      <w:r>
-        <w:rPr>
-          <w:sz w:val="20"/>
-          <w:szCs w:val="20"/>
-        </w:rPr>
-        <w:t>RandomForest</w:t>
-      </w:r>
-      <w:proofErr w:type="spellEnd"/>
-      <w:r>
-        <w:rPr>
-          <w:sz w:val="20"/>
-          <w:szCs w:val="20"/>
-        </w:rPr>
-        <w:t xml:space="preserve">, AdaBoost and </w:t>
-      </w:r>
-      <w:proofErr w:type="spellStart"/>
-      <w:r>
-        <w:rPr>
-          <w:sz w:val="20"/>
-          <w:szCs w:val="20"/>
-        </w:rPr>
-        <w:t>GradientBoost</w:t>
-      </w:r>
-      <w:proofErr w:type="spellEnd"/>
-      <w:r>
-        <w:rPr>
-          <w:sz w:val="20"/>
-          <w:szCs w:val="20"/>
-        </w:rPr>
-        <w:t xml:space="preserve"> initially. You may then want to try voting classifiers or stacking classifiers to push your models.</w:t>
+        <w:t>Normally you should use RandomForest, AdaBoost and GradientBoost initially. You may then want to try voting classifiers or stacking classifiers to push your models.</w:t>
       </w:r>
     </w:p>
     <w:p>
@@ -5559,7 +5452,7 @@
           <w:szCs w:val="20"/>
         </w:rPr>
         <w:drawing>
-          <wp:anchor distT="0" distB="0" distL="114300" distR="114300" simplePos="0" relativeHeight="251658240" behindDoc="0" locked="0" layoutInCell="1" allowOverlap="1" wp14:anchorId="76D6FDE0" wp14:editId="51C456F0">
+          <wp:anchor distT="0" distB="0" distL="114300" distR="114300" simplePos="0" relativeHeight="251658240" behindDoc="0" locked="0" layoutInCell="1" allowOverlap="1" wp14:anchorId="76D6FDE0" wp14:editId="5B1F9049">
             <wp:simplePos x="0" y="0"/>
             <wp:positionH relativeFrom="column">
               <wp:posOffset>0</wp:posOffset>
@@ -5866,6 +5759,581 @@
         <w:t>.</w:t>
       </w:r>
     </w:p>
+    <w:p>
+      <w:pPr>
+        <w:rPr>
+          <w:b/>
+          <w:bCs/>
+          <w:sz w:val="20"/>
+          <w:szCs w:val="20"/>
+        </w:rPr>
+      </w:pPr>
+      <w:r>
+        <w:rPr>
+          <w:b/>
+          <w:bCs/>
+          <w:sz w:val="20"/>
+          <w:szCs w:val="20"/>
+        </w:rPr>
+        <w:t>Chapter 8:</w:t>
+      </w:r>
+    </w:p>
+    <w:p>
+      <w:pPr>
+        <w:pStyle w:val="ListParagraph"/>
+        <w:numPr>
+          <w:ilvl w:val="0"/>
+          <w:numId w:val="22"/>
+        </w:numPr>
+        <w:rPr>
+          <w:b/>
+          <w:bCs/>
+          <w:sz w:val="20"/>
+          <w:szCs w:val="20"/>
+        </w:rPr>
+      </w:pPr>
+      <w:r>
+        <w:rPr>
+          <w:sz w:val="20"/>
+          <w:szCs w:val="20"/>
+        </w:rPr>
+        <w:t xml:space="preserve">First, you should try to train your model on original data. Then after that you can consider dimensionality reduction. </w:t>
+      </w:r>
+      <w:r>
+        <w:rPr>
+          <w:sz w:val="20"/>
+          <w:szCs w:val="20"/>
+        </w:rPr>
+        <w:t>It</w:t>
+      </w:r>
+      <w:r>
+        <w:rPr>
+          <w:sz w:val="20"/>
+          <w:szCs w:val="20"/>
+        </w:rPr>
+        <w:t xml:space="preserve"> works best with many features </w:t>
+      </w:r>
+      <w:r>
+        <w:rPr>
+          <w:sz w:val="20"/>
+          <w:szCs w:val="20"/>
+        </w:rPr>
+        <w:t>as</w:t>
+      </w:r>
+      <w:r>
+        <w:rPr>
+          <w:sz w:val="20"/>
+          <w:szCs w:val="20"/>
+        </w:rPr>
+        <w:t xml:space="preserve"> it may</w:t>
+      </w:r>
+      <w:r>
+        <w:rPr>
+          <w:sz w:val="20"/>
+          <w:szCs w:val="20"/>
+        </w:rPr>
+        <w:t xml:space="preserve"> or may not</w:t>
+      </w:r>
+      <w:r>
+        <w:rPr>
+          <w:sz w:val="20"/>
+          <w:szCs w:val="20"/>
+        </w:rPr>
+        <w:t xml:space="preserve"> give you higher </w:t>
+      </w:r>
+      <w:r>
+        <w:rPr>
+          <w:sz w:val="20"/>
+          <w:szCs w:val="20"/>
+        </w:rPr>
+        <w:t>performance</w:t>
+      </w:r>
+      <w:r>
+        <w:rPr>
+          <w:sz w:val="20"/>
+          <w:szCs w:val="20"/>
+        </w:rPr>
+        <w:t xml:space="preserve"> or simpler dataset</w:t>
+      </w:r>
+      <w:r>
+        <w:rPr>
+          <w:sz w:val="20"/>
+          <w:szCs w:val="20"/>
+        </w:rPr>
+        <w:t>,</w:t>
+      </w:r>
+      <w:r>
+        <w:rPr>
+          <w:sz w:val="20"/>
+          <w:szCs w:val="20"/>
+        </w:rPr>
+        <w:t xml:space="preserve"> but it will surely speed up the training.</w:t>
+      </w:r>
+      <w:r>
+        <w:rPr>
+          <w:sz w:val="20"/>
+          <w:szCs w:val="20"/>
+        </w:rPr>
+        <w:t xml:space="preserve"> Another thing it helps us with is data visualization.</w:t>
+      </w:r>
+    </w:p>
+    <w:p>
+      <w:pPr>
+        <w:pStyle w:val="ListParagraph"/>
+        <w:numPr>
+          <w:ilvl w:val="0"/>
+          <w:numId w:val="22"/>
+        </w:numPr>
+        <w:rPr>
+          <w:b/>
+          <w:bCs/>
+          <w:sz w:val="20"/>
+          <w:szCs w:val="20"/>
+        </w:rPr>
+      </w:pPr>
+      <w:r>
+        <w:rPr>
+          <w:sz w:val="20"/>
+          <w:szCs w:val="20"/>
+        </w:rPr>
+        <w:t>A high dimensional dataset is more prone to be overfitted by the model.</w:t>
+      </w:r>
+    </w:p>
+    <w:p>
+      <w:pPr>
+        <w:pStyle w:val="ListParagraph"/>
+        <w:numPr>
+          <w:ilvl w:val="0"/>
+          <w:numId w:val="22"/>
+        </w:numPr>
+        <w:rPr>
+          <w:b/>
+          <w:bCs/>
+          <w:sz w:val="20"/>
+          <w:szCs w:val="20"/>
+        </w:rPr>
+      </w:pPr>
+      <w:r>
+        <w:rPr>
+          <w:sz w:val="20"/>
+          <w:szCs w:val="20"/>
+        </w:rPr>
+        <w:t xml:space="preserve">If you are trying to fit </w:t>
+      </w:r>
+      <w:r>
+        <w:rPr>
+          <w:b/>
+          <w:bCs/>
+          <w:sz w:val="20"/>
+          <w:szCs w:val="20"/>
+        </w:rPr>
+        <w:t>PCA</w:t>
+      </w:r>
+      <w:r>
+        <w:rPr>
+          <w:sz w:val="20"/>
+          <w:szCs w:val="20"/>
+        </w:rPr>
+        <w:t xml:space="preserve"> yourself by using </w:t>
+      </w:r>
+      <w:r>
+        <w:rPr>
+          <w:b/>
+          <w:bCs/>
+          <w:sz w:val="20"/>
+          <w:szCs w:val="20"/>
+        </w:rPr>
+        <w:t>SVD</w:t>
+      </w:r>
+      <w:r>
+        <w:rPr>
+          <w:sz w:val="20"/>
+          <w:szCs w:val="20"/>
+        </w:rPr>
+        <w:t>, don’t forget to center the data by subtracting the mean from it. However, Scikit Learn’s PCA class takes care of this by itself.</w:t>
+      </w:r>
+    </w:p>
+    <w:p>
+      <w:pPr>
+        <w:pStyle w:val="ListParagraph"/>
+        <w:numPr>
+          <w:ilvl w:val="0"/>
+          <w:numId w:val="22"/>
+        </w:numPr>
+        <w:rPr>
+          <w:b/>
+          <w:bCs/>
+          <w:sz w:val="20"/>
+          <w:szCs w:val="20"/>
+        </w:rPr>
+      </w:pPr>
+      <w:r>
+        <w:rPr>
+          <w:b/>
+          <w:bCs/>
+          <w:sz w:val="20"/>
+          <w:szCs w:val="20"/>
+        </w:rPr>
+        <w:t>IncrementalPCA</w:t>
+      </w:r>
+      <w:r>
+        <w:rPr>
+          <w:sz w:val="20"/>
+          <w:szCs w:val="20"/>
+        </w:rPr>
+        <w:t xml:space="preserve"> class of Scikit Learn</w:t>
+      </w:r>
+      <w:r>
+        <w:rPr>
+          <w:sz w:val="20"/>
+          <w:szCs w:val="20"/>
+        </w:rPr>
+        <w:t xml:space="preserve"> is used when training set is large or when you want to apply PCA online.</w:t>
+      </w:r>
+    </w:p>
+    <w:p>
+      <w:pPr>
+        <w:pStyle w:val="ListParagraph"/>
+        <w:numPr>
+          <w:ilvl w:val="0"/>
+          <w:numId w:val="22"/>
+        </w:numPr>
+        <w:rPr>
+          <w:b/>
+          <w:bCs/>
+          <w:sz w:val="20"/>
+          <w:szCs w:val="20"/>
+        </w:rPr>
+      </w:pPr>
+      <w:r>
+        <w:rPr>
+          <w:sz w:val="20"/>
+          <w:szCs w:val="20"/>
+        </w:rPr>
+        <w:t>However, PCA becomes too slow when features are too many or when we have large dataset. Thus, we have another technique called ‘</w:t>
+      </w:r>
+      <w:r>
+        <w:rPr>
+          <w:b/>
+          <w:bCs/>
+          <w:sz w:val="20"/>
+          <w:szCs w:val="20"/>
+        </w:rPr>
+        <w:t>Random Projection’.</w:t>
+      </w:r>
+    </w:p>
+    <w:p>
+      <w:pPr>
+        <w:pStyle w:val="ListParagraph"/>
+        <w:numPr>
+          <w:ilvl w:val="0"/>
+          <w:numId w:val="22"/>
+        </w:numPr>
+        <w:rPr>
+          <w:b/>
+          <w:bCs/>
+          <w:sz w:val="20"/>
+          <w:szCs w:val="20"/>
+        </w:rPr>
+      </w:pPr>
+      <w:r>
+        <w:rPr>
+          <w:sz w:val="20"/>
+          <w:szCs w:val="20"/>
+        </w:rPr>
+        <w:t xml:space="preserve">Using random linear projection, data is projected into low-dimensional space. Surprisingly, it preserves distances between 2 instances </w:t>
+      </w:r>
+      <w:r>
+        <w:rPr>
+          <w:sz w:val="20"/>
+          <w:szCs w:val="20"/>
+        </w:rPr>
+        <w:t>well</w:t>
+      </w:r>
+      <w:r>
+        <w:rPr>
+          <w:sz w:val="20"/>
+          <w:szCs w:val="20"/>
+        </w:rPr>
+        <w:t>.</w:t>
+      </w:r>
+    </w:p>
+    <w:p>
+      <w:pPr>
+        <w:pStyle w:val="ListParagraph"/>
+        <w:numPr>
+          <w:ilvl w:val="0"/>
+          <w:numId w:val="22"/>
+        </w:numPr>
+        <w:rPr>
+          <w:b/>
+          <w:bCs/>
+          <w:sz w:val="20"/>
+          <w:szCs w:val="20"/>
+        </w:rPr>
+      </w:pPr>
+      <w:r>
+        <w:rPr>
+          <w:sz w:val="20"/>
+          <w:szCs w:val="20"/>
+        </w:rPr>
+        <w:lastRenderedPageBreak/>
+        <w:t xml:space="preserve">Use </w:t>
+      </w:r>
+      <w:r>
+        <w:rPr>
+          <w:b/>
+          <w:bCs/>
+          <w:sz w:val="20"/>
+          <w:szCs w:val="20"/>
+        </w:rPr>
+        <w:t>SparseRandomProjection</w:t>
+      </w:r>
+      <w:r>
+        <w:rPr>
+          <w:sz w:val="20"/>
+          <w:szCs w:val="20"/>
+        </w:rPr>
+        <w:t xml:space="preserve"> for large data as compared to </w:t>
+      </w:r>
+      <w:r>
+        <w:rPr>
+          <w:b/>
+          <w:bCs/>
+          <w:sz w:val="20"/>
+          <w:szCs w:val="20"/>
+        </w:rPr>
+        <w:t>GaussianRandomProjection.</w:t>
+      </w:r>
+    </w:p>
+    <w:p>
+      <w:pPr>
+        <w:pStyle w:val="ListParagraph"/>
+        <w:numPr>
+          <w:ilvl w:val="0"/>
+          <w:numId w:val="22"/>
+        </w:numPr>
+        <w:rPr>
+          <w:b/>
+          <w:bCs/>
+          <w:sz w:val="20"/>
+          <w:szCs w:val="20"/>
+        </w:rPr>
+      </w:pPr>
+      <w:r>
+        <w:rPr>
+          <w:b/>
+          <w:bCs/>
+          <w:sz w:val="20"/>
+          <w:szCs w:val="20"/>
+        </w:rPr>
+        <w:t xml:space="preserve">LLE </w:t>
+      </w:r>
+      <w:r>
+        <w:rPr>
+          <w:sz w:val="20"/>
+          <w:szCs w:val="20"/>
+        </w:rPr>
+        <w:t>tries to see how training instance relates to its neighbors and then it tries to unfold</w:t>
+      </w:r>
+      <w:r>
+        <w:rPr>
+          <w:sz w:val="20"/>
+          <w:szCs w:val="20"/>
+        </w:rPr>
+        <w:t>/unroll</w:t>
+      </w:r>
+      <w:r>
+        <w:rPr>
+          <w:sz w:val="20"/>
+          <w:szCs w:val="20"/>
+        </w:rPr>
+        <w:t xml:space="preserve"> it maintaining this relationship.</w:t>
+      </w:r>
+    </w:p>
+    <w:p>
+      <w:pPr>
+        <w:ind w:left="360"/>
+        <w:rPr>
+          <w:b/>
+          <w:bCs/>
+          <w:sz w:val="20"/>
+          <w:szCs w:val="20"/>
+        </w:rPr>
+      </w:pPr>
+      <w:r>
+        <w:rPr>
+          <w:b/>
+          <w:bCs/>
+          <w:sz w:val="20"/>
+          <w:szCs w:val="20"/>
+        </w:rPr>
+        <w:drawing>
+          <wp:anchor distT="0" distB="0" distL="114300" distR="114300" simplePos="0" relativeHeight="251661312" behindDoc="0" locked="0" layoutInCell="1" allowOverlap="1" wp14:anchorId="1E726234" wp14:editId="62CB54A9">
+            <wp:simplePos x="0" y="0"/>
+            <wp:positionH relativeFrom="margin">
+              <wp:align>right</wp:align>
+            </wp:positionH>
+            <wp:positionV relativeFrom="paragraph">
+              <wp:posOffset>104775</wp:posOffset>
+            </wp:positionV>
+            <wp:extent cx="2941320" cy="556895"/>
+            <wp:effectExtent l="0" t="0" r="0" b="0"/>
+            <wp:wrapNone/>
+            <wp:docPr id="786493358" name="Picture 1" descr="A math problem with black text&#10;&#10;Description automatically generated"/>
+            <wp:cNvGraphicFramePr>
+              <a:graphicFrameLocks xmlns:a="http://schemas.openxmlformats.org/drawingml/2006/main" noChangeAspect="1"/>
+            </wp:cNvGraphicFramePr>
+            <a:graphic xmlns:a="http://schemas.openxmlformats.org/drawingml/2006/main">
+              <a:graphicData uri="http://schemas.openxmlformats.org/drawingml/2006/picture">
+                <pic:pic xmlns:pic="http://schemas.openxmlformats.org/drawingml/2006/picture">
+                  <pic:nvPicPr>
+                    <pic:cNvPr id="786493358" name="Picture 1" descr="A math problem with black text&#10;&#10;Description automatically generated"/>
+                    <pic:cNvPicPr/>
+                  </pic:nvPicPr>
+                  <pic:blipFill>
+                    <a:blip r:embed="rId39">
+                      <a:extLst>
+                        <a:ext uri="{28A0092B-C50C-407E-A947-70E740481C1C}">
+                          <a14:useLocalDpi xmlns:a14="http://schemas.microsoft.com/office/drawing/2010/main" val="0"/>
+                        </a:ext>
+                      </a:extLst>
+                    </a:blip>
+                    <a:stretch>
+                      <a:fillRect/>
+                    </a:stretch>
+                  </pic:blipFill>
+                  <pic:spPr>
+                    <a:xfrm>
+                      <a:off x="0" y="0"/>
+                      <a:ext cx="2941320" cy="556895"/>
+                    </a:xfrm>
+                    <a:prstGeom prst="rect">
+                      <a:avLst/>
+                    </a:prstGeom>
+                  </pic:spPr>
+                </pic:pic>
+              </a:graphicData>
+            </a:graphic>
+          </wp:anchor>
+        </w:drawing>
+      </w:r>
+      <w:r>
+        <w:rPr>
+          <w:b/>
+          <w:bCs/>
+          <w:sz w:val="20"/>
+          <w:szCs w:val="20"/>
+        </w:rPr>
+        <w:drawing>
+          <wp:inline distT="0" distB="0" distL="0" distR="0" wp14:anchorId="65CE80D7" wp14:editId="29B062B1">
+            <wp:extent cx="2697480" cy="1011555"/>
+            <wp:effectExtent l="0" t="0" r="7620" b="0"/>
+            <wp:docPr id="1645450840" name="Picture 1"/>
+            <wp:cNvGraphicFramePr>
+              <a:graphicFrameLocks xmlns:a="http://schemas.openxmlformats.org/drawingml/2006/main" noChangeAspect="1"/>
+            </wp:cNvGraphicFramePr>
+            <a:graphic xmlns:a="http://schemas.openxmlformats.org/drawingml/2006/main">
+              <a:graphicData uri="http://schemas.openxmlformats.org/drawingml/2006/picture">
+                <pic:pic xmlns:pic="http://schemas.openxmlformats.org/drawingml/2006/picture">
+                  <pic:nvPicPr>
+                    <pic:cNvPr id="1645450840" name=""/>
+                    <pic:cNvPicPr/>
+                  </pic:nvPicPr>
+                  <pic:blipFill>
+                    <a:blip r:embed="rId40"/>
+                    <a:stretch>
+                      <a:fillRect/>
+                    </a:stretch>
+                  </pic:blipFill>
+                  <pic:spPr>
+                    <a:xfrm>
+                      <a:off x="0" y="0"/>
+                      <a:ext cx="2705496" cy="1014561"/>
+                    </a:xfrm>
+                    <a:prstGeom prst="rect">
+                      <a:avLst/>
+                    </a:prstGeom>
+                  </pic:spPr>
+                </pic:pic>
+              </a:graphicData>
+            </a:graphic>
+          </wp:inline>
+        </w:drawing>
+      </w:r>
+      <w:r>
+        <w:rPr>
+          <w:b/>
+          <w:bCs/>
+          <w:sz w:val="20"/>
+          <w:szCs w:val="20"/>
+        </w:rPr>
+        <w:t xml:space="preserve">   The z is the new image in low dimension.</w:t>
+      </w:r>
+    </w:p>
+    <w:p>
+      <w:pPr>
+        <w:ind w:left="360"/>
+        <w:rPr>
+          <w:b/>
+          <w:bCs/>
+          <w:sz w:val="20"/>
+          <w:szCs w:val="20"/>
+        </w:rPr>
+      </w:pPr>
+      <w:r>
+        <w:rPr>
+          <w:b/>
+          <w:bCs/>
+          <w:sz w:val="20"/>
+          <w:szCs w:val="20"/>
+        </w:rPr>
+        <w:drawing>
+          <wp:inline distT="0" distB="0" distL="0" distR="0" wp14:anchorId="343DC0A0" wp14:editId="47323EAA">
+            <wp:extent cx="4396740" cy="773657"/>
+            <wp:effectExtent l="0" t="0" r="3810" b="7620"/>
+            <wp:docPr id="916903786" name="Picture 1" descr="A close up of text&#10;&#10;Description automatically generated"/>
+            <wp:cNvGraphicFramePr>
+              <a:graphicFrameLocks xmlns:a="http://schemas.openxmlformats.org/drawingml/2006/main" noChangeAspect="1"/>
+            </wp:cNvGraphicFramePr>
+            <a:graphic xmlns:a="http://schemas.openxmlformats.org/drawingml/2006/main">
+              <a:graphicData uri="http://schemas.openxmlformats.org/drawingml/2006/picture">
+                <pic:pic xmlns:pic="http://schemas.openxmlformats.org/drawingml/2006/picture">
+                  <pic:nvPicPr>
+                    <pic:cNvPr id="916903786" name="Picture 1" descr="A close up of text&#10;&#10;Description automatically generated"/>
+                    <pic:cNvPicPr/>
+                  </pic:nvPicPr>
+                  <pic:blipFill>
+                    <a:blip r:embed="rId41"/>
+                    <a:stretch>
+                      <a:fillRect/>
+                    </a:stretch>
+                  </pic:blipFill>
+                  <pic:spPr>
+                    <a:xfrm>
+                      <a:off x="0" y="0"/>
+                      <a:ext cx="4417279" cy="777271"/>
+                    </a:xfrm>
+                    <a:prstGeom prst="rect">
+                      <a:avLst/>
+                    </a:prstGeom>
+                  </pic:spPr>
+                </pic:pic>
+              </a:graphicData>
+            </a:graphic>
+          </wp:inline>
+        </w:drawing>
+      </w:r>
+      <w:r>
+        <w:rPr>
+          <w:b/>
+          <w:bCs/>
+          <w:sz w:val="20"/>
+          <w:szCs w:val="20"/>
+        </w:rPr>
+        <w:t xml:space="preserve"> </w:t>
+      </w:r>
+    </w:p>
     <w:sectPr>
       <w:pgSz w:w="12240" w:h="15840"/>
       <w:pgMar w:top="1440" w:right="1440" w:bottom="1440" w:left="1440" w:header="720" w:footer="720" w:gutter="0"/>
@@ -6331,6 +6799,119 @@
     </w:lvl>
   </w:abstractNum>
   <w:abstractNum w:abstractNumId="4" w15:restartNumberingAfterBreak="0">
+    <w:nsid w:val="11ED75D8"/>
+    <w:multiLevelType w:val="hybridMultilevel"/>
+    <w:tmpl w:val="64E29426"/>
+    <w:lvl w:ilvl="0" w:tplc="04090001">
+      <w:start w:val="1"/>
+      <w:numFmt w:val="bullet"/>
+      <w:lvlText w:val=""/>
+      <w:lvlJc w:val="left"/>
+      <w:pPr>
+        <w:ind w:left="720" w:hanging="360"/>
+      </w:pPr>
+      <w:rPr>
+        <w:rFonts w:ascii="Symbol" w:hAnsi="Symbol" w:hint="default"/>
+      </w:rPr>
+    </w:lvl>
+    <w:lvl w:ilvl="1" w:tplc="04090003" w:tentative="1">
+      <w:start w:val="1"/>
+      <w:numFmt w:val="bullet"/>
+      <w:lvlText w:val="o"/>
+      <w:lvlJc w:val="left"/>
+      <w:pPr>
+        <w:ind w:left="1440" w:hanging="360"/>
+      </w:pPr>
+      <w:rPr>
+        <w:rFonts w:ascii="Courier New" w:hAnsi="Courier New" w:cs="Courier New" w:hint="default"/>
+      </w:rPr>
+    </w:lvl>
+    <w:lvl w:ilvl="2" w:tplc="04090005" w:tentative="1">
+      <w:start w:val="1"/>
+      <w:numFmt w:val="bullet"/>
+      <w:lvlText w:val=""/>
+      <w:lvlJc w:val="left"/>
+      <w:pPr>
+        <w:ind w:left="2160" w:hanging="360"/>
+      </w:pPr>
+      <w:rPr>
+        <w:rFonts w:ascii="Wingdings" w:hAnsi="Wingdings" w:hint="default"/>
+      </w:rPr>
+    </w:lvl>
+    <w:lvl w:ilvl="3" w:tplc="04090001" w:tentative="1">
+      <w:start w:val="1"/>
+      <w:numFmt w:val="bullet"/>
+      <w:lvlText w:val=""/>
+      <w:lvlJc w:val="left"/>
+      <w:pPr>
+        <w:ind w:left="2880" w:hanging="360"/>
+      </w:pPr>
+      <w:rPr>
+        <w:rFonts w:ascii="Symbol" w:hAnsi="Symbol" w:hint="default"/>
+      </w:rPr>
+    </w:lvl>
+    <w:lvl w:ilvl="4" w:tplc="04090003" w:tentative="1">
+      <w:start w:val="1"/>
+      <w:numFmt w:val="bullet"/>
+      <w:lvlText w:val="o"/>
+      <w:lvlJc w:val="left"/>
+      <w:pPr>
+        <w:ind w:left="3600" w:hanging="360"/>
+      </w:pPr>
+      <w:rPr>
+        <w:rFonts w:ascii="Courier New" w:hAnsi="Courier New" w:cs="Courier New" w:hint="default"/>
+      </w:rPr>
+    </w:lvl>
+    <w:lvl w:ilvl="5" w:tplc="04090005" w:tentative="1">
+      <w:start w:val="1"/>
+      <w:numFmt w:val="bullet"/>
+      <w:lvlText w:val=""/>
+      <w:lvlJc w:val="left"/>
+      <w:pPr>
+        <w:ind w:left="4320" w:hanging="360"/>
+      </w:pPr>
+      <w:rPr>
+        <w:rFonts w:ascii="Wingdings" w:hAnsi="Wingdings" w:hint="default"/>
+      </w:rPr>
+    </w:lvl>
+    <w:lvl w:ilvl="6" w:tplc="04090001" w:tentative="1">
+      <w:start w:val="1"/>
+      <w:numFmt w:val="bullet"/>
+      <w:lvlText w:val=""/>
+      <w:lvlJc w:val="left"/>
+      <w:pPr>
+        <w:ind w:left="5040" w:hanging="360"/>
+      </w:pPr>
+      <w:rPr>
+        <w:rFonts w:ascii="Symbol" w:hAnsi="Symbol" w:hint="default"/>
+      </w:rPr>
+    </w:lvl>
+    <w:lvl w:ilvl="7" w:tplc="04090003" w:tentative="1">
+      <w:start w:val="1"/>
+      <w:numFmt w:val="bullet"/>
+      <w:lvlText w:val="o"/>
+      <w:lvlJc w:val="left"/>
+      <w:pPr>
+        <w:ind w:left="5760" w:hanging="360"/>
+      </w:pPr>
+      <w:rPr>
+        <w:rFonts w:ascii="Courier New" w:hAnsi="Courier New" w:cs="Courier New" w:hint="default"/>
+      </w:rPr>
+    </w:lvl>
+    <w:lvl w:ilvl="8" w:tplc="04090005" w:tentative="1">
+      <w:start w:val="1"/>
+      <w:numFmt w:val="bullet"/>
+      <w:lvlText w:val=""/>
+      <w:lvlJc w:val="left"/>
+      <w:pPr>
+        <w:ind w:left="6480" w:hanging="360"/>
+      </w:pPr>
+      <w:rPr>
+        <w:rFonts w:ascii="Wingdings" w:hAnsi="Wingdings" w:hint="default"/>
+      </w:rPr>
+    </w:lvl>
+  </w:abstractNum>
+  <w:abstractNum w:abstractNumId="5" w15:restartNumberingAfterBreak="0">
     <w:nsid w:val="16D94B15"/>
     <w:multiLevelType w:val="hybridMultilevel"/>
     <w:tmpl w:val="6298BEBA"/>
@@ -6443,7 +7024,7 @@
       </w:rPr>
     </w:lvl>
   </w:abstractNum>
-  <w:abstractNum w:abstractNumId="5" w15:restartNumberingAfterBreak="0">
+  <w:abstractNum w:abstractNumId="6" w15:restartNumberingAfterBreak="0">
     <w:nsid w:val="182A3F07"/>
     <w:multiLevelType w:val="hybridMultilevel"/>
     <w:tmpl w:val="72A0F636"/>
@@ -6556,7 +7137,7 @@
       </w:rPr>
     </w:lvl>
   </w:abstractNum>
-  <w:abstractNum w:abstractNumId="6" w15:restartNumberingAfterBreak="0">
+  <w:abstractNum w:abstractNumId="7" w15:restartNumberingAfterBreak="0">
     <w:nsid w:val="1CDB4358"/>
     <w:multiLevelType w:val="hybridMultilevel"/>
     <w:tmpl w:val="B77A6686"/>
@@ -6669,7 +7250,7 @@
       </w:rPr>
     </w:lvl>
   </w:abstractNum>
-  <w:abstractNum w:abstractNumId="7" w15:restartNumberingAfterBreak="0">
+  <w:abstractNum w:abstractNumId="8" w15:restartNumberingAfterBreak="0">
     <w:nsid w:val="250B6000"/>
     <w:multiLevelType w:val="hybridMultilevel"/>
     <w:tmpl w:val="DD4059B4"/>
@@ -6782,7 +7363,7 @@
       </w:rPr>
     </w:lvl>
   </w:abstractNum>
-  <w:abstractNum w:abstractNumId="8" w15:restartNumberingAfterBreak="0">
+  <w:abstractNum w:abstractNumId="9" w15:restartNumberingAfterBreak="0">
     <w:nsid w:val="2B9D7144"/>
     <w:multiLevelType w:val="hybridMultilevel"/>
     <w:tmpl w:val="AE5452C8"/>
@@ -6895,7 +7476,7 @@
       </w:rPr>
     </w:lvl>
   </w:abstractNum>
-  <w:abstractNum w:abstractNumId="9" w15:restartNumberingAfterBreak="0">
+  <w:abstractNum w:abstractNumId="10" w15:restartNumberingAfterBreak="0">
     <w:nsid w:val="2C3E0C38"/>
     <w:multiLevelType w:val="hybridMultilevel"/>
     <w:tmpl w:val="FB827040"/>
@@ -7008,7 +7589,7 @@
       </w:rPr>
     </w:lvl>
   </w:abstractNum>
-  <w:abstractNum w:abstractNumId="10" w15:restartNumberingAfterBreak="0">
+  <w:abstractNum w:abstractNumId="11" w15:restartNumberingAfterBreak="0">
     <w:nsid w:val="37CE0806"/>
     <w:multiLevelType w:val="hybridMultilevel"/>
     <w:tmpl w:val="0B7834DE"/>
@@ -7121,7 +7702,7 @@
       </w:rPr>
     </w:lvl>
   </w:abstractNum>
-  <w:abstractNum w:abstractNumId="11" w15:restartNumberingAfterBreak="0">
+  <w:abstractNum w:abstractNumId="12" w15:restartNumberingAfterBreak="0">
     <w:nsid w:val="3DEB2C85"/>
     <w:multiLevelType w:val="hybridMultilevel"/>
     <w:tmpl w:val="5EBCE388"/>
@@ -7234,7 +7815,7 @@
       </w:rPr>
     </w:lvl>
   </w:abstractNum>
-  <w:abstractNum w:abstractNumId="12" w15:restartNumberingAfterBreak="0">
+  <w:abstractNum w:abstractNumId="13" w15:restartNumberingAfterBreak="0">
     <w:nsid w:val="41505EA5"/>
     <w:multiLevelType w:val="hybridMultilevel"/>
     <w:tmpl w:val="06961EC0"/>
@@ -7347,7 +7928,120 @@
       </w:rPr>
     </w:lvl>
   </w:abstractNum>
-  <w:abstractNum w:abstractNumId="13" w15:restartNumberingAfterBreak="0">
+  <w:abstractNum w:abstractNumId="14" w15:restartNumberingAfterBreak="0">
+    <w:nsid w:val="48BF16A5"/>
+    <w:multiLevelType w:val="hybridMultilevel"/>
+    <w:tmpl w:val="D772DF2A"/>
+    <w:lvl w:ilvl="0" w:tplc="04090001">
+      <w:start w:val="1"/>
+      <w:numFmt w:val="bullet"/>
+      <w:lvlText w:val=""/>
+      <w:lvlJc w:val="left"/>
+      <w:pPr>
+        <w:ind w:left="720" w:hanging="360"/>
+      </w:pPr>
+      <w:rPr>
+        <w:rFonts w:ascii="Symbol" w:hAnsi="Symbol" w:hint="default"/>
+      </w:rPr>
+    </w:lvl>
+    <w:lvl w:ilvl="1" w:tplc="04090003" w:tentative="1">
+      <w:start w:val="1"/>
+      <w:numFmt w:val="bullet"/>
+      <w:lvlText w:val="o"/>
+      <w:lvlJc w:val="left"/>
+      <w:pPr>
+        <w:ind w:left="1440" w:hanging="360"/>
+      </w:pPr>
+      <w:rPr>
+        <w:rFonts w:ascii="Courier New" w:hAnsi="Courier New" w:cs="Courier New" w:hint="default"/>
+      </w:rPr>
+    </w:lvl>
+    <w:lvl w:ilvl="2" w:tplc="04090005" w:tentative="1">
+      <w:start w:val="1"/>
+      <w:numFmt w:val="bullet"/>
+      <w:lvlText w:val=""/>
+      <w:lvlJc w:val="left"/>
+      <w:pPr>
+        <w:ind w:left="2160" w:hanging="360"/>
+      </w:pPr>
+      <w:rPr>
+        <w:rFonts w:ascii="Wingdings" w:hAnsi="Wingdings" w:hint="default"/>
+      </w:rPr>
+    </w:lvl>
+    <w:lvl w:ilvl="3" w:tplc="04090001" w:tentative="1">
+      <w:start w:val="1"/>
+      <w:numFmt w:val="bullet"/>
+      <w:lvlText w:val=""/>
+      <w:lvlJc w:val="left"/>
+      <w:pPr>
+        <w:ind w:left="2880" w:hanging="360"/>
+      </w:pPr>
+      <w:rPr>
+        <w:rFonts w:ascii="Symbol" w:hAnsi="Symbol" w:hint="default"/>
+      </w:rPr>
+    </w:lvl>
+    <w:lvl w:ilvl="4" w:tplc="04090003" w:tentative="1">
+      <w:start w:val="1"/>
+      <w:numFmt w:val="bullet"/>
+      <w:lvlText w:val="o"/>
+      <w:lvlJc w:val="left"/>
+      <w:pPr>
+        <w:ind w:left="3600" w:hanging="360"/>
+      </w:pPr>
+      <w:rPr>
+        <w:rFonts w:ascii="Courier New" w:hAnsi="Courier New" w:cs="Courier New" w:hint="default"/>
+      </w:rPr>
+    </w:lvl>
+    <w:lvl w:ilvl="5" w:tplc="04090005" w:tentative="1">
+      <w:start w:val="1"/>
+      <w:numFmt w:val="bullet"/>
+      <w:lvlText w:val=""/>
+      <w:lvlJc w:val="left"/>
+      <w:pPr>
+        <w:ind w:left="4320" w:hanging="360"/>
+      </w:pPr>
+      <w:rPr>
+        <w:rFonts w:ascii="Wingdings" w:hAnsi="Wingdings" w:hint="default"/>
+      </w:rPr>
+    </w:lvl>
+    <w:lvl w:ilvl="6" w:tplc="04090001" w:tentative="1">
+      <w:start w:val="1"/>
+      <w:numFmt w:val="bullet"/>
+      <w:lvlText w:val=""/>
+      <w:lvlJc w:val="left"/>
+      <w:pPr>
+        <w:ind w:left="5040" w:hanging="360"/>
+      </w:pPr>
+      <w:rPr>
+        <w:rFonts w:ascii="Symbol" w:hAnsi="Symbol" w:hint="default"/>
+      </w:rPr>
+    </w:lvl>
+    <w:lvl w:ilvl="7" w:tplc="04090003" w:tentative="1">
+      <w:start w:val="1"/>
+      <w:numFmt w:val="bullet"/>
+      <w:lvlText w:val="o"/>
+      <w:lvlJc w:val="left"/>
+      <w:pPr>
+        <w:ind w:left="5760" w:hanging="360"/>
+      </w:pPr>
+      <w:rPr>
+        <w:rFonts w:ascii="Courier New" w:hAnsi="Courier New" w:cs="Courier New" w:hint="default"/>
+      </w:rPr>
+    </w:lvl>
+    <w:lvl w:ilvl="8" w:tplc="04090005" w:tentative="1">
+      <w:start w:val="1"/>
+      <w:numFmt w:val="bullet"/>
+      <w:lvlText w:val=""/>
+      <w:lvlJc w:val="left"/>
+      <w:pPr>
+        <w:ind w:left="6480" w:hanging="360"/>
+      </w:pPr>
+      <w:rPr>
+        <w:rFonts w:ascii="Wingdings" w:hAnsi="Wingdings" w:hint="default"/>
+      </w:rPr>
+    </w:lvl>
+  </w:abstractNum>
+  <w:abstractNum w:abstractNumId="15" w15:restartNumberingAfterBreak="0">
     <w:nsid w:val="4D1E4E4F"/>
     <w:multiLevelType w:val="hybridMultilevel"/>
     <w:tmpl w:val="FE941E08"/>
@@ -7460,7 +8154,7 @@
       </w:rPr>
     </w:lvl>
   </w:abstractNum>
-  <w:abstractNum w:abstractNumId="14" w15:restartNumberingAfterBreak="0">
+  <w:abstractNum w:abstractNumId="16" w15:restartNumberingAfterBreak="0">
     <w:nsid w:val="55C8343E"/>
     <w:multiLevelType w:val="multilevel"/>
     <w:tmpl w:val="D820EC96"/>
@@ -7609,7 +8303,7 @@
       </w:rPr>
     </w:lvl>
   </w:abstractNum>
-  <w:abstractNum w:abstractNumId="15" w15:restartNumberingAfterBreak="0">
+  <w:abstractNum w:abstractNumId="17" w15:restartNumberingAfterBreak="0">
     <w:nsid w:val="637A0297"/>
     <w:multiLevelType w:val="hybridMultilevel"/>
     <w:tmpl w:val="9E1AEBB8"/>
@@ -7722,7 +8416,7 @@
       </w:rPr>
     </w:lvl>
   </w:abstractNum>
-  <w:abstractNum w:abstractNumId="16" w15:restartNumberingAfterBreak="0">
+  <w:abstractNum w:abstractNumId="18" w15:restartNumberingAfterBreak="0">
     <w:nsid w:val="664B0C5C"/>
     <w:multiLevelType w:val="hybridMultilevel"/>
     <w:tmpl w:val="C96CDE18"/>
@@ -7835,7 +8529,7 @@
       </w:rPr>
     </w:lvl>
   </w:abstractNum>
-  <w:abstractNum w:abstractNumId="17" w15:restartNumberingAfterBreak="0">
+  <w:abstractNum w:abstractNumId="19" w15:restartNumberingAfterBreak="0">
     <w:nsid w:val="72916456"/>
     <w:multiLevelType w:val="hybridMultilevel"/>
     <w:tmpl w:val="F87A18AC"/>
@@ -7948,7 +8642,7 @@
       </w:rPr>
     </w:lvl>
   </w:abstractNum>
-  <w:abstractNum w:abstractNumId="18" w15:restartNumberingAfterBreak="0">
+  <w:abstractNum w:abstractNumId="20" w15:restartNumberingAfterBreak="0">
     <w:nsid w:val="732D5B66"/>
     <w:multiLevelType w:val="hybridMultilevel"/>
     <w:tmpl w:val="40FC643C"/>
@@ -8061,7 +8755,7 @@
       </w:rPr>
     </w:lvl>
   </w:abstractNum>
-  <w:abstractNum w:abstractNumId="19" w15:restartNumberingAfterBreak="0">
+  <w:abstractNum w:abstractNumId="21" w15:restartNumberingAfterBreak="0">
     <w:nsid w:val="7B124209"/>
     <w:multiLevelType w:val="hybridMultilevel"/>
     <w:tmpl w:val="12B62124"/>
@@ -8175,63 +8869,69 @@
     </w:lvl>
   </w:abstractNum>
   <w:num w:numId="1" w16cid:durableId="2133397042">
-    <w:abstractNumId w:val="13"/>
+    <w:abstractNumId w:val="15"/>
   </w:num>
   <w:num w:numId="2" w16cid:durableId="1566138732">
-    <w:abstractNumId w:val="8"/>
+    <w:abstractNumId w:val="9"/>
   </w:num>
   <w:num w:numId="3" w16cid:durableId="1934975835">
-    <w:abstractNumId w:val="14"/>
+    <w:abstractNumId w:val="16"/>
   </w:num>
   <w:num w:numId="4" w16cid:durableId="1025867011">
-    <w:abstractNumId w:val="11"/>
+    <w:abstractNumId w:val="12"/>
   </w:num>
   <w:num w:numId="5" w16cid:durableId="1473253707">
-    <w:abstractNumId w:val="9"/>
+    <w:abstractNumId w:val="10"/>
   </w:num>
   <w:num w:numId="6" w16cid:durableId="1705247133">
-    <w:abstractNumId w:val="6"/>
+    <w:abstractNumId w:val="7"/>
   </w:num>
   <w:num w:numId="7" w16cid:durableId="240994030">
-    <w:abstractNumId w:val="15"/>
+    <w:abstractNumId w:val="17"/>
   </w:num>
   <w:num w:numId="8" w16cid:durableId="195696462">
     <w:abstractNumId w:val="0"/>
   </w:num>
   <w:num w:numId="9" w16cid:durableId="458180902">
-    <w:abstractNumId w:val="19"/>
+    <w:abstractNumId w:val="21"/>
   </w:num>
   <w:num w:numId="10" w16cid:durableId="2042432124">
     <w:abstractNumId w:val="1"/>
   </w:num>
   <w:num w:numId="11" w16cid:durableId="746611567">
-    <w:abstractNumId w:val="7"/>
+    <w:abstractNumId w:val="8"/>
   </w:num>
   <w:num w:numId="12" w16cid:durableId="521746488">
-    <w:abstractNumId w:val="12"/>
+    <w:abstractNumId w:val="13"/>
   </w:num>
   <w:num w:numId="13" w16cid:durableId="899484117">
-    <w:abstractNumId w:val="17"/>
+    <w:abstractNumId w:val="19"/>
   </w:num>
   <w:num w:numId="14" w16cid:durableId="698506893">
     <w:abstractNumId w:val="2"/>
   </w:num>
   <w:num w:numId="15" w16cid:durableId="1914851673">
-    <w:abstractNumId w:val="5"/>
+    <w:abstractNumId w:val="6"/>
   </w:num>
   <w:num w:numId="16" w16cid:durableId="2097244777">
     <w:abstractNumId w:val="3"/>
   </w:num>
   <w:num w:numId="17" w16cid:durableId="543981072">
+    <w:abstractNumId w:val="20"/>
+  </w:num>
+  <w:num w:numId="18" w16cid:durableId="217473551">
+    <w:abstractNumId w:val="11"/>
+  </w:num>
+  <w:num w:numId="19" w16cid:durableId="1830753730">
     <w:abstractNumId w:val="18"/>
   </w:num>
-  <w:num w:numId="18" w16cid:durableId="217473551">
-    <w:abstractNumId w:val="10"/>
+  <w:num w:numId="20" w16cid:durableId="415176455">
+    <w:abstractNumId w:val="5"/>
   </w:num>
-  <w:num w:numId="19" w16cid:durableId="1830753730">
-    <w:abstractNumId w:val="16"/>
+  <w:num w:numId="21" w16cid:durableId="1774350985">
+    <w:abstractNumId w:val="14"/>
   </w:num>
-  <w:num w:numId="20" w16cid:durableId="415176455">
+  <w:num w:numId="22" w16cid:durableId="185028079">
     <w:abstractNumId w:val="4"/>
   </w:num>
 </w:numbering>

</xml_diff>

<commit_message>
completed chapter 9 and updated notes
</commit_message>
<xml_diff>
--- a/notes.docx
+++ b/notes.docx
@@ -299,6 +299,7 @@
           <w:szCs w:val="20"/>
         </w:rPr>
       </w:pPr>
+      <w:proofErr w:type="gramStart"/>
       <w:r>
         <w:rPr>
           <w:b/>
@@ -308,6 +309,7 @@
         </w:rPr>
         <w:t>.corr</w:t>
       </w:r>
+      <w:proofErr w:type="gramEnd"/>
       <w:r>
         <w:rPr>
           <w:b/>
@@ -363,12 +365,21 @@
         </w:rPr>
         <w:t xml:space="preserve">Shuffling data is important as some algorithms are sensitive to the order of the </w:t>
       </w:r>
-      <w:r>
-        <w:rPr>
-          <w:sz w:val="20"/>
-          <w:szCs w:val="20"/>
-        </w:rPr>
-        <w:t xml:space="preserve">data </w:t>
+      <w:proofErr w:type="gramStart"/>
+      <w:r>
+        <w:rPr>
+          <w:sz w:val="20"/>
+          <w:szCs w:val="20"/>
+        </w:rPr>
+        <w:t>data</w:t>
+      </w:r>
+      <w:proofErr w:type="gramEnd"/>
+      <w:r>
+        <w:rPr>
+          <w:sz w:val="20"/>
+          <w:szCs w:val="20"/>
+        </w:rPr>
+        <w:t xml:space="preserve"> </w:t>
       </w:r>
       <w:r>
         <w:rPr>
@@ -460,6 +471,7 @@
         </w:rPr>
         <w:t xml:space="preserve">Why not </w:t>
       </w:r>
+      <w:proofErr w:type="gramStart"/>
       <w:r>
         <w:rPr>
           <w:sz w:val="20"/>
@@ -483,6 +495,7 @@
         </w:rPr>
         <w:t>.get</w:t>
       </w:r>
+      <w:proofErr w:type="gramEnd"/>
       <w:r>
         <w:rPr>
           <w:b/>
@@ -961,14 +974,36 @@
           <w:szCs w:val="20"/>
         </w:rPr>
       </w:pPr>
-      <w:r>
-        <w:rPr>
-          <w:b/>
-          <w:bCs/>
-          <w:sz w:val="20"/>
-          <w:szCs w:val="20"/>
-        </w:rPr>
-        <w:t>scipy.stats.randint(a, b+1):</w:t>
+      <w:proofErr w:type="spellStart"/>
+      <w:proofErr w:type="gramStart"/>
+      <w:r>
+        <w:rPr>
+          <w:b/>
+          <w:bCs/>
+          <w:sz w:val="20"/>
+          <w:szCs w:val="20"/>
+        </w:rPr>
+        <w:t>scipy.stats</w:t>
+      </w:r>
+      <w:proofErr w:type="gramEnd"/>
+      <w:r>
+        <w:rPr>
+          <w:b/>
+          <w:bCs/>
+          <w:sz w:val="20"/>
+          <w:szCs w:val="20"/>
+        </w:rPr>
+        <w:t>.randint</w:t>
+      </w:r>
+      <w:proofErr w:type="spellEnd"/>
+      <w:r>
+        <w:rPr>
+          <w:b/>
+          <w:bCs/>
+          <w:sz w:val="20"/>
+          <w:szCs w:val="20"/>
+        </w:rPr>
+        <w:t>(a, b+1):</w:t>
       </w:r>
       <w:r>
         <w:rPr>
@@ -1006,14 +1041,36 @@
           <w:szCs w:val="20"/>
         </w:rPr>
       </w:pPr>
-      <w:r>
-        <w:rPr>
-          <w:b/>
-          <w:bCs/>
-          <w:sz w:val="20"/>
-          <w:szCs w:val="20"/>
-        </w:rPr>
-        <w:t>scipy.stats.uniform(a, b):</w:t>
+      <w:proofErr w:type="spellStart"/>
+      <w:proofErr w:type="gramStart"/>
+      <w:r>
+        <w:rPr>
+          <w:b/>
+          <w:bCs/>
+          <w:sz w:val="20"/>
+          <w:szCs w:val="20"/>
+        </w:rPr>
+        <w:t>scipy.stats</w:t>
+      </w:r>
+      <w:proofErr w:type="gramEnd"/>
+      <w:r>
+        <w:rPr>
+          <w:b/>
+          <w:bCs/>
+          <w:sz w:val="20"/>
+          <w:szCs w:val="20"/>
+        </w:rPr>
+        <w:t>.uniform</w:t>
+      </w:r>
+      <w:proofErr w:type="spellEnd"/>
+      <w:r>
+        <w:rPr>
+          <w:b/>
+          <w:bCs/>
+          <w:sz w:val="20"/>
+          <w:szCs w:val="20"/>
+        </w:rPr>
+        <w:t>(a, b):</w:t>
       </w:r>
       <w:r>
         <w:rPr>
@@ -1051,14 +1108,36 @@
           <w:szCs w:val="20"/>
         </w:rPr>
       </w:pPr>
-      <w:r>
-        <w:rPr>
-          <w:b/>
-          <w:bCs/>
-          <w:sz w:val="20"/>
-          <w:szCs w:val="20"/>
-        </w:rPr>
-        <w:t>scipy.stats.geom(1 / scale):</w:t>
+      <w:proofErr w:type="spellStart"/>
+      <w:proofErr w:type="gramStart"/>
+      <w:r>
+        <w:rPr>
+          <w:b/>
+          <w:bCs/>
+          <w:sz w:val="20"/>
+          <w:szCs w:val="20"/>
+        </w:rPr>
+        <w:t>scipy.stats</w:t>
+      </w:r>
+      <w:proofErr w:type="gramEnd"/>
+      <w:r>
+        <w:rPr>
+          <w:b/>
+          <w:bCs/>
+          <w:sz w:val="20"/>
+          <w:szCs w:val="20"/>
+        </w:rPr>
+        <w:t>.geom</w:t>
+      </w:r>
+      <w:proofErr w:type="spellEnd"/>
+      <w:r>
+        <w:rPr>
+          <w:b/>
+          <w:bCs/>
+          <w:sz w:val="20"/>
+          <w:szCs w:val="20"/>
+        </w:rPr>
+        <w:t>(1 / scale):</w:t>
       </w:r>
       <w:r>
         <w:rPr>
@@ -1080,6 +1159,8 @@
           <w:szCs w:val="20"/>
         </w:rPr>
       </w:pPr>
+      <w:proofErr w:type="spellStart"/>
+      <w:proofErr w:type="gramStart"/>
       <w:r>
         <w:rPr>
           <w:b/>
@@ -1088,7 +1169,27 @@
           <w:szCs w:val="20"/>
         </w:rPr>
         <w:lastRenderedPageBreak/>
-        <w:t>scipy.stats.expon(scale):</w:t>
+        <w:t>scipy.stats</w:t>
+      </w:r>
+      <w:proofErr w:type="gramEnd"/>
+      <w:r>
+        <w:rPr>
+          <w:b/>
+          <w:bCs/>
+          <w:sz w:val="20"/>
+          <w:szCs w:val="20"/>
+        </w:rPr>
+        <w:t>.expon</w:t>
+      </w:r>
+      <w:proofErr w:type="spellEnd"/>
+      <w:r>
+        <w:rPr>
+          <w:b/>
+          <w:bCs/>
+          <w:sz w:val="20"/>
+          <w:szCs w:val="20"/>
+        </w:rPr>
+        <w:t>(scale):</w:t>
       </w:r>
       <w:r>
         <w:rPr>
@@ -1110,14 +1211,36 @@
           <w:szCs w:val="20"/>
         </w:rPr>
       </w:pPr>
-      <w:r>
-        <w:rPr>
-          <w:b/>
-          <w:bCs/>
-          <w:sz w:val="20"/>
-          <w:szCs w:val="20"/>
-        </w:rPr>
-        <w:t>scipy.stats.loguniform(a, b):</w:t>
+      <w:proofErr w:type="spellStart"/>
+      <w:proofErr w:type="gramStart"/>
+      <w:r>
+        <w:rPr>
+          <w:b/>
+          <w:bCs/>
+          <w:sz w:val="20"/>
+          <w:szCs w:val="20"/>
+        </w:rPr>
+        <w:t>scipy.stats</w:t>
+      </w:r>
+      <w:proofErr w:type="gramEnd"/>
+      <w:r>
+        <w:rPr>
+          <w:b/>
+          <w:bCs/>
+          <w:sz w:val="20"/>
+          <w:szCs w:val="20"/>
+        </w:rPr>
+        <w:t>.loguniform</w:t>
+      </w:r>
+      <w:proofErr w:type="spellEnd"/>
+      <w:r>
+        <w:rPr>
+          <w:b/>
+          <w:bCs/>
+          <w:sz w:val="20"/>
+          <w:szCs w:val="20"/>
+        </w:rPr>
+        <w:t>(a, b):</w:t>
       </w:r>
       <w:r>
         <w:rPr>
@@ -4278,8 +4401,9 @@
           <w:szCs w:val="16"/>
           <w:vertAlign w:val="subscript"/>
         </w:rPr>
-        <w:t>i, k</w:t>
-      </w:r>
+        <w:t xml:space="preserve">i, </w:t>
+      </w:r>
+      <w:proofErr w:type="gramStart"/>
       <w:r>
         <w:rPr>
           <w:b/>
@@ -4288,7 +4412,7 @@
           <w:szCs w:val="16"/>
           <w:vertAlign w:val="subscript"/>
         </w:rPr>
-        <w:t xml:space="preserve">  </w:t>
+        <w:t>k</w:t>
       </w:r>
       <w:r>
         <w:rPr>
@@ -4296,8 +4420,28 @@
           <w:bCs/>
           <w:sz w:val="16"/>
           <w:szCs w:val="16"/>
-        </w:rPr>
-        <w:t>is ratio of class k instances among training instances in the i</w:t>
+          <w:vertAlign w:val="subscript"/>
+        </w:rPr>
+        <w:t xml:space="preserve">  </w:t>
+      </w:r>
+      <w:r>
+        <w:rPr>
+          <w:b/>
+          <w:bCs/>
+          <w:sz w:val="16"/>
+          <w:szCs w:val="16"/>
+        </w:rPr>
+        <w:t>is</w:t>
+      </w:r>
+      <w:proofErr w:type="gramEnd"/>
+      <w:r>
+        <w:rPr>
+          <w:b/>
+          <w:bCs/>
+          <w:sz w:val="16"/>
+          <w:szCs w:val="16"/>
+        </w:rPr>
+        <w:t xml:space="preserve"> ratio of class k instances among training instances in the i</w:t>
       </w:r>
       <w:r>
         <w:rPr>
@@ -4402,7 +4546,27 @@
           <w:sz w:val="16"/>
           <w:szCs w:val="16"/>
         </w:rPr>
-        <w:t xml:space="preserve"> ie. by minimizing the impurity.</w:t>
+        <w:t xml:space="preserve"> </w:t>
+      </w:r>
+      <w:proofErr w:type="spellStart"/>
+      <w:r>
+        <w:rPr>
+          <w:b/>
+          <w:bCs/>
+          <w:sz w:val="16"/>
+          <w:szCs w:val="16"/>
+        </w:rPr>
+        <w:t>ie</w:t>
+      </w:r>
+      <w:proofErr w:type="spellEnd"/>
+      <w:r>
+        <w:rPr>
+          <w:b/>
+          <w:bCs/>
+          <w:sz w:val="16"/>
+          <w:szCs w:val="16"/>
+        </w:rPr>
+        <w:t>. by minimizing the impurity.</w:t>
       </w:r>
     </w:p>
     <w:p>
@@ -4889,7 +5053,23 @@
           <w:sz w:val="20"/>
           <w:szCs w:val="20"/>
         </w:rPr>
-        <w:t xml:space="preserve"> It only works if all the estimators have predict_proba functionality. SVC does not have this. Hence, set hyperparameter ‘probability’ of SVC to True.</w:t>
+        <w:t xml:space="preserve"> It only works if all the estimators have </w:t>
+      </w:r>
+      <w:proofErr w:type="gramStart"/>
+      <w:r>
+        <w:rPr>
+          <w:sz w:val="20"/>
+          <w:szCs w:val="20"/>
+        </w:rPr>
+        <w:t>predict</w:t>
+      </w:r>
+      <w:proofErr w:type="gramEnd"/>
+      <w:r>
+        <w:rPr>
+          <w:sz w:val="20"/>
+          <w:szCs w:val="20"/>
+        </w:rPr>
+        <w:t>_proba functionality. SVC does not have this. Hence, set hyperparameter ‘probability’ of SVC to True.</w:t>
       </w:r>
     </w:p>
     <w:p>
@@ -5435,7 +5615,39 @@
           <w:sz w:val="20"/>
           <w:szCs w:val="20"/>
         </w:rPr>
-        <w:t>Normally you should use RandomForest, AdaBoost and GradientBoost initially. You may then want to try voting classifiers or stacking classifiers to push your models.</w:t>
+        <w:t xml:space="preserve">Normally you should use </w:t>
+      </w:r>
+      <w:proofErr w:type="spellStart"/>
+      <w:r>
+        <w:rPr>
+          <w:sz w:val="20"/>
+          <w:szCs w:val="20"/>
+        </w:rPr>
+        <w:t>RandomForest</w:t>
+      </w:r>
+      <w:proofErr w:type="spellEnd"/>
+      <w:r>
+        <w:rPr>
+          <w:sz w:val="20"/>
+          <w:szCs w:val="20"/>
+        </w:rPr>
+        <w:t xml:space="preserve">, AdaBoost and </w:t>
+      </w:r>
+      <w:proofErr w:type="spellStart"/>
+      <w:r>
+        <w:rPr>
+          <w:sz w:val="20"/>
+          <w:szCs w:val="20"/>
+        </w:rPr>
+        <w:t>GradientBoost</w:t>
+      </w:r>
+      <w:proofErr w:type="spellEnd"/>
+      <w:r>
+        <w:rPr>
+          <w:sz w:val="20"/>
+          <w:szCs w:val="20"/>
+        </w:rPr>
+        <w:t xml:space="preserve"> initially. You may then want to try voting classifiers or stacking classifiers to push your models.</w:t>
       </w:r>
     </w:p>
     <w:p>
@@ -5452,7 +5664,7 @@
           <w:szCs w:val="20"/>
         </w:rPr>
         <w:drawing>
-          <wp:anchor distT="0" distB="0" distL="114300" distR="114300" simplePos="0" relativeHeight="251658240" behindDoc="0" locked="0" layoutInCell="1" allowOverlap="1" wp14:anchorId="76D6FDE0" wp14:editId="5B1F9049">
+          <wp:anchor distT="0" distB="0" distL="114300" distR="114300" simplePos="0" relativeHeight="251658240" behindDoc="0" locked="0" layoutInCell="1" allowOverlap="1" wp14:anchorId="76D6FDE0" wp14:editId="17F94795">
             <wp:simplePos x="0" y="0"/>
             <wp:positionH relativeFrom="column">
               <wp:posOffset>0</wp:posOffset>
@@ -5742,7 +5954,23 @@
           <w:sz w:val="20"/>
           <w:szCs w:val="20"/>
         </w:rPr>
-        <w:t>To make predictions, the predictions of all estimators are weighted using predictor weights found by Equation 7-2. Then the majority of weighted votes results in the final prediction</w:t>
+        <w:t xml:space="preserve">To make predictions, the predictions of all estimators are weighted using predictor weights found by Equation 7-2. Then </w:t>
+      </w:r>
+      <w:proofErr w:type="gramStart"/>
+      <w:r>
+        <w:rPr>
+          <w:sz w:val="20"/>
+          <w:szCs w:val="20"/>
+        </w:rPr>
+        <w:t>the majority of</w:t>
+      </w:r>
+      <w:proofErr w:type="gramEnd"/>
+      <w:r>
+        <w:rPr>
+          <w:sz w:val="20"/>
+          <w:szCs w:val="20"/>
+        </w:rPr>
+        <w:t xml:space="preserve"> weighted votes results in the final prediction</w:t>
       </w:r>
       <w:r>
         <w:rPr>
@@ -5967,6 +6195,7 @@
           <w:szCs w:val="20"/>
         </w:rPr>
       </w:pPr>
+      <w:proofErr w:type="spellStart"/>
       <w:r>
         <w:rPr>
           <w:b/>
@@ -5976,6 +6205,7 @@
         </w:rPr>
         <w:t>IncrementalPCA</w:t>
       </w:r>
+      <w:proofErr w:type="spellEnd"/>
       <w:r>
         <w:rPr>
           <w:sz w:val="20"/>
@@ -6080,6 +6310,7 @@
         <w:lastRenderedPageBreak/>
         <w:t xml:space="preserve">Use </w:t>
       </w:r>
+      <w:proofErr w:type="spellStart"/>
       <w:r>
         <w:rPr>
           <w:b/>
@@ -6089,6 +6320,7 @@
         </w:rPr>
         <w:t>SparseRandomProjection</w:t>
       </w:r>
+      <w:proofErr w:type="spellEnd"/>
       <w:r>
         <w:rPr>
           <w:sz w:val="20"/>
@@ -6096,14 +6328,25 @@
         </w:rPr>
         <w:t xml:space="preserve"> for large data as compared to </w:t>
       </w:r>
-      <w:r>
-        <w:rPr>
-          <w:b/>
-          <w:bCs/>
-          <w:sz w:val="20"/>
-          <w:szCs w:val="20"/>
-        </w:rPr>
-        <w:t>GaussianRandomProjection.</w:t>
+      <w:proofErr w:type="spellStart"/>
+      <w:r>
+        <w:rPr>
+          <w:b/>
+          <w:bCs/>
+          <w:sz w:val="20"/>
+          <w:szCs w:val="20"/>
+        </w:rPr>
+        <w:t>GaussianRandomProjection</w:t>
+      </w:r>
+      <w:proofErr w:type="spellEnd"/>
+      <w:r>
+        <w:rPr>
+          <w:b/>
+          <w:bCs/>
+          <w:sz w:val="20"/>
+          <w:szCs w:val="20"/>
+        </w:rPr>
+        <w:t>.</w:t>
       </w:r>
     </w:p>
     <w:p>
@@ -6165,6 +6408,7 @@
         <w:rPr>
           <w:b/>
           <w:bCs/>
+          <w:noProof/>
           <w:sz w:val="20"/>
           <w:szCs w:val="20"/>
         </w:rPr>
@@ -6222,6 +6466,7 @@
         <w:rPr>
           <w:b/>
           <w:bCs/>
+          <w:noProof/>
           <w:sz w:val="20"/>
           <w:szCs w:val="20"/>
         </w:rPr>
@@ -6285,6 +6530,7 @@
         <w:rPr>
           <w:b/>
           <w:bCs/>
+          <w:noProof/>
           <w:sz w:val="20"/>
           <w:szCs w:val="20"/>
         </w:rPr>
@@ -6334,6 +6580,480 @@
         <w:t xml:space="preserve"> </w:t>
       </w:r>
     </w:p>
+    <w:p>
+      <w:pPr>
+        <w:ind w:left="360"/>
+        <w:rPr>
+          <w:b/>
+          <w:bCs/>
+          <w:sz w:val="20"/>
+          <w:szCs w:val="20"/>
+        </w:rPr>
+      </w:pPr>
+    </w:p>
+    <w:p>
+      <w:pPr>
+        <w:ind w:left="360"/>
+        <w:rPr>
+          <w:b/>
+          <w:bCs/>
+          <w:sz w:val="20"/>
+          <w:szCs w:val="20"/>
+        </w:rPr>
+      </w:pPr>
+      <w:r>
+        <w:rPr>
+          <w:b/>
+          <w:bCs/>
+          <w:sz w:val="20"/>
+          <w:szCs w:val="20"/>
+        </w:rPr>
+        <w:t>Chapter 9:</w:t>
+      </w:r>
+    </w:p>
+    <w:p>
+      <w:pPr>
+        <w:pStyle w:val="ListParagraph"/>
+        <w:numPr>
+          <w:ilvl w:val="0"/>
+          <w:numId w:val="23"/>
+        </w:numPr>
+        <w:rPr>
+          <w:b/>
+          <w:bCs/>
+          <w:sz w:val="20"/>
+          <w:szCs w:val="20"/>
+        </w:rPr>
+      </w:pPr>
+      <w:r>
+        <w:rPr>
+          <w:b/>
+          <w:bCs/>
+          <w:sz w:val="20"/>
+          <w:szCs w:val="20"/>
+        </w:rPr>
+        <w:t xml:space="preserve">Clustering </w:t>
+      </w:r>
+      <w:r>
+        <w:rPr>
+          <w:sz w:val="20"/>
+          <w:szCs w:val="20"/>
+        </w:rPr>
+        <w:t>is used for dimensionality reduction, feature engineering, anomaly detection, semi-supervised learning, search engines and image segmentation.</w:t>
+      </w:r>
+    </w:p>
+    <w:p>
+      <w:pPr>
+        <w:pStyle w:val="ListParagraph"/>
+        <w:numPr>
+          <w:ilvl w:val="0"/>
+          <w:numId w:val="23"/>
+        </w:numPr>
+        <w:rPr>
+          <w:b/>
+          <w:bCs/>
+          <w:sz w:val="20"/>
+          <w:szCs w:val="20"/>
+        </w:rPr>
+      </w:pPr>
+      <w:r>
+        <w:rPr>
+          <w:b/>
+          <w:bCs/>
+          <w:sz w:val="20"/>
+          <w:szCs w:val="20"/>
+        </w:rPr>
+        <w:t xml:space="preserve">KMeans and MiniBatchKMeans </w:t>
+      </w:r>
+      <w:r>
+        <w:rPr>
+          <w:sz w:val="20"/>
+          <w:szCs w:val="20"/>
+        </w:rPr>
+        <w:t xml:space="preserve">are used for clustering. MiniBatchKMeans is 3.5 times faster than KMeans and you can use </w:t>
+      </w:r>
+      <w:proofErr w:type="spellStart"/>
+      <w:r>
+        <w:rPr>
+          <w:sz w:val="20"/>
+          <w:szCs w:val="20"/>
+        </w:rPr>
+        <w:t>memmap</w:t>
+      </w:r>
+      <w:proofErr w:type="spellEnd"/>
+      <w:r>
+        <w:rPr>
+          <w:sz w:val="20"/>
+          <w:szCs w:val="20"/>
+        </w:rPr>
+        <w:t xml:space="preserve"> class to train it</w:t>
+      </w:r>
+      <w:r>
+        <w:rPr>
+          <w:sz w:val="20"/>
+          <w:szCs w:val="20"/>
+        </w:rPr>
+        <w:t>.</w:t>
+      </w:r>
+    </w:p>
+    <w:p>
+      <w:pPr>
+        <w:pStyle w:val="ListParagraph"/>
+        <w:numPr>
+          <w:ilvl w:val="0"/>
+          <w:numId w:val="23"/>
+        </w:numPr>
+        <w:rPr>
+          <w:b/>
+          <w:bCs/>
+          <w:sz w:val="20"/>
+          <w:szCs w:val="20"/>
+        </w:rPr>
+      </w:pPr>
+      <w:r>
+        <w:rPr>
+          <w:sz w:val="20"/>
+          <w:szCs w:val="20"/>
+        </w:rPr>
+        <w:t xml:space="preserve">Scale the features for </w:t>
+      </w:r>
+      <w:proofErr w:type="spellStart"/>
+      <w:r>
+        <w:rPr>
+          <w:sz w:val="20"/>
+          <w:szCs w:val="20"/>
+        </w:rPr>
+        <w:t>kmeans</w:t>
+      </w:r>
+      <w:proofErr w:type="spellEnd"/>
+      <w:r>
+        <w:rPr>
+          <w:sz w:val="20"/>
+          <w:szCs w:val="20"/>
+        </w:rPr>
+        <w:t xml:space="preserve"> clustering</w:t>
+      </w:r>
+      <w:r>
+        <w:rPr>
+          <w:sz w:val="20"/>
+          <w:szCs w:val="20"/>
+        </w:rPr>
+        <w:t xml:space="preserve"> since they </w:t>
+      </w:r>
+      <w:r>
+        <w:rPr>
+          <w:sz w:val="20"/>
+          <w:szCs w:val="20"/>
+        </w:rPr>
+        <w:t>won’t</w:t>
+      </w:r>
+      <w:r>
+        <w:rPr>
+          <w:sz w:val="20"/>
+          <w:szCs w:val="20"/>
+        </w:rPr>
+        <w:t xml:space="preserve"> do well with all types of shapes of data.</w:t>
+      </w:r>
+    </w:p>
+    <w:p>
+      <w:pPr>
+        <w:pStyle w:val="ListParagraph"/>
+        <w:numPr>
+          <w:ilvl w:val="0"/>
+          <w:numId w:val="23"/>
+        </w:numPr>
+        <w:rPr>
+          <w:b/>
+          <w:bCs/>
+          <w:sz w:val="20"/>
+          <w:szCs w:val="20"/>
+        </w:rPr>
+      </w:pPr>
+      <w:r>
+        <w:rPr>
+          <w:sz w:val="20"/>
+          <w:szCs w:val="20"/>
+        </w:rPr>
+        <w:t>One trick for supervised learning is to try active learning.</w:t>
+      </w:r>
+      <w:r>
+        <w:rPr>
+          <w:sz w:val="20"/>
+          <w:szCs w:val="20"/>
+        </w:rPr>
+        <w:t xml:space="preserve"> Here the model is trained on labeled instances and then tries to predict unlabeled ones. Then a human expert tries to interfere in the model and try to provide labels which are most </w:t>
+      </w:r>
+      <w:r>
+        <w:rPr>
+          <w:sz w:val="20"/>
+          <w:szCs w:val="20"/>
+        </w:rPr>
+        <w:t>uncertain,</w:t>
+      </w:r>
+      <w:r>
+        <w:rPr>
+          <w:sz w:val="20"/>
+          <w:szCs w:val="20"/>
+        </w:rPr>
+        <w:t xml:space="preserve"> or which allows to have maximum improvement. The model trains again and predicts like before.</w:t>
+      </w:r>
+    </w:p>
+    <w:p>
+      <w:pPr>
+        <w:pStyle w:val="ListParagraph"/>
+        <w:numPr>
+          <w:ilvl w:val="0"/>
+          <w:numId w:val="23"/>
+        </w:numPr>
+        <w:rPr>
+          <w:sz w:val="20"/>
+          <w:szCs w:val="20"/>
+        </w:rPr>
+      </w:pPr>
+      <w:r>
+        <w:rPr>
+          <w:b/>
+          <w:bCs/>
+          <w:sz w:val="20"/>
+          <w:szCs w:val="20"/>
+        </w:rPr>
+        <w:t>DBSCAN</w:t>
+      </w:r>
+      <w:r>
+        <w:rPr>
+          <w:sz w:val="20"/>
+          <w:szCs w:val="20"/>
+        </w:rPr>
+        <w:t xml:space="preserve"> tries to </w:t>
+      </w:r>
+      <w:r>
+        <w:rPr>
+          <w:sz w:val="20"/>
+          <w:szCs w:val="20"/>
+        </w:rPr>
+        <w:t xml:space="preserve">find </w:t>
+      </w:r>
+      <w:r>
+        <w:rPr>
+          <w:sz w:val="20"/>
+          <w:szCs w:val="20"/>
+        </w:rPr>
+        <w:t xml:space="preserve">min_samples in an instance’s e-neighborhood. If it does, the instance becomes core and all the instances in the neighborhood are classified as one cluster. Otherwise, if an instance is not core neither does it have any in its neighbors, it is considered </w:t>
+      </w:r>
+      <w:r>
+        <w:rPr>
+          <w:sz w:val="20"/>
+          <w:szCs w:val="20"/>
+        </w:rPr>
+        <w:t>an anomaly</w:t>
+      </w:r>
+      <w:r>
+        <w:rPr>
+          <w:sz w:val="20"/>
+          <w:szCs w:val="20"/>
+        </w:rPr>
+        <w:t>.</w:t>
+      </w:r>
+      <w:r>
+        <w:rPr>
+          <w:rFonts w:ascii="Consolas" w:eastAsia="Times New Roman" w:hAnsi="Consolas" w:cs="Times New Roman"/>
+          <w:color w:val="F8F8F2"/>
+          <w:kern w:val="0"/>
+          <w:sz w:val="21"/>
+          <w:szCs w:val="21"/>
+          <w14:ligatures w14:val="none"/>
+        </w:rPr>
+        <w:t xml:space="preserve"> </w:t>
+      </w:r>
+      <w:r>
+        <w:rPr>
+          <w:sz w:val="20"/>
+          <w:szCs w:val="20"/>
+        </w:rPr>
+        <w:t>A long series of neighboring core</w:t>
+      </w:r>
+      <w:r>
+        <w:rPr>
+          <w:sz w:val="20"/>
+          <w:szCs w:val="20"/>
+        </w:rPr>
+        <w:t>s</w:t>
+      </w:r>
+      <w:r>
+        <w:rPr>
+          <w:sz w:val="20"/>
+          <w:szCs w:val="20"/>
+        </w:rPr>
+        <w:t xml:space="preserve"> form </w:t>
+      </w:r>
+      <w:r>
+        <w:rPr>
+          <w:sz w:val="20"/>
+          <w:szCs w:val="20"/>
+        </w:rPr>
+        <w:t>one</w:t>
+      </w:r>
+      <w:r>
+        <w:rPr>
+          <w:sz w:val="20"/>
+          <w:szCs w:val="20"/>
+        </w:rPr>
+        <w:t xml:space="preserve"> cluster</w:t>
+      </w:r>
+      <w:r>
+        <w:rPr>
+          <w:sz w:val="20"/>
+          <w:szCs w:val="20"/>
+        </w:rPr>
+        <w:t xml:space="preserve">. It works best if there are low density </w:t>
+      </w:r>
+      <w:r>
+        <w:rPr>
+          <w:sz w:val="20"/>
+          <w:szCs w:val="20"/>
+        </w:rPr>
+        <w:t>regions,</w:t>
+      </w:r>
+      <w:r>
+        <w:rPr>
+          <w:sz w:val="20"/>
+          <w:szCs w:val="20"/>
+        </w:rPr>
+        <w:t xml:space="preserve"> and it does not scale well to large datasets.</w:t>
+      </w:r>
+    </w:p>
+    <w:p>
+      <w:pPr>
+        <w:pStyle w:val="ListParagraph"/>
+        <w:numPr>
+          <w:ilvl w:val="0"/>
+          <w:numId w:val="23"/>
+        </w:numPr>
+        <w:rPr>
+          <w:sz w:val="20"/>
+          <w:szCs w:val="20"/>
+        </w:rPr>
+      </w:pPr>
+      <w:r>
+        <w:rPr>
+          <w:sz w:val="20"/>
+          <w:szCs w:val="20"/>
+        </w:rPr>
+        <w:t xml:space="preserve">If there are too many outliers in the </w:t>
+      </w:r>
+      <w:r>
+        <w:rPr>
+          <w:b/>
+          <w:bCs/>
+          <w:sz w:val="20"/>
+          <w:szCs w:val="20"/>
+        </w:rPr>
+        <w:t xml:space="preserve">GaussianMixture, </w:t>
+      </w:r>
+      <w:r>
+        <w:rPr>
+          <w:sz w:val="20"/>
+          <w:szCs w:val="20"/>
+        </w:rPr>
+        <w:t>the model will start to sway away. Hence, it is better to first fit the model to find outliers and then fit it the second time, now with cleaner data.</w:t>
+      </w:r>
+    </w:p>
+    <w:p>
+      <w:pPr>
+        <w:pStyle w:val="ListParagraph"/>
+        <w:numPr>
+          <w:ilvl w:val="0"/>
+          <w:numId w:val="23"/>
+        </w:numPr>
+        <w:rPr>
+          <w:sz w:val="20"/>
+          <w:szCs w:val="20"/>
+        </w:rPr>
+      </w:pPr>
+      <w:r>
+        <w:rPr>
+          <w:sz w:val="20"/>
+          <w:szCs w:val="20"/>
+        </w:rPr>
+        <w:t>AIC and BIC scores may differ in GaussianMixture. BIC will tend to be the simpler model while AIC will fit better with larger models</w:t>
+      </w:r>
+      <w:r>
+        <w:rPr>
+          <w:sz w:val="20"/>
+          <w:szCs w:val="20"/>
+        </w:rPr>
+        <w:t>.</w:t>
+      </w:r>
+    </w:p>
+    <w:p>
+      <w:pPr>
+        <w:pStyle w:val="ListParagraph"/>
+        <w:numPr>
+          <w:ilvl w:val="0"/>
+          <w:numId w:val="23"/>
+        </w:numPr>
+        <w:rPr>
+          <w:sz w:val="20"/>
+          <w:szCs w:val="20"/>
+        </w:rPr>
+      </w:pPr>
+      <w:r>
+        <w:rPr>
+          <w:sz w:val="20"/>
+          <w:szCs w:val="20"/>
+        </w:rPr>
+        <w:t>K</w:t>
+      </w:r>
+      <w:r>
+        <w:rPr>
+          <w:sz w:val="20"/>
+          <w:szCs w:val="20"/>
+        </w:rPr>
+        <w:t>M</w:t>
+      </w:r>
+      <w:r>
+        <w:rPr>
+          <w:sz w:val="20"/>
+          <w:szCs w:val="20"/>
+        </w:rPr>
+        <w:t xml:space="preserve">eans do not do well with ellipsoidal data while GaussianMixture may have trouble with other shapes like with the </w:t>
+      </w:r>
+      <w:r>
+        <w:rPr>
+          <w:sz w:val="20"/>
+          <w:szCs w:val="20"/>
+        </w:rPr>
+        <w:t>moon’s</w:t>
+      </w:r>
+      <w:r>
+        <w:rPr>
+          <w:sz w:val="20"/>
+          <w:szCs w:val="20"/>
+        </w:rPr>
+        <w:t xml:space="preserve"> dataset.</w:t>
+      </w:r>
+      <w:r>
+        <w:rPr>
+          <w:sz w:val="20"/>
+          <w:szCs w:val="20"/>
+        </w:rPr>
+        <w:t xml:space="preserve"> GaussianMixture is however good for anomaly detection</w:t>
+      </w:r>
+      <w:r>
+        <w:rPr>
+          <w:sz w:val="20"/>
+          <w:szCs w:val="20"/>
+        </w:rPr>
+        <w:t xml:space="preserve"> for all types/shapes of data though</w:t>
+      </w:r>
+      <w:r>
+        <w:rPr>
+          <w:sz w:val="20"/>
+          <w:szCs w:val="20"/>
+        </w:rPr>
+        <w:t>.</w:t>
+      </w:r>
+    </w:p>
     <w:sectPr>
       <w:pgSz w:w="12240" w:h="15840"/>
       <w:pgMar w:top="1440" w:right="1440" w:bottom="1440" w:left="1440" w:header="720" w:footer="720" w:gutter="0"/>
@@ -8856,6 +9576,119 @@
       </w:rPr>
     </w:lvl>
     <w:lvl w:ilvl="8" w:tplc="FFFFFFFF" w:tentative="1">
+      <w:start w:val="1"/>
+      <w:numFmt w:val="bullet"/>
+      <w:lvlText w:val=""/>
+      <w:lvlJc w:val="left"/>
+      <w:pPr>
+        <w:ind w:left="6840" w:hanging="360"/>
+      </w:pPr>
+      <w:rPr>
+        <w:rFonts w:ascii="Wingdings" w:hAnsi="Wingdings" w:hint="default"/>
+      </w:rPr>
+    </w:lvl>
+  </w:abstractNum>
+  <w:abstractNum w:abstractNumId="22" w15:restartNumberingAfterBreak="0">
+    <w:nsid w:val="7D9E771E"/>
+    <w:multiLevelType w:val="hybridMultilevel"/>
+    <w:tmpl w:val="F89642AA"/>
+    <w:lvl w:ilvl="0" w:tplc="04090001">
+      <w:start w:val="1"/>
+      <w:numFmt w:val="bullet"/>
+      <w:lvlText w:val=""/>
+      <w:lvlJc w:val="left"/>
+      <w:pPr>
+        <w:ind w:left="1080" w:hanging="360"/>
+      </w:pPr>
+      <w:rPr>
+        <w:rFonts w:ascii="Symbol" w:hAnsi="Symbol" w:hint="default"/>
+      </w:rPr>
+    </w:lvl>
+    <w:lvl w:ilvl="1" w:tplc="04090003" w:tentative="1">
+      <w:start w:val="1"/>
+      <w:numFmt w:val="bullet"/>
+      <w:lvlText w:val="o"/>
+      <w:lvlJc w:val="left"/>
+      <w:pPr>
+        <w:ind w:left="1800" w:hanging="360"/>
+      </w:pPr>
+      <w:rPr>
+        <w:rFonts w:ascii="Courier New" w:hAnsi="Courier New" w:cs="Courier New" w:hint="default"/>
+      </w:rPr>
+    </w:lvl>
+    <w:lvl w:ilvl="2" w:tplc="04090005" w:tentative="1">
+      <w:start w:val="1"/>
+      <w:numFmt w:val="bullet"/>
+      <w:lvlText w:val=""/>
+      <w:lvlJc w:val="left"/>
+      <w:pPr>
+        <w:ind w:left="2520" w:hanging="360"/>
+      </w:pPr>
+      <w:rPr>
+        <w:rFonts w:ascii="Wingdings" w:hAnsi="Wingdings" w:hint="default"/>
+      </w:rPr>
+    </w:lvl>
+    <w:lvl w:ilvl="3" w:tplc="04090001" w:tentative="1">
+      <w:start w:val="1"/>
+      <w:numFmt w:val="bullet"/>
+      <w:lvlText w:val=""/>
+      <w:lvlJc w:val="left"/>
+      <w:pPr>
+        <w:ind w:left="3240" w:hanging="360"/>
+      </w:pPr>
+      <w:rPr>
+        <w:rFonts w:ascii="Symbol" w:hAnsi="Symbol" w:hint="default"/>
+      </w:rPr>
+    </w:lvl>
+    <w:lvl w:ilvl="4" w:tplc="04090003" w:tentative="1">
+      <w:start w:val="1"/>
+      <w:numFmt w:val="bullet"/>
+      <w:lvlText w:val="o"/>
+      <w:lvlJc w:val="left"/>
+      <w:pPr>
+        <w:ind w:left="3960" w:hanging="360"/>
+      </w:pPr>
+      <w:rPr>
+        <w:rFonts w:ascii="Courier New" w:hAnsi="Courier New" w:cs="Courier New" w:hint="default"/>
+      </w:rPr>
+    </w:lvl>
+    <w:lvl w:ilvl="5" w:tplc="04090005" w:tentative="1">
+      <w:start w:val="1"/>
+      <w:numFmt w:val="bullet"/>
+      <w:lvlText w:val=""/>
+      <w:lvlJc w:val="left"/>
+      <w:pPr>
+        <w:ind w:left="4680" w:hanging="360"/>
+      </w:pPr>
+      <w:rPr>
+        <w:rFonts w:ascii="Wingdings" w:hAnsi="Wingdings" w:hint="default"/>
+      </w:rPr>
+    </w:lvl>
+    <w:lvl w:ilvl="6" w:tplc="04090001" w:tentative="1">
+      <w:start w:val="1"/>
+      <w:numFmt w:val="bullet"/>
+      <w:lvlText w:val=""/>
+      <w:lvlJc w:val="left"/>
+      <w:pPr>
+        <w:ind w:left="5400" w:hanging="360"/>
+      </w:pPr>
+      <w:rPr>
+        <w:rFonts w:ascii="Symbol" w:hAnsi="Symbol" w:hint="default"/>
+      </w:rPr>
+    </w:lvl>
+    <w:lvl w:ilvl="7" w:tplc="04090003" w:tentative="1">
+      <w:start w:val="1"/>
+      <w:numFmt w:val="bullet"/>
+      <w:lvlText w:val="o"/>
+      <w:lvlJc w:val="left"/>
+      <w:pPr>
+        <w:ind w:left="6120" w:hanging="360"/>
+      </w:pPr>
+      <w:rPr>
+        <w:rFonts w:ascii="Courier New" w:hAnsi="Courier New" w:cs="Courier New" w:hint="default"/>
+      </w:rPr>
+    </w:lvl>
+    <w:lvl w:ilvl="8" w:tplc="04090005" w:tentative="1">
       <w:start w:val="1"/>
       <w:numFmt w:val="bullet"/>
       <w:lvlText w:val=""/>
@@ -8933,6 +9766,9 @@
   </w:num>
   <w:num w:numId="22" w16cid:durableId="185028079">
     <w:abstractNumId w:val="4"/>
+  </w:num>
+  <w:num w:numId="23" w16cid:durableId="1381444620">
+    <w:abstractNumId w:val="22"/>
   </w:num>
 </w:numbering>
 </file>

</xml_diff>